<commit_message>
Actualizado material, DUmy agregado guion video
</commit_message>
<xml_diff>
--- a/fuentes/CFA2_86120367_DU.docx
+++ b/fuentes/CFA2_86120367_DU.docx
@@ -528,7 +528,7 @@
           <w:r>
             <w:fldChar w:fldCharType="separate"/>
           </w:r>
-          <w:hyperlink w:anchor="_Toc199152228" w:history="1">
+          <w:hyperlink w:anchor="_Toc202263930" w:history="1">
             <w:r>
               <w:rPr>
                 <w:rStyle w:val="Hipervnculo"/>
@@ -555,7 +555,7 @@
                 <w:noProof/>
                 <w:webHidden/>
               </w:rPr>
-              <w:instrText xml:space="preserve"> PAGEREF _Toc199152228 \h </w:instrText>
+              <w:instrText xml:space="preserve"> PAGEREF _Toc202263930 \h </w:instrText>
             </w:r>
             <w:r>
               <w:rPr>
@@ -602,7 +602,7 @@
               <w14:ligatures w14:val="none"/>
             </w:rPr>
           </w:pPr>
-          <w:hyperlink w:anchor="_Toc199152229" w:history="1">
+          <w:hyperlink w:anchor="_Toc202263931" w:history="1">
             <w:r>
               <w:rPr>
                 <w:rStyle w:val="Hipervnculo"/>
@@ -647,7 +647,7 @@
                 <w:noProof/>
                 <w:webHidden/>
               </w:rPr>
-              <w:instrText xml:space="preserve"> PAGEREF _Toc199152229 \h </w:instrText>
+              <w:instrText xml:space="preserve"> PAGEREF _Toc202263931 \h </w:instrText>
             </w:r>
             <w:r>
               <w:rPr>
@@ -690,7 +690,7 @@
               <w14:ligatures w14:val="none"/>
             </w:rPr>
           </w:pPr>
-          <w:hyperlink w:anchor="_Toc199152230" w:history="1">
+          <w:hyperlink w:anchor="_Toc202263932" w:history="1">
             <w:r>
               <w:rPr>
                 <w:rStyle w:val="Hipervnculo"/>
@@ -735,7 +735,7 @@
                 <w:noProof/>
                 <w:webHidden/>
               </w:rPr>
-              <w:instrText xml:space="preserve"> PAGEREF _Toc199152230 \h </w:instrText>
+              <w:instrText xml:space="preserve"> PAGEREF _Toc202263932 \h </w:instrText>
             </w:r>
             <w:r>
               <w:rPr>
@@ -778,7 +778,7 @@
               <w14:ligatures w14:val="none"/>
             </w:rPr>
           </w:pPr>
-          <w:hyperlink w:anchor="_Toc199152231" w:history="1">
+          <w:hyperlink w:anchor="_Toc202263933" w:history="1">
             <w:r>
               <w:rPr>
                 <w:rStyle w:val="Hipervnculo"/>
@@ -823,7 +823,7 @@
                 <w:noProof/>
                 <w:webHidden/>
               </w:rPr>
-              <w:instrText xml:space="preserve"> PAGEREF _Toc199152231 \h </w:instrText>
+              <w:instrText xml:space="preserve"> PAGEREF _Toc202263933 \h </w:instrText>
             </w:r>
             <w:r>
               <w:rPr>
@@ -866,7 +866,7 @@
               <w14:ligatures w14:val="none"/>
             </w:rPr>
           </w:pPr>
-          <w:hyperlink w:anchor="_Toc199152232" w:history="1">
+          <w:hyperlink w:anchor="_Toc202263934" w:history="1">
             <w:r>
               <w:rPr>
                 <w:rStyle w:val="Hipervnculo"/>
@@ -911,7 +911,7 @@
                 <w:noProof/>
                 <w:webHidden/>
               </w:rPr>
-              <w:instrText xml:space="preserve"> PAGEREF _Toc199152232 \h </w:instrText>
+              <w:instrText xml:space="preserve"> PAGEREF _Toc202263934 \h </w:instrText>
             </w:r>
             <w:r>
               <w:rPr>
@@ -931,7 +931,7 @@
                 <w:noProof/>
                 <w:webHidden/>
               </w:rPr>
-              <w:t>5</w:t>
+              <w:t>4</w:t>
             </w:r>
             <w:r>
               <w:rPr>
@@ -958,7 +958,7 @@
               <w14:ligatures w14:val="none"/>
             </w:rPr>
           </w:pPr>
-          <w:hyperlink w:anchor="_Toc199152233" w:history="1">
+          <w:hyperlink w:anchor="_Toc202263935" w:history="1">
             <w:r>
               <w:rPr>
                 <w:rStyle w:val="Hipervnculo"/>
@@ -1003,7 +1003,7 @@
                 <w:noProof/>
                 <w:webHidden/>
               </w:rPr>
-              <w:instrText xml:space="preserve"> PAGEREF _Toc199152233 \h </w:instrText>
+              <w:instrText xml:space="preserve"> PAGEREF _Toc202263935 \h </w:instrText>
             </w:r>
             <w:r>
               <w:rPr>
@@ -1046,7 +1046,7 @@
               <w14:ligatures w14:val="none"/>
             </w:rPr>
           </w:pPr>
-          <w:hyperlink w:anchor="_Toc199152234" w:history="1">
+          <w:hyperlink w:anchor="_Toc202263936" w:history="1">
             <w:r>
               <w:rPr>
                 <w:rStyle w:val="Hipervnculo"/>
@@ -1092,7 +1092,7 @@
                 <w:noProof/>
                 <w:webHidden/>
               </w:rPr>
-              <w:instrText xml:space="preserve"> PAGEREF _Toc199152234 \h </w:instrText>
+              <w:instrText xml:space="preserve"> PAGEREF _Toc202263936 \h </w:instrText>
             </w:r>
             <w:r>
               <w:rPr>
@@ -1135,7 +1135,7 @@
               <w14:ligatures w14:val="none"/>
             </w:rPr>
           </w:pPr>
-          <w:hyperlink w:anchor="_Toc199152235" w:history="1">
+          <w:hyperlink w:anchor="_Toc202263937" w:history="1">
             <w:r>
               <w:rPr>
                 <w:rStyle w:val="Hipervnculo"/>
@@ -1180,7 +1180,7 @@
                 <w:noProof/>
                 <w:webHidden/>
               </w:rPr>
-              <w:instrText xml:space="preserve"> PAGEREF _Toc199152235 \h </w:instrText>
+              <w:instrText xml:space="preserve"> PAGEREF _Toc202263937 \h </w:instrText>
             </w:r>
             <w:r>
               <w:rPr>
@@ -1223,7 +1223,7 @@
               <w14:ligatures w14:val="none"/>
             </w:rPr>
           </w:pPr>
-          <w:hyperlink w:anchor="_Toc199152236" w:history="1">
+          <w:hyperlink w:anchor="_Toc202263938" w:history="1">
             <w:r>
               <w:rPr>
                 <w:rStyle w:val="Hipervnculo"/>
@@ -1268,7 +1268,7 @@
                 <w:noProof/>
                 <w:webHidden/>
               </w:rPr>
-              <w:instrText xml:space="preserve"> PAGEREF _Toc199152236 \h </w:instrText>
+              <w:instrText xml:space="preserve"> PAGEREF _Toc202263938 \h </w:instrText>
             </w:r>
             <w:r>
               <w:rPr>
@@ -1311,7 +1311,7 @@
               <w14:ligatures w14:val="none"/>
             </w:rPr>
           </w:pPr>
-          <w:hyperlink w:anchor="_Toc199152237" w:history="1">
+          <w:hyperlink w:anchor="_Toc202263939" w:history="1">
             <w:r>
               <w:rPr>
                 <w:rStyle w:val="Hipervnculo"/>
@@ -1356,7 +1356,7 @@
                 <w:noProof/>
                 <w:webHidden/>
               </w:rPr>
-              <w:instrText xml:space="preserve"> PAGEREF _Toc199152237 \h </w:instrText>
+              <w:instrText xml:space="preserve"> PAGEREF _Toc202263939 \h </w:instrText>
             </w:r>
             <w:r>
               <w:rPr>
@@ -1403,7 +1403,7 @@
               <w14:ligatures w14:val="none"/>
             </w:rPr>
           </w:pPr>
-          <w:hyperlink w:anchor="_Toc199152238" w:history="1">
+          <w:hyperlink w:anchor="_Toc202263940" w:history="1">
             <w:r>
               <w:rPr>
                 <w:rStyle w:val="Hipervnculo"/>
@@ -1448,7 +1448,7 @@
                 <w:noProof/>
                 <w:webHidden/>
               </w:rPr>
-              <w:instrText xml:space="preserve"> PAGEREF _Toc199152238 \h </w:instrText>
+              <w:instrText xml:space="preserve"> PAGEREF _Toc202263940 \h </w:instrText>
             </w:r>
             <w:r>
               <w:rPr>
@@ -1491,7 +1491,7 @@
               <w14:ligatures w14:val="none"/>
             </w:rPr>
           </w:pPr>
-          <w:hyperlink w:anchor="_Toc199152239" w:history="1">
+          <w:hyperlink w:anchor="_Toc202263941" w:history="1">
             <w:r>
               <w:rPr>
                 <w:rStyle w:val="Hipervnculo"/>
@@ -1536,7 +1536,7 @@
                 <w:noProof/>
                 <w:webHidden/>
               </w:rPr>
-              <w:instrText xml:space="preserve"> PAGEREF _Toc199152239 \h </w:instrText>
+              <w:instrText xml:space="preserve"> PAGEREF _Toc202263941 \h </w:instrText>
             </w:r>
             <w:r>
               <w:rPr>
@@ -1579,7 +1579,7 @@
               <w14:ligatures w14:val="none"/>
             </w:rPr>
           </w:pPr>
-          <w:hyperlink w:anchor="_Toc199152240" w:history="1">
+          <w:hyperlink w:anchor="_Toc202263942" w:history="1">
             <w:r>
               <w:rPr>
                 <w:rStyle w:val="Hipervnculo"/>
@@ -1624,7 +1624,7 @@
                 <w:noProof/>
                 <w:webHidden/>
               </w:rPr>
-              <w:instrText xml:space="preserve"> PAGEREF _Toc199152240 \h </w:instrText>
+              <w:instrText xml:space="preserve"> PAGEREF _Toc202263942 \h </w:instrText>
             </w:r>
             <w:r>
               <w:rPr>
@@ -1667,7 +1667,7 @@
               <w14:ligatures w14:val="none"/>
             </w:rPr>
           </w:pPr>
-          <w:hyperlink w:anchor="_Toc199152241" w:history="1">
+          <w:hyperlink w:anchor="_Toc202263943" w:history="1">
             <w:r>
               <w:rPr>
                 <w:rStyle w:val="Hipervnculo"/>
@@ -1712,7 +1712,7 @@
                 <w:noProof/>
                 <w:webHidden/>
               </w:rPr>
-              <w:instrText xml:space="preserve"> PAGEREF _Toc199152241 \h </w:instrText>
+              <w:instrText xml:space="preserve"> PAGEREF _Toc202263943 \h </w:instrText>
             </w:r>
             <w:r>
               <w:rPr>
@@ -1755,7 +1755,7 @@
               <w14:ligatures w14:val="none"/>
             </w:rPr>
           </w:pPr>
-          <w:hyperlink w:anchor="_Toc199152242" w:history="1">
+          <w:hyperlink w:anchor="_Toc202263944" w:history="1">
             <w:r>
               <w:rPr>
                 <w:rStyle w:val="Hipervnculo"/>
@@ -1800,7 +1800,7 @@
                 <w:noProof/>
                 <w:webHidden/>
               </w:rPr>
-              <w:instrText xml:space="preserve"> PAGEREF _Toc199152242 \h </w:instrText>
+              <w:instrText xml:space="preserve"> PAGEREF _Toc202263944 \h </w:instrText>
             </w:r>
             <w:r>
               <w:rPr>
@@ -1843,7 +1843,7 @@
               <w14:ligatures w14:val="none"/>
             </w:rPr>
           </w:pPr>
-          <w:hyperlink w:anchor="_Toc199152243" w:history="1">
+          <w:hyperlink w:anchor="_Toc202263945" w:history="1">
             <w:r>
               <w:rPr>
                 <w:rStyle w:val="Hipervnculo"/>
@@ -1888,7 +1888,7 @@
                 <w:noProof/>
                 <w:webHidden/>
               </w:rPr>
-              <w:instrText xml:space="preserve"> PAGEREF _Toc199152243 \h </w:instrText>
+              <w:instrText xml:space="preserve"> PAGEREF _Toc202263945 \h </w:instrText>
             </w:r>
             <w:r>
               <w:rPr>
@@ -1931,7 +1931,7 @@
               <w14:ligatures w14:val="none"/>
             </w:rPr>
           </w:pPr>
-          <w:hyperlink w:anchor="_Toc199152244" w:history="1">
+          <w:hyperlink w:anchor="_Toc202263946" w:history="1">
             <w:r>
               <w:rPr>
                 <w:rStyle w:val="Hipervnculo"/>
@@ -1976,7 +1976,7 @@
                 <w:noProof/>
                 <w:webHidden/>
               </w:rPr>
-              <w:instrText xml:space="preserve"> PAGEREF _Toc199152244 \h </w:instrText>
+              <w:instrText xml:space="preserve"> PAGEREF _Toc202263946 \h </w:instrText>
             </w:r>
             <w:r>
               <w:rPr>
@@ -2023,7 +2023,7 @@
               <w14:ligatures w14:val="none"/>
             </w:rPr>
           </w:pPr>
-          <w:hyperlink w:anchor="_Toc199152245" w:history="1">
+          <w:hyperlink w:anchor="_Toc202263947" w:history="1">
             <w:r>
               <w:rPr>
                 <w:rStyle w:val="Hipervnculo"/>
@@ -2068,7 +2068,7 @@
                 <w:noProof/>
                 <w:webHidden/>
               </w:rPr>
-              <w:instrText xml:space="preserve"> PAGEREF _Toc199152245 \h </w:instrText>
+              <w:instrText xml:space="preserve"> PAGEREF _Toc202263947 \h </w:instrText>
             </w:r>
             <w:r>
               <w:rPr>
@@ -2111,7 +2111,7 @@
               <w14:ligatures w14:val="none"/>
             </w:rPr>
           </w:pPr>
-          <w:hyperlink w:anchor="_Toc199152246" w:history="1">
+          <w:hyperlink w:anchor="_Toc202263948" w:history="1">
             <w:r>
               <w:rPr>
                 <w:rStyle w:val="Hipervnculo"/>
@@ -2156,7 +2156,7 @@
                 <w:noProof/>
                 <w:webHidden/>
               </w:rPr>
-              <w:instrText xml:space="preserve"> PAGEREF _Toc199152246 \h </w:instrText>
+              <w:instrText xml:space="preserve"> PAGEREF _Toc202263948 \h </w:instrText>
             </w:r>
             <w:r>
               <w:rPr>
@@ -2199,7 +2199,7 @@
               <w14:ligatures w14:val="none"/>
             </w:rPr>
           </w:pPr>
-          <w:hyperlink w:anchor="_Toc199152247" w:history="1">
+          <w:hyperlink w:anchor="_Toc202263949" w:history="1">
             <w:r>
               <w:rPr>
                 <w:rStyle w:val="Hipervnculo"/>
@@ -2223,7 +2223,7 @@
                 <w:rStyle w:val="Hipervnculo"/>
                 <w:noProof/>
               </w:rPr>
-              <w:t>El Eje Cigüeñal</w:t>
+              <w:t>El eje cigüeñal</w:t>
             </w:r>
             <w:r>
               <w:rPr>
@@ -2244,7 +2244,7 @@
                 <w:noProof/>
                 <w:webHidden/>
               </w:rPr>
-              <w:instrText xml:space="preserve"> PAGEREF _Toc199152247 \h </w:instrText>
+              <w:instrText xml:space="preserve"> PAGEREF _Toc202263949 \h </w:instrText>
             </w:r>
             <w:r>
               <w:rPr>
@@ -2264,7 +2264,7 @@
                 <w:noProof/>
                 <w:webHidden/>
               </w:rPr>
-              <w:t>19</w:t>
+              <w:t>20</w:t>
             </w:r>
             <w:r>
               <w:rPr>
@@ -2287,7 +2287,7 @@
               <w14:ligatures w14:val="none"/>
             </w:rPr>
           </w:pPr>
-          <w:hyperlink w:anchor="_Toc199152248" w:history="1">
+          <w:hyperlink w:anchor="_Toc202263950" w:history="1">
             <w:r>
               <w:rPr>
                 <w:rStyle w:val="Hipervnculo"/>
@@ -2332,7 +2332,7 @@
                 <w:noProof/>
                 <w:webHidden/>
               </w:rPr>
-              <w:instrText xml:space="preserve"> PAGEREF _Toc199152248 \h </w:instrText>
+              <w:instrText xml:space="preserve"> PAGEREF _Toc202263950 \h </w:instrText>
             </w:r>
             <w:r>
               <w:rPr>
@@ -2375,7 +2375,7 @@
               <w14:ligatures w14:val="none"/>
             </w:rPr>
           </w:pPr>
-          <w:hyperlink w:anchor="_Toc199152249" w:history="1">
+          <w:hyperlink w:anchor="_Toc202263951" w:history="1">
             <w:r>
               <w:rPr>
                 <w:rStyle w:val="Hipervnculo"/>
@@ -2420,7 +2420,7 @@
                 <w:noProof/>
                 <w:webHidden/>
               </w:rPr>
-              <w:instrText xml:space="preserve"> PAGEREF _Toc199152249 \h </w:instrText>
+              <w:instrText xml:space="preserve"> PAGEREF _Toc202263951 \h </w:instrText>
             </w:r>
             <w:r>
               <w:rPr>
@@ -2463,7 +2463,7 @@
               <w14:ligatures w14:val="none"/>
             </w:rPr>
           </w:pPr>
-          <w:hyperlink w:anchor="_Toc199152250" w:history="1">
+          <w:hyperlink w:anchor="_Toc202263952" w:history="1">
             <w:r>
               <w:rPr>
                 <w:rStyle w:val="Hipervnculo"/>
@@ -2508,7 +2508,7 @@
                 <w:noProof/>
                 <w:webHidden/>
               </w:rPr>
-              <w:instrText xml:space="preserve"> PAGEREF _Toc199152250 \h </w:instrText>
+              <w:instrText xml:space="preserve"> PAGEREF _Toc202263952 \h </w:instrText>
             </w:r>
             <w:r>
               <w:rPr>
@@ -2528,7 +2528,7 @@
                 <w:noProof/>
                 <w:webHidden/>
               </w:rPr>
-              <w:t>27</w:t>
+              <w:t>28</w:t>
             </w:r>
             <w:r>
               <w:rPr>
@@ -2554,7 +2554,7 @@
               <w14:ligatures w14:val="none"/>
             </w:rPr>
           </w:pPr>
-          <w:hyperlink w:anchor="_Toc199152251" w:history="1">
+          <w:hyperlink w:anchor="_Toc202263953" w:history="1">
             <w:r>
               <w:rPr>
                 <w:rStyle w:val="Hipervnculo"/>
@@ -2581,7 +2581,7 @@
                 <w:noProof/>
                 <w:webHidden/>
               </w:rPr>
-              <w:instrText xml:space="preserve"> PAGEREF _Toc199152251 \h </w:instrText>
+              <w:instrText xml:space="preserve"> PAGEREF _Toc202263953 \h </w:instrText>
             </w:r>
             <w:r>
               <w:rPr>
@@ -2601,7 +2601,7 @@
                 <w:noProof/>
                 <w:webHidden/>
               </w:rPr>
-              <w:t>30</w:t>
+              <w:t>31</w:t>
             </w:r>
             <w:r>
               <w:rPr>
@@ -2627,7 +2627,7 @@
               <w14:ligatures w14:val="none"/>
             </w:rPr>
           </w:pPr>
-          <w:hyperlink w:anchor="_Toc199152252" w:history="1">
+          <w:hyperlink w:anchor="_Toc202263954" w:history="1">
             <w:r>
               <w:rPr>
                 <w:rStyle w:val="Hipervnculo"/>
@@ -2654,7 +2654,7 @@
                 <w:noProof/>
                 <w:webHidden/>
               </w:rPr>
-              <w:instrText xml:space="preserve"> PAGEREF _Toc199152252 \h </w:instrText>
+              <w:instrText xml:space="preserve"> PAGEREF _Toc202263954 \h </w:instrText>
             </w:r>
             <w:r>
               <w:rPr>
@@ -2674,7 +2674,7 @@
                 <w:noProof/>
                 <w:webHidden/>
               </w:rPr>
-              <w:t>32</w:t>
+              <w:t>33</w:t>
             </w:r>
             <w:r>
               <w:rPr>
@@ -2700,7 +2700,7 @@
               <w14:ligatures w14:val="none"/>
             </w:rPr>
           </w:pPr>
-          <w:hyperlink w:anchor="_Toc199152253" w:history="1">
+          <w:hyperlink w:anchor="_Toc202263955" w:history="1">
             <w:r>
               <w:rPr>
                 <w:rStyle w:val="Hipervnculo"/>
@@ -2727,7 +2727,7 @@
                 <w:noProof/>
                 <w:webHidden/>
               </w:rPr>
-              <w:instrText xml:space="preserve"> PAGEREF _Toc199152253 \h </w:instrText>
+              <w:instrText xml:space="preserve"> PAGEREF _Toc202263955 \h </w:instrText>
             </w:r>
             <w:r>
               <w:rPr>
@@ -2747,7 +2747,7 @@
                 <w:noProof/>
                 <w:webHidden/>
               </w:rPr>
-              <w:t>34</w:t>
+              <w:t>35</w:t>
             </w:r>
             <w:r>
               <w:rPr>
@@ -2773,7 +2773,7 @@
               <w14:ligatures w14:val="none"/>
             </w:rPr>
           </w:pPr>
-          <w:hyperlink w:anchor="_Toc199152254" w:history="1">
+          <w:hyperlink w:anchor="_Toc202263956" w:history="1">
             <w:r>
               <w:rPr>
                 <w:rStyle w:val="Hipervnculo"/>
@@ -2800,7 +2800,7 @@
                 <w:noProof/>
                 <w:webHidden/>
               </w:rPr>
-              <w:instrText xml:space="preserve"> PAGEREF _Toc199152254 \h </w:instrText>
+              <w:instrText xml:space="preserve"> PAGEREF _Toc202263956 \h </w:instrText>
             </w:r>
             <w:r>
               <w:rPr>
@@ -2820,7 +2820,7 @@
                 <w:noProof/>
                 <w:webHidden/>
               </w:rPr>
-              <w:t>35</w:t>
+              <w:t>36</w:t>
             </w:r>
             <w:r>
               <w:rPr>
@@ -2846,7 +2846,7 @@
               <w14:ligatures w14:val="none"/>
             </w:rPr>
           </w:pPr>
-          <w:hyperlink w:anchor="_Toc199152255" w:history="1">
+          <w:hyperlink w:anchor="_Toc202263957" w:history="1">
             <w:r>
               <w:rPr>
                 <w:rStyle w:val="Hipervnculo"/>
@@ -2873,7 +2873,7 @@
                 <w:noProof/>
                 <w:webHidden/>
               </w:rPr>
-              <w:instrText xml:space="preserve"> PAGEREF _Toc199152255 \h </w:instrText>
+              <w:instrText xml:space="preserve"> PAGEREF _Toc202263957 \h </w:instrText>
             </w:r>
             <w:r>
               <w:rPr>
@@ -2893,7 +2893,7 @@
                 <w:noProof/>
                 <w:webHidden/>
               </w:rPr>
-              <w:t>36</w:t>
+              <w:t>37</w:t>
             </w:r>
             <w:r>
               <w:rPr>
@@ -2938,7 +2938,7 @@
       <w:pPr>
         <w:pStyle w:val="Titulosgenerales"/>
       </w:pPr>
-      <w:bookmarkStart w:id="0" w:name="_Toc199152228"/>
+      <w:bookmarkStart w:id="0" w:name="_Toc202263930"/>
       <w:r>
         <w:lastRenderedPageBreak/>
         <w:t>Introducción</w:t>
@@ -2968,8 +2968,6 @@
         <w:rPr>
           <w:b/>
           <w:bCs/>
-          <w:i/>
-          <w:iCs/>
           <w:lang w:val="es-419"/>
         </w:rPr>
         <w:t>Pasadores, anillos y bielas lubricadas</w:t>
@@ -3360,7 +3358,19 @@
               <w:rPr>
                 <w:lang w:val="es-419"/>
               </w:rPr>
-              <w:t>demás, el bloque del motor aloja el eje cigüeñal garantizando su estabilidad mientras que el volante de inercia mantiene la regularidad del giro del motor conocer y comprender estos componentes permite optimizar el desempeño del motor y su mantenimiento</w:t>
+              <w:t>demás, el bloque del motor aloja el eje cigüeñal garantizando su estabilidad mientras que el volante de inercia mantiene la regularidad del giro del motor</w:t>
+            </w:r>
+            <w:r>
+              <w:rPr>
+                <w:lang w:val="es-419"/>
+              </w:rPr>
+              <w:t>. C</w:t>
+            </w:r>
+            <w:r>
+              <w:rPr>
+                <w:lang w:val="es-419"/>
+              </w:rPr>
+              <w:t>onocer y comprender estos componentes permite optimizar el desempeño del motor y su mantenimiento</w:t>
             </w:r>
             <w:r>
               <w:rPr>
@@ -3413,7 +3423,7 @@
       <w:pPr>
         <w:pStyle w:val="Ttulo1"/>
       </w:pPr>
-      <w:bookmarkStart w:id="1" w:name="_Toc199152229"/>
+      <w:bookmarkStart w:id="1" w:name="_Toc202263931"/>
       <w:r>
         <w:lastRenderedPageBreak/>
         <w:t>Pasadores del pistón</w:t>
@@ -3454,15 +3464,16 @@
       <w:r>
         <w:rPr>
           <w:noProof/>
+          <w:lang w:val="es-419" w:eastAsia="es-CO"/>
         </w:rPr>
         <w:drawing>
-          <wp:inline distT="0" distB="0" distL="0" distR="0" wp14:anchorId="5DC55813" wp14:editId="096673E8">
-            <wp:extent cx="5343896" cy="2875050"/>
-            <wp:effectExtent l="0" t="0" r="0" b="1905"/>
-            <wp:docPr id="4" name="Imagen 4" descr="En la figura se detalla el pasador del pistón.">
+          <wp:inline distT="0" distB="0" distL="0" distR="0" wp14:anchorId="0AF301B3" wp14:editId="1FD347ED">
+            <wp:extent cx="5210175" cy="2802063"/>
+            <wp:effectExtent l="0" t="0" r="0" b="0"/>
+            <wp:docPr id="1215982742" name="Imagen 1215982742">
               <a:extLst xmlns:a="http://schemas.openxmlformats.org/drawingml/2006/main">
                 <a:ext uri="{C183D7F6-B498-43B3-948B-1728B52AA6E4}">
-                  <adec:decorative xmlns:adec="http://schemas.microsoft.com/office/drawing/2017/decorative" val="0"/>
+                  <adec:decorative xmlns:adec="http://schemas.microsoft.com/office/drawing/2017/decorative" val="1"/>
                 </a:ext>
               </a:extLst>
             </wp:docPr>
@@ -3473,16 +3484,14 @@
               <a:graphicData uri="http://schemas.openxmlformats.org/drawingml/2006/picture">
                 <pic:pic xmlns:pic="http://schemas.openxmlformats.org/drawingml/2006/picture">
                   <pic:nvPicPr>
-                    <pic:cNvPr id="4" name="Imagen 4" descr="En la figura se detalla el pasador del pistón.">
+                    <pic:cNvPr id="1215982742" name="Imagen 1215982742">
                       <a:extLst>
                         <a:ext uri="{C183D7F6-B498-43B3-948B-1728B52AA6E4}">
-                          <adec:decorative xmlns:adec="http://schemas.microsoft.com/office/drawing/2017/decorative" val="0"/>
+                          <adec:decorative xmlns:adec="http://schemas.microsoft.com/office/drawing/2017/decorative" val="1"/>
                         </a:ext>
                       </a:extLst>
                     </pic:cNvPr>
-                    <pic:cNvPicPr>
-                      <a:picLocks noChangeAspect="1" noChangeArrowheads="1"/>
-                    </pic:cNvPicPr>
+                    <pic:cNvPicPr/>
                   </pic:nvPicPr>
                   <pic:blipFill>
                     <a:blip r:embed="rId15">
@@ -3492,23 +3501,18 @@
                         </a:ext>
                       </a:extLst>
                     </a:blip>
-                    <a:srcRect/>
                     <a:stretch>
                       <a:fillRect/>
                     </a:stretch>
                   </pic:blipFill>
-                  <pic:spPr bwMode="auto">
+                  <pic:spPr>
                     <a:xfrm>
                       <a:off x="0" y="0"/>
-                      <a:ext cx="5355609" cy="2881352"/>
+                      <a:ext cx="5214456" cy="2804365"/>
                     </a:xfrm>
                     <a:prstGeom prst="rect">
                       <a:avLst/>
                     </a:prstGeom>
-                    <a:noFill/>
-                    <a:ln>
-                      <a:noFill/>
-                    </a:ln>
                   </pic:spPr>
                 </pic:pic>
               </a:graphicData>
@@ -3527,11 +3531,13 @@
       </w:pPr>
       <w:r>
         <w:rPr>
+          <w:b/>
+          <w:bCs/>
           <w:sz w:val="24"/>
           <w:szCs w:val="24"/>
           <w:lang w:val="es-419" w:eastAsia="es-CO"/>
         </w:rPr>
-        <w:t>Fuente: SENA</w:t>
+        <w:t>Fuente</w:t>
       </w:r>
       <w:r>
         <w:rPr>
@@ -3539,7 +3545,7 @@
           <w:szCs w:val="24"/>
           <w:lang w:val="es-419" w:eastAsia="es-CO"/>
         </w:rPr>
-        <w:t>,</w:t>
+        <w:t>: SENA</w:t>
       </w:r>
       <w:r>
         <w:rPr>
@@ -3547,7 +3553,7 @@
           <w:szCs w:val="24"/>
           <w:lang w:val="es-419" w:eastAsia="es-CO"/>
         </w:rPr>
-        <w:t xml:space="preserve"> 2025</w:t>
+        <w:t>,</w:t>
       </w:r>
       <w:r>
         <w:rPr>
@@ -3555,6 +3561,14 @@
           <w:szCs w:val="24"/>
           <w:lang w:val="es-419" w:eastAsia="es-CO"/>
         </w:rPr>
+        <w:t xml:space="preserve"> 2025</w:t>
+      </w:r>
+      <w:r>
+        <w:rPr>
+          <w:sz w:val="24"/>
+          <w:szCs w:val="24"/>
+          <w:lang w:val="es-419" w:eastAsia="es-CO"/>
+        </w:rPr>
         <w:t>.</w:t>
       </w:r>
     </w:p>
@@ -3562,7 +3576,7 @@
       <w:pPr>
         <w:pStyle w:val="Ttulo2"/>
       </w:pPr>
-      <w:bookmarkStart w:id="2" w:name="_Toc199152230"/>
+      <w:bookmarkStart w:id="2" w:name="_Toc202263932"/>
       <w:r>
         <w:t>F</w:t>
       </w:r>
@@ -3715,7 +3729,6 @@
     </w:p>
     <w:p>
       <w:pPr>
-        <w:ind w:firstLine="0"/>
         <w:rPr>
           <w:lang w:val="es-419" w:eastAsia="es-CO"/>
         </w:rPr>
@@ -3723,12 +3736,13 @@
       <w:r>
         <w:rPr>
           <w:noProof/>
+          <w:lang w:val="es-419" w:eastAsia="es-CO"/>
         </w:rPr>
         <w:drawing>
-          <wp:inline distT="0" distB="0" distL="0" distR="0" wp14:anchorId="45C55160" wp14:editId="41FBC984">
-            <wp:extent cx="6332220" cy="2031365"/>
-            <wp:effectExtent l="0" t="0" r="0" b="6985"/>
-            <wp:docPr id="5" name="Imagen 5" descr="Tipos de pasadores según diseño del ojo de biela: pasador normal, pasador reforzado, pasador de alta resistencia, cilíndrico hueco, cónico hueco y taponado central, taponado lateral.&#10;&#10;"/>
+          <wp:inline distT="0" distB="0" distL="0" distR="0" wp14:anchorId="310F24D0" wp14:editId="2BECB5D1">
+            <wp:extent cx="5239909" cy="1678852"/>
+            <wp:effectExtent l="0" t="0" r="0" b="0"/>
+            <wp:docPr id="11" name="Imagen 11" descr="Tipos de pasadores según diseño del ojo de biela: pasador normal, pasador reforzado, pasador de alta resistencia, cilíndrico hueco, cónico hueco y taponado central, taponado lateral.&#10;&#10;"/>
             <wp:cNvGraphicFramePr>
               <a:graphicFrameLocks xmlns:a="http://schemas.openxmlformats.org/drawingml/2006/main" noChangeAspect="1"/>
             </wp:cNvGraphicFramePr>
@@ -3736,10 +3750,8 @@
               <a:graphicData uri="http://schemas.openxmlformats.org/drawingml/2006/picture">
                 <pic:pic xmlns:pic="http://schemas.openxmlformats.org/drawingml/2006/picture">
                   <pic:nvPicPr>
-                    <pic:cNvPr id="5" name="Imagen 5" descr="Tipos de pasadores según diseño del ojo de biela: pasador normal, pasador reforzado, pasador de alta resistencia, cilíndrico hueco, cónico hueco y taponado central, taponado lateral.&#10;&#10;"/>
-                    <pic:cNvPicPr>
-                      <a:picLocks noChangeAspect="1" noChangeArrowheads="1"/>
-                    </pic:cNvPicPr>
+                    <pic:cNvPr id="11" name="Imagen 11" descr="Tipos de pasadores según diseño del ojo de biela: pasador normal, pasador reforzado, pasador de alta resistencia, cilíndrico hueco, cónico hueco y taponado central, taponado lateral.&#10;&#10;"/>
+                    <pic:cNvPicPr/>
                   </pic:nvPicPr>
                   <pic:blipFill>
                     <a:blip r:embed="rId16">
@@ -3749,23 +3761,18 @@
                         </a:ext>
                       </a:extLst>
                     </a:blip>
-                    <a:srcRect/>
                     <a:stretch>
                       <a:fillRect/>
                     </a:stretch>
                   </pic:blipFill>
-                  <pic:spPr bwMode="auto">
+                  <pic:spPr>
                     <a:xfrm>
                       <a:off x="0" y="0"/>
-                      <a:ext cx="6332220" cy="2031365"/>
+                      <a:ext cx="5261542" cy="1685783"/>
                     </a:xfrm>
                     <a:prstGeom prst="rect">
                       <a:avLst/>
                     </a:prstGeom>
-                    <a:noFill/>
-                    <a:ln>
-                      <a:noFill/>
-                    </a:ln>
                   </pic:spPr>
                 </pic:pic>
               </a:graphicData>
@@ -3777,7 +3784,7 @@
     <w:p>
       <w:pPr>
         <w:spacing w:before="0" w:after="160" w:line="259" w:lineRule="auto"/>
-        <w:ind w:firstLine="0"/>
+        <w:ind w:firstLine="708"/>
         <w:rPr>
           <w:rFonts w:ascii="Calibri" w:hAnsi="Calibri" w:cs="Calibri"/>
           <w:sz w:val="24"/>
@@ -3788,11 +3795,13 @@
       <w:r>
         <w:rPr>
           <w:rFonts w:ascii="Calibri" w:hAnsi="Calibri" w:cs="Calibri"/>
+          <w:b/>
+          <w:bCs/>
           <w:sz w:val="24"/>
           <w:szCs w:val="24"/>
           <w:lang w:val="es-419"/>
         </w:rPr>
-        <w:t>Fuente:</w:t>
+        <w:t>Fuente</w:t>
       </w:r>
       <w:r>
         <w:rPr>
@@ -3801,6 +3810,15 @@
           <w:szCs w:val="24"/>
           <w:lang w:val="es-419"/>
         </w:rPr>
+        <w:t>:</w:t>
+      </w:r>
+      <w:r>
+        <w:rPr>
+          <w:rFonts w:ascii="Calibri" w:hAnsi="Calibri" w:cs="Calibri"/>
+          <w:sz w:val="24"/>
+          <w:szCs w:val="24"/>
+          <w:lang w:val="es-419"/>
+        </w:rPr>
         <w:t xml:space="preserve"> SENA,2025.</w:t>
       </w:r>
     </w:p>
@@ -3808,7 +3826,7 @@
       <w:pPr>
         <w:pStyle w:val="Ttulo2"/>
       </w:pPr>
-      <w:bookmarkStart w:id="3" w:name="_Toc199152231"/>
+      <w:bookmarkStart w:id="3" w:name="_Toc202263933"/>
       <w:r>
         <w:t>Materiales de construcción</w:t>
       </w:r>
@@ -3837,24 +3855,30 @@
       <w:pPr>
         <w:pStyle w:val="Ttulo2"/>
       </w:pPr>
-      <w:bookmarkStart w:id="4" w:name="_Toc199152232"/>
-      <w:r>
+      <w:bookmarkStart w:id="4" w:name="_Toc202263934"/>
+      <w:r>
+        <w:t>Montaje y aseguramiento</w:t>
+      </w:r>
+      <w:bookmarkEnd w:id="4"/>
+    </w:p>
+    <w:p>
+      <w:pPr>
+        <w:rPr>
+          <w:lang w:val="es-419" w:eastAsia="es-CO"/>
+        </w:rPr>
+      </w:pPr>
+      <w:r>
+        <w:rPr>
+          <w:lang w:val="es-419" w:eastAsia="es-CO"/>
+        </w:rPr>
+        <w:t xml:space="preserve">El montaje del pasador varía según su tipo. Para pasadores fijos, se utilizan tornillos o anillos elásticos. En el caso de pasadores flotantes, el montaje es más </w:t>
+      </w:r>
+      <w:r>
+        <w:rPr>
+          <w:lang w:val="es-419" w:eastAsia="es-CO"/>
+        </w:rPr>
         <w:lastRenderedPageBreak/>
-        <w:t>Montaje y aseguramiento</w:t>
-      </w:r>
-      <w:bookmarkEnd w:id="4"/>
-    </w:p>
-    <w:p>
-      <w:pPr>
-        <w:rPr>
-          <w:lang w:val="es-419" w:eastAsia="es-CO"/>
-        </w:rPr>
-      </w:pPr>
-      <w:r>
-        <w:rPr>
-          <w:lang w:val="es-419" w:eastAsia="es-CO"/>
-        </w:rPr>
-        <w:t>El montaje del pasador varía según su tipo. Para pasadores fijos, se utilizan tornillos o anillos elásticos. En el caso de pasadores flotantes, el montaje es más sencillo, simplemente insertándolos en los alojamientos del pistón y el pie de biela. El aseguramiento en pasadores flotantes se realiza mediante la instalación de anillos de seguridad (</w:t>
+        <w:t>sencillo, simplemente insertándolos en los alojamientos del pistón y el pie de biela. El aseguramiento en pasadores flotantes se realiza mediante la instalación de anillos de seguridad (</w:t>
       </w:r>
       <w:r>
         <w:rPr>
@@ -3879,17 +3903,11 @@
     </w:p>
     <w:p>
       <w:pPr>
-        <w:ind w:left="992" w:firstLine="0"/>
-        <w:rPr>
-          <w:lang w:val="es-419" w:eastAsia="es-CO"/>
-        </w:rPr>
-      </w:pPr>
-      <w:r>
-        <w:rPr>
-          <w:lang w:val="es-419" w:eastAsia="es-CO"/>
-        </w:rPr>
-        <w:t xml:space="preserve">                    </w:t>
-      </w:r>
+        <w:ind w:left="2299" w:firstLine="0"/>
+        <w:rPr>
+          <w:lang w:val="es-419" w:eastAsia="es-CO"/>
+        </w:rPr>
+      </w:pPr>
       <w:r>
         <w:rPr>
           <w:noProof/>
@@ -3958,19 +3976,28 @@
       <w:bookmarkStart w:id="5" w:name="_Hlk198805057"/>
       <w:r>
         <w:rPr>
+          <w:lang w:val="es-419" w:eastAsia="es-CO"/>
+        </w:rPr>
+        <w:t xml:space="preserve">         </w:t>
+      </w:r>
+      <w:bookmarkEnd w:id="5"/>
+      <w:r>
+        <w:rPr>
           <w:sz w:val="24"/>
           <w:szCs w:val="24"/>
           <w:lang w:val="es-419" w:eastAsia="es-CO"/>
         </w:rPr>
-        <w:t>Fuente:</w:t>
-      </w:r>
-      <w:r>
-        <w:rPr>
+        <w:t xml:space="preserve">          </w:t>
+      </w:r>
+      <w:r>
+        <w:rPr>
+          <w:b/>
+          <w:bCs/>
           <w:sz w:val="24"/>
           <w:szCs w:val="24"/>
           <w:lang w:val="es-419" w:eastAsia="es-CO"/>
         </w:rPr>
-        <w:t xml:space="preserve"> SENA, 2025</w:t>
+        <w:t>Fuente</w:t>
       </w:r>
       <w:r>
         <w:rPr>
@@ -3978,22 +4005,29 @@
           <w:szCs w:val="24"/>
           <w:lang w:val="es-419" w:eastAsia="es-CO"/>
         </w:rPr>
-        <w:t>.</w:t>
-      </w:r>
-      <w:bookmarkEnd w:id="5"/>
-    </w:p>
-    <w:p>
-      <w:pPr>
-        <w:rPr>
-          <w:lang w:val="es-419" w:eastAsia="es-CO"/>
-        </w:rPr>
-      </w:pPr>
+        <w:t>: SENA, 2025.</w:t>
+      </w:r>
+    </w:p>
+    <w:p>
+      <w:pPr>
+        <w:spacing w:before="0" w:after="160" w:line="259" w:lineRule="auto"/>
+        <w:ind w:firstLine="0"/>
+        <w:rPr>
+          <w:lang w:val="es-419" w:eastAsia="es-CO"/>
+        </w:rPr>
+      </w:pPr>
+      <w:r>
+        <w:rPr>
+          <w:lang w:val="es-419" w:eastAsia="es-CO"/>
+        </w:rPr>
+        <w:br w:type="page"/>
+      </w:r>
     </w:p>
     <w:p>
       <w:pPr>
         <w:pStyle w:val="Ttulo1"/>
       </w:pPr>
-      <w:bookmarkStart w:id="6" w:name="_Toc199152233"/>
+      <w:bookmarkStart w:id="6" w:name="_Toc202263935"/>
       <w:r>
         <w:lastRenderedPageBreak/>
         <w:t>Anillos del pistón</w:t>
@@ -4029,7 +4063,7 @@
           <w:bCs/>
         </w:rPr>
       </w:pPr>
-      <w:bookmarkStart w:id="7" w:name="_Toc199152234"/>
+      <w:bookmarkStart w:id="7" w:name="_Toc202263936"/>
       <w:r>
         <w:t>F</w:t>
       </w:r>
@@ -4171,12 +4205,13 @@
       <w:r>
         <w:rPr>
           <w:noProof/>
+          <w:lang w:val="es-419" w:eastAsia="es-CO"/>
         </w:rPr>
         <w:drawing>
-          <wp:inline distT="0" distB="0" distL="0" distR="0" wp14:anchorId="33CD5BF2" wp14:editId="7FBCDEF8">
-            <wp:extent cx="5082639" cy="2927665"/>
-            <wp:effectExtent l="0" t="0" r="3810" b="6350"/>
-            <wp:docPr id="7" name="Imagen 7" descr="Se detalla en la función de los anillos: anillos de compresión, anillos de aceite y elemento eléctrico.&#10;"/>
+          <wp:inline distT="0" distB="0" distL="0" distR="0" wp14:anchorId="0B878B60" wp14:editId="17D2B627">
+            <wp:extent cx="5324475" cy="3071237"/>
+            <wp:effectExtent l="0" t="0" r="0" b="0"/>
+            <wp:docPr id="25" name="Imagen 25" descr="Se detalla en la función de los anillos: anillos de compresión, anillos de aceite y elemento eléctrico."/>
             <wp:cNvGraphicFramePr>
               <a:graphicFrameLocks xmlns:a="http://schemas.openxmlformats.org/drawingml/2006/main" noChangeAspect="1"/>
             </wp:cNvGraphicFramePr>
@@ -4184,10 +4219,8 @@
               <a:graphicData uri="http://schemas.openxmlformats.org/drawingml/2006/picture">
                 <pic:pic xmlns:pic="http://schemas.openxmlformats.org/drawingml/2006/picture">
                   <pic:nvPicPr>
-                    <pic:cNvPr id="7" name="Imagen 7" descr="Se detalla en la función de los anillos: anillos de compresión, anillos de aceite y elemento eléctrico.&#10;"/>
-                    <pic:cNvPicPr>
-                      <a:picLocks noChangeAspect="1" noChangeArrowheads="1"/>
-                    </pic:cNvPicPr>
+                    <pic:cNvPr id="25" name="Imagen 25" descr="Se detalla en la función de los anillos: anillos de compresión, anillos de aceite y elemento eléctrico."/>
+                    <pic:cNvPicPr/>
                   </pic:nvPicPr>
                   <pic:blipFill>
                     <a:blip r:embed="rId18">
@@ -4197,23 +4230,18 @@
                         </a:ext>
                       </a:extLst>
                     </a:blip>
-                    <a:srcRect/>
                     <a:stretch>
                       <a:fillRect/>
                     </a:stretch>
                   </pic:blipFill>
-                  <pic:spPr bwMode="auto">
+                  <pic:spPr>
                     <a:xfrm>
                       <a:off x="0" y="0"/>
-                      <a:ext cx="5088495" cy="2931038"/>
+                      <a:ext cx="5329784" cy="3074299"/>
                     </a:xfrm>
                     <a:prstGeom prst="rect">
                       <a:avLst/>
                     </a:prstGeom>
-                    <a:noFill/>
-                    <a:ln>
-                      <a:noFill/>
-                    </a:ln>
                   </pic:spPr>
                 </pic:pic>
               </a:graphicData>
@@ -4233,11 +4261,13 @@
       <w:bookmarkStart w:id="8" w:name="_Hlk198805227"/>
       <w:r>
         <w:rPr>
+          <w:b/>
+          <w:bCs/>
           <w:sz w:val="24"/>
           <w:szCs w:val="24"/>
           <w:lang w:val="es-419" w:eastAsia="es-CO"/>
         </w:rPr>
-        <w:t>Fuente: SENA</w:t>
+        <w:t>Fuente</w:t>
       </w:r>
       <w:r>
         <w:rPr>
@@ -4245,7 +4275,7 @@
           <w:szCs w:val="24"/>
           <w:lang w:val="es-419" w:eastAsia="es-CO"/>
         </w:rPr>
-        <w:t>,</w:t>
+        <w:t>: SENA</w:t>
       </w:r>
       <w:r>
         <w:rPr>
@@ -4253,6 +4283,14 @@
           <w:szCs w:val="24"/>
           <w:lang w:val="es-419" w:eastAsia="es-CO"/>
         </w:rPr>
+        <w:t>,</w:t>
+      </w:r>
+      <w:r>
+        <w:rPr>
+          <w:sz w:val="24"/>
+          <w:szCs w:val="24"/>
+          <w:lang w:val="es-419" w:eastAsia="es-CO"/>
+        </w:rPr>
         <w:t xml:space="preserve"> 2025.</w:t>
       </w:r>
     </w:p>
@@ -4260,7 +4298,7 @@
       <w:pPr>
         <w:pStyle w:val="Ttulo2"/>
       </w:pPr>
-      <w:bookmarkStart w:id="9" w:name="_Toc199152235"/>
+      <w:bookmarkStart w:id="9" w:name="_Toc202263937"/>
       <w:bookmarkEnd w:id="8"/>
       <w:r>
         <w:t>Tipos de anillos</w:t>
@@ -4349,40 +4387,25 @@
     <w:p>
       <w:pPr>
         <w:rPr>
-          <w:bCs/>
+          <w:lang w:val="es-419" w:eastAsia="es-CO"/>
+        </w:rPr>
+      </w:pPr>
+      <w:r>
+        <w:rPr>
+          <w:lang w:val="es-419" w:eastAsia="es-CO"/>
+        </w:rPr>
+        <w:t xml:space="preserve">     </w:t>
+      </w:r>
+      <w:r>
+        <w:rPr>
           <w:noProof/>
-        </w:rPr>
-      </w:pPr>
-      <w:r>
-        <w:rPr>
-          <w:bCs/>
-          <w:noProof/>
-        </w:rPr>
-        <w:t xml:space="preserve">  </w:t>
-      </w:r>
-      <w:r>
-        <w:rPr>
-          <w:bCs/>
-          <w:noProof/>
-        </w:rPr>
-        <w:t xml:space="preserve">             </w:t>
-      </w:r>
-      <w:r>
-        <w:rPr>
-          <w:bCs/>
-          <w:noProof/>
-        </w:rPr>
-        <w:t xml:space="preserve">    </w:t>
-      </w:r>
-      <w:r>
-        <w:rPr>
-          <w:noProof/>
+          <w:lang w:val="es-419" w:eastAsia="es-CO"/>
         </w:rPr>
         <w:drawing>
-          <wp:inline distT="0" distB="0" distL="0" distR="0" wp14:anchorId="5B594551" wp14:editId="6E1C7426">
-            <wp:extent cx="3867150" cy="2417163"/>
-            <wp:effectExtent l="0" t="0" r="0" b="2540"/>
-            <wp:docPr id="8" name="Imagen 8" descr="Los tipos de anillos se clasifican en: anillos de comprensión y anillo de aceite."/>
+          <wp:inline distT="0" distB="0" distL="0" distR="0" wp14:anchorId="4B2AFBFD" wp14:editId="436EDF38">
+            <wp:extent cx="4581525" cy="2863683"/>
+            <wp:effectExtent l="0" t="0" r="0" b="0"/>
+            <wp:docPr id="26" name="Imagen 26" descr="Los tipos de anillos se clasifican en: anillos de comprensión y anillo de aceite."/>
             <wp:cNvGraphicFramePr>
               <a:graphicFrameLocks xmlns:a="http://schemas.openxmlformats.org/drawingml/2006/main" noChangeAspect="1"/>
             </wp:cNvGraphicFramePr>
@@ -4390,10 +4413,8 @@
               <a:graphicData uri="http://schemas.openxmlformats.org/drawingml/2006/picture">
                 <pic:pic xmlns:pic="http://schemas.openxmlformats.org/drawingml/2006/picture">
                   <pic:nvPicPr>
-                    <pic:cNvPr id="8" name="Imagen 8" descr="Los tipos de anillos se clasifican en: anillos de comprensión y anillo de aceite."/>
-                    <pic:cNvPicPr>
-                      <a:picLocks noChangeAspect="1" noChangeArrowheads="1"/>
-                    </pic:cNvPicPr>
+                    <pic:cNvPr id="26" name="Imagen 26" descr="Los tipos de anillos se clasifican en: anillos de comprensión y anillo de aceite."/>
+                    <pic:cNvPicPr/>
                   </pic:nvPicPr>
                   <pic:blipFill>
                     <a:blip r:embed="rId19">
@@ -4403,23 +4424,18 @@
                         </a:ext>
                       </a:extLst>
                     </a:blip>
-                    <a:srcRect/>
                     <a:stretch>
                       <a:fillRect/>
                     </a:stretch>
                   </pic:blipFill>
-                  <pic:spPr bwMode="auto">
+                  <pic:spPr>
                     <a:xfrm>
                       <a:off x="0" y="0"/>
-                      <a:ext cx="3873118" cy="2420894"/>
+                      <a:ext cx="4600946" cy="2875822"/>
                     </a:xfrm>
                     <a:prstGeom prst="rect">
                       <a:avLst/>
                     </a:prstGeom>
-                    <a:noFill/>
-                    <a:ln>
-                      <a:noFill/>
-                    </a:ln>
                   </pic:spPr>
                 </pic:pic>
               </a:graphicData>
@@ -4437,8 +4453,16 @@
       <w:r>
         <w:rPr>
           <w:bCs/>
-        </w:rPr>
-        <w:t xml:space="preserve">             </w:t>
+          <w:noProof/>
+        </w:rPr>
+        <w:t xml:space="preserve">  </w:t>
+      </w:r>
+      <w:r>
+        <w:rPr>
+          <w:bCs/>
+          <w:noProof/>
+        </w:rPr>
+        <w:t xml:space="preserve">     </w:t>
       </w:r>
       <w:r>
         <w:rPr>
@@ -4477,7 +4501,7 @@
       <w:pPr>
         <w:pStyle w:val="Ttulo2"/>
       </w:pPr>
-      <w:bookmarkStart w:id="10" w:name="_Toc199152236"/>
+      <w:bookmarkStart w:id="10" w:name="_Toc202263938"/>
       <w:r>
         <w:t>Materiales y características</w:t>
       </w:r>
@@ -4493,7 +4517,19 @@
         <w:rPr>
           <w:lang w:val="es-419" w:eastAsia="es-CO"/>
         </w:rPr>
-        <w:t>Los anillos del pistón se fabrican comúnmente de fundición de hierro de alta calidad, a menudo aleada con cromo, molibdeno o vanadio para mejorar sus propiedades de resistencia al desgaste y a la temperatura. La superficie de los anillos de compresión puede tener recubrimientos de cromo, nitruro de titanio o PVD (</w:t>
+        <w:t>Los anillos del pistón se fabrican comúnmente de fundición de hierro de alta calidad, a menudo alead</w:t>
+      </w:r>
+      <w:r>
+        <w:rPr>
+          <w:lang w:val="es-419" w:eastAsia="es-CO"/>
+        </w:rPr>
+        <w:t>o</w:t>
+      </w:r>
+      <w:r>
+        <w:rPr>
+          <w:lang w:val="es-419" w:eastAsia="es-CO"/>
+        </w:rPr>
+        <w:t xml:space="preserve"> con cromo, molibdeno o vanadio para mejorar sus propiedades de resistencia al desgaste y a la temperatura. La superficie de los anillos de compresión puede tener recubrimientos de cromo, nitruro de titanio o PVD (</w:t>
       </w:r>
       <w:r>
         <w:rPr>
@@ -4564,6 +4600,7 @@
           <w:bCs/>
           <w:lang w:val="es-419" w:eastAsia="es-CO"/>
         </w:rPr>
+        <w:lastRenderedPageBreak/>
         <w:t>Aleaciones especiales</w:t>
       </w:r>
       <w:r>
@@ -4591,7 +4628,6 @@
         <w:rPr>
           <w:b/>
         </w:rPr>
-        <w:lastRenderedPageBreak/>
         <w:t>Recubrimientos y diseño funcional</w:t>
       </w:r>
     </w:p>
@@ -4751,7 +4787,7 @@
       <w:pPr>
         <w:pStyle w:val="Ttulo2"/>
       </w:pPr>
-      <w:bookmarkStart w:id="11" w:name="_Toc199152237"/>
+      <w:bookmarkStart w:id="11" w:name="_Toc202263939"/>
       <w:r>
         <w:t>Instalación y comprobación</w:t>
       </w:r>
@@ -4796,26 +4832,20 @@
     </w:p>
     <w:p>
       <w:pPr>
-        <w:ind w:firstLine="0"/>
-        <w:rPr>
-          <w:lang w:val="es-419" w:eastAsia="es-CO"/>
-        </w:rPr>
-      </w:pPr>
-      <w:r>
-        <w:rPr>
-          <w:lang w:val="es-419" w:eastAsia="es-CO"/>
-        </w:rPr>
-        <w:t xml:space="preserve">         </w:t>
-      </w:r>
+        <w:rPr>
+          <w:lang w:val="es-419" w:eastAsia="es-CO"/>
+        </w:rPr>
+      </w:pPr>
       <w:r>
         <w:rPr>
           <w:noProof/>
+          <w:lang w:val="es-419" w:eastAsia="es-CO"/>
         </w:rPr>
         <w:drawing>
-          <wp:inline distT="0" distB="0" distL="0" distR="0" wp14:anchorId="54225C2D" wp14:editId="2CFF8839">
-            <wp:extent cx="5847907" cy="3716812"/>
-            <wp:effectExtent l="0" t="0" r="635" b="0"/>
-            <wp:docPr id="10" name="Imagen 10" descr="Se detalla en la figura el diseño de unión térmica para anillos de combustión: ancho del anillo, profundidad del anillo, unión diagonal, unión en grada, unión frontal, tolerancia superior, tolerancia posterior, distancia entre puntas.&#10;"/>
+          <wp:inline distT="0" distB="0" distL="0" distR="0" wp14:anchorId="0AF853F1" wp14:editId="449F000A">
+            <wp:extent cx="5181600" cy="3290202"/>
+            <wp:effectExtent l="0" t="0" r="0" b="5715"/>
+            <wp:docPr id="31" name="Imagen 31" descr="Se detalla en la figura el diseño de unión térmica para anillos de combustión: ancho del anillo, profundidad del anillo, unión diagonal, unión en grada, unión frontal, tolerancia superior, tolerancia posterior, distancia entre puntas.&#10;"/>
             <wp:cNvGraphicFramePr>
               <a:graphicFrameLocks xmlns:a="http://schemas.openxmlformats.org/drawingml/2006/main" noChangeAspect="1"/>
             </wp:cNvGraphicFramePr>
@@ -4823,10 +4853,8 @@
               <a:graphicData uri="http://schemas.openxmlformats.org/drawingml/2006/picture">
                 <pic:pic xmlns:pic="http://schemas.openxmlformats.org/drawingml/2006/picture">
                   <pic:nvPicPr>
-                    <pic:cNvPr id="10" name="Imagen 10" descr="Se detalla en la figura el diseño de unión térmica para anillos de combustión: ancho del anillo, profundidad del anillo, unión diagonal, unión en grada, unión frontal, tolerancia superior, tolerancia posterior, distancia entre puntas.&#10;"/>
-                    <pic:cNvPicPr>
-                      <a:picLocks noChangeAspect="1" noChangeArrowheads="1"/>
-                    </pic:cNvPicPr>
+                    <pic:cNvPr id="31" name="Imagen 31" descr="Se detalla en la figura el diseño de unión térmica para anillos de combustión: ancho del anillo, profundidad del anillo, unión diagonal, unión en grada, unión frontal, tolerancia superior, tolerancia posterior, distancia entre puntas.&#10;"/>
+                    <pic:cNvPicPr/>
                   </pic:nvPicPr>
                   <pic:blipFill>
                     <a:blip r:embed="rId20">
@@ -4836,23 +4864,18 @@
                         </a:ext>
                       </a:extLst>
                     </a:blip>
-                    <a:srcRect/>
                     <a:stretch>
                       <a:fillRect/>
                     </a:stretch>
                   </pic:blipFill>
-                  <pic:spPr bwMode="auto">
+                  <pic:spPr>
                     <a:xfrm>
                       <a:off x="0" y="0"/>
-                      <a:ext cx="5895094" cy="3746803"/>
+                      <a:ext cx="5203292" cy="3303976"/>
                     </a:xfrm>
                     <a:prstGeom prst="rect">
                       <a:avLst/>
                     </a:prstGeom>
-                    <a:noFill/>
-                    <a:ln>
-                      <a:noFill/>
-                    </a:ln>
                   </pic:spPr>
                 </pic:pic>
               </a:graphicData>
@@ -4874,16 +4897,18 @@
         <w:rPr>
           <w:lang w:val="es-419" w:eastAsia="es-CO"/>
         </w:rPr>
-        <w:t xml:space="preserve">         </w:t>
+        <w:t xml:space="preserve">          </w:t>
       </w:r>
       <w:bookmarkStart w:id="12" w:name="_Hlk198808115"/>
       <w:r>
         <w:rPr>
+          <w:b/>
+          <w:bCs/>
           <w:sz w:val="24"/>
           <w:szCs w:val="24"/>
           <w:lang w:val="es-419" w:eastAsia="es-CO"/>
         </w:rPr>
-        <w:t>Fuente: SENA</w:t>
+        <w:t>Fuente</w:t>
       </w:r>
       <w:r>
         <w:rPr>
@@ -4891,7 +4916,7 @@
           <w:szCs w:val="24"/>
           <w:lang w:val="es-419" w:eastAsia="es-CO"/>
         </w:rPr>
-        <w:t>,</w:t>
+        <w:t>: SENA</w:t>
       </w:r>
       <w:r>
         <w:rPr>
@@ -4899,6 +4924,14 @@
           <w:szCs w:val="24"/>
           <w:lang w:val="es-419" w:eastAsia="es-CO"/>
         </w:rPr>
+        <w:t>,</w:t>
+      </w:r>
+      <w:r>
+        <w:rPr>
+          <w:sz w:val="24"/>
+          <w:szCs w:val="24"/>
+          <w:lang w:val="es-419" w:eastAsia="es-CO"/>
+        </w:rPr>
         <w:t xml:space="preserve"> 2025.</w:t>
       </w:r>
       <w:bookmarkEnd w:id="12"/>
@@ -4933,23 +4966,26 @@
     </w:p>
     <w:p>
       <w:pPr>
-        <w:pStyle w:val="Figura"/>
-        <w:numPr>
-          <w:ilvl w:val="0"/>
-          <w:numId w:val="0"/>
-        </w:numPr>
-        <w:ind w:left="992"/>
-        <w:jc w:val="left"/>
-      </w:pPr>
+        <w:rPr>
+          <w:lang w:val="es-419" w:eastAsia="es-CO"/>
+        </w:rPr>
+      </w:pPr>
+      <w:r>
+        <w:rPr>
+          <w:lang w:val="es-419" w:eastAsia="es-CO"/>
+        </w:rPr>
+        <w:t xml:space="preserve">      </w:t>
+      </w:r>
       <w:r>
         <w:rPr>
           <w:noProof/>
+          <w:lang w:val="es-419" w:eastAsia="es-CO"/>
         </w:rPr>
         <w:drawing>
-          <wp:inline distT="0" distB="0" distL="0" distR="0" wp14:anchorId="2247CD53" wp14:editId="677F941A">
-            <wp:extent cx="4993419" cy="4410553"/>
-            <wp:effectExtent l="0" t="0" r="0" b="9525"/>
-            <wp:docPr id="15" name="Imagen 15" descr="Ubicación de los anillos se detalla así:&#10;anillo superior del separador de aceite, frente del motor, segundo anillo de compresión y expansor de aceite, primer anillo de compresión de aceite, pistón, anillo inferior del separador de aceite.&#10;"/>
+          <wp:inline distT="0" distB="0" distL="0" distR="0" wp14:anchorId="45715CFB" wp14:editId="008D8698">
+            <wp:extent cx="4808462" cy="4248150"/>
+            <wp:effectExtent l="0" t="0" r="0" b="0"/>
+            <wp:docPr id="1215982723" name="Imagen 1215982723" descr="Ubicación de los anillos se detalla así: anillo superior del separador de aceite, frente del motor, segundo anillo de compresión y expansor de aceite, primer anillo de compresión de aceite, pistón, anillo inferior del separador de aceite."/>
             <wp:cNvGraphicFramePr>
               <a:graphicFrameLocks xmlns:a="http://schemas.openxmlformats.org/drawingml/2006/main" noChangeAspect="1"/>
             </wp:cNvGraphicFramePr>
@@ -4957,10 +4993,8 @@
               <a:graphicData uri="http://schemas.openxmlformats.org/drawingml/2006/picture">
                 <pic:pic xmlns:pic="http://schemas.openxmlformats.org/drawingml/2006/picture">
                   <pic:nvPicPr>
-                    <pic:cNvPr id="15" name="Imagen 15" descr="Ubicación de los anillos se detalla así:&#10;anillo superior del separador de aceite, frente del motor, segundo anillo de compresión y expansor de aceite, primer anillo de compresión de aceite, pistón, anillo inferior del separador de aceite.&#10;"/>
-                    <pic:cNvPicPr>
-                      <a:picLocks noChangeAspect="1" noChangeArrowheads="1"/>
-                    </pic:cNvPicPr>
+                    <pic:cNvPr id="1215982723" name="Imagen 1215982723" descr="Ubicación de los anillos se detalla así: anillo superior del separador de aceite, frente del motor, segundo anillo de compresión y expansor de aceite, primer anillo de compresión de aceite, pistón, anillo inferior del separador de aceite."/>
+                    <pic:cNvPicPr/>
                   </pic:nvPicPr>
                   <pic:blipFill>
                     <a:blip r:embed="rId21">
@@ -4970,23 +5004,18 @@
                         </a:ext>
                       </a:extLst>
                     </a:blip>
-                    <a:srcRect/>
                     <a:stretch>
                       <a:fillRect/>
                     </a:stretch>
                   </pic:blipFill>
-                  <pic:spPr bwMode="auto">
+                  <pic:spPr>
                     <a:xfrm>
                       <a:off x="0" y="0"/>
-                      <a:ext cx="5005883" cy="4421562"/>
+                      <a:ext cx="4812254" cy="4251500"/>
                     </a:xfrm>
                     <a:prstGeom prst="rect">
                       <a:avLst/>
                     </a:prstGeom>
-                    <a:noFill/>
-                    <a:ln>
-                      <a:noFill/>
-                    </a:ln>
                   </pic:spPr>
                 </pic:pic>
               </a:graphicData>
@@ -4994,9 +5023,6 @@
           </wp:inline>
         </w:drawing>
       </w:r>
-      <w:r>
-        <w:t xml:space="preserve">            </w:t>
-      </w:r>
     </w:p>
     <w:p>
       <w:pPr>
@@ -5008,17 +5034,28 @@
       </w:pPr>
       <w:r>
         <w:rPr>
-          <w:lang w:val="es-419" w:eastAsia="es-CO"/>
-        </w:rPr>
-        <w:t xml:space="preserve">      </w:t>
-      </w:r>
-      <w:r>
-        <w:rPr>
+          <w:b/>
+          <w:bCs/>
+        </w:rPr>
+        <w:t xml:space="preserve">       </w:t>
+      </w:r>
+      <w:r>
+        <w:rPr>
+          <w:b/>
+          <w:bCs/>
           <w:sz w:val="24"/>
           <w:szCs w:val="24"/>
           <w:lang w:val="es-419" w:eastAsia="es-CO"/>
         </w:rPr>
-        <w:t>Fuente: SENA</w:t>
+        <w:t>Fuente</w:t>
+      </w:r>
+      <w:r>
+        <w:rPr>
+          <w:sz w:val="24"/>
+          <w:szCs w:val="24"/>
+          <w:lang w:val="es-419" w:eastAsia="es-CO"/>
+        </w:rPr>
+        <w:t>: SENA</w:t>
       </w:r>
       <w:r>
         <w:rPr>
@@ -5045,7 +5082,16 @@
           <w:numId w:val="0"/>
         </w:numPr>
         <w:ind w:left="992"/>
-        <w:jc w:val="left"/>
+      </w:pPr>
+    </w:p>
+    <w:p>
+      <w:pPr>
+        <w:pStyle w:val="Figura"/>
+        <w:numPr>
+          <w:ilvl w:val="0"/>
+          <w:numId w:val="0"/>
+        </w:numPr>
+        <w:ind w:left="992"/>
       </w:pPr>
       <w:r>
         <w:t xml:space="preserve">  </w:t>
@@ -5107,18 +5153,9 @@
     </w:p>
     <w:p>
       <w:pPr>
-        <w:spacing w:before="0" w:after="160" w:line="259" w:lineRule="auto"/>
-        <w:ind w:firstLine="0"/>
-        <w:rPr>
-          <w:bCs/>
-        </w:rPr>
-      </w:pPr>
-    </w:p>
-    <w:p>
-      <w:pPr>
         <w:pStyle w:val="Ttulo1"/>
       </w:pPr>
-      <w:bookmarkStart w:id="13" w:name="_Toc199152238"/>
+      <w:bookmarkStart w:id="13" w:name="_Toc202263940"/>
       <w:r>
         <w:lastRenderedPageBreak/>
         <w:t>La biela</w:t>
@@ -5148,7 +5185,7 @@
       <w:pPr>
         <w:pStyle w:val="Ttulo2"/>
       </w:pPr>
-      <w:bookmarkStart w:id="14" w:name="_Toc199152239"/>
+      <w:bookmarkStart w:id="14" w:name="_Toc202263941"/>
       <w:r>
         <w:t>Función y esfuerzos soportados</w:t>
       </w:r>
@@ -5279,7 +5316,7 @@
       <w:pPr>
         <w:pStyle w:val="Ttulo2"/>
       </w:pPr>
-      <w:bookmarkStart w:id="15" w:name="_Toc199152240"/>
+      <w:bookmarkStart w:id="15" w:name="_Toc202263942"/>
       <w:r>
         <w:t>Partes de la biela</w:t>
       </w:r>
@@ -5391,26 +5428,19 @@
     <w:p>
       <w:pPr>
         <w:rPr>
+          <w:lang w:val="es-419" w:eastAsia="es-CO"/>
+        </w:rPr>
+      </w:pPr>
+      <w:r>
+        <w:rPr>
           <w:noProof/>
           <w:lang w:val="es-419" w:eastAsia="es-CO"/>
         </w:rPr>
-      </w:pPr>
-      <w:r>
-        <w:rPr>
-          <w:noProof/>
-          <w:lang w:val="es-419" w:eastAsia="es-CO"/>
-        </w:rPr>
-        <w:t xml:space="preserve">       </w:t>
-      </w:r>
-      <w:r>
-        <w:rPr>
-          <w:noProof/>
-        </w:rPr>
         <w:drawing>
-          <wp:inline distT="0" distB="0" distL="0" distR="0" wp14:anchorId="748439C6" wp14:editId="6BED9A42">
-            <wp:extent cx="4940135" cy="4016708"/>
-            <wp:effectExtent l="0" t="0" r="0" b="3175"/>
-            <wp:docPr id="3" name="Imagen 3" descr="Componentes del pasador de pistón: &#10;pasador o bulón del pistón, orificio interno en el brazo, orificio en cojinete, cojinete.&#10;"/>
+          <wp:inline distT="0" distB="0" distL="0" distR="0" wp14:anchorId="2A6F45C9" wp14:editId="12AA39B6">
+            <wp:extent cx="5164300" cy="4200525"/>
+            <wp:effectExtent l="0" t="0" r="0" b="0"/>
+            <wp:docPr id="1215982724" name="Imagen 1215982724" descr="Componentes del pasador de pistón: &#10;pasador o bulón del pistón, orificio interno en el brazo, orificio en cojinete, cojinete.&#10;"/>
             <wp:cNvGraphicFramePr>
               <a:graphicFrameLocks xmlns:a="http://schemas.openxmlformats.org/drawingml/2006/main" noChangeAspect="1"/>
             </wp:cNvGraphicFramePr>
@@ -5418,10 +5448,8 @@
               <a:graphicData uri="http://schemas.openxmlformats.org/drawingml/2006/picture">
                 <pic:pic xmlns:pic="http://schemas.openxmlformats.org/drawingml/2006/picture">
                   <pic:nvPicPr>
-                    <pic:cNvPr id="3" name="Imagen 3" descr="Componentes del pasador de pistón: &#10;pasador o bulón del pistón, orificio interno en el brazo, orificio en cojinete, cojinete.&#10;"/>
-                    <pic:cNvPicPr>
-                      <a:picLocks noChangeAspect="1" noChangeArrowheads="1"/>
-                    </pic:cNvPicPr>
+                    <pic:cNvPr id="1215982724" name="Imagen 1215982724" descr="Componentes del pasador de pistón: &#10;pasador o bulón del pistón, orificio interno en el brazo, orificio en cojinete, cojinete.&#10;"/>
+                    <pic:cNvPicPr/>
                   </pic:nvPicPr>
                   <pic:blipFill>
                     <a:blip r:embed="rId22">
@@ -5431,23 +5459,18 @@
                         </a:ext>
                       </a:extLst>
                     </a:blip>
-                    <a:srcRect/>
                     <a:stretch>
                       <a:fillRect/>
                     </a:stretch>
                   </pic:blipFill>
-                  <pic:spPr bwMode="auto">
+                  <pic:spPr>
                     <a:xfrm>
                       <a:off x="0" y="0"/>
-                      <a:ext cx="4941588" cy="4017890"/>
+                      <a:ext cx="5170749" cy="4205770"/>
                     </a:xfrm>
                     <a:prstGeom prst="rect">
                       <a:avLst/>
                     </a:prstGeom>
-                    <a:noFill/>
-                    <a:ln>
-                      <a:noFill/>
-                    </a:ln>
                   </pic:spPr>
                 </pic:pic>
               </a:graphicData>
@@ -5466,13 +5489,20 @@
       </w:pPr>
       <w:r>
         <w:rPr>
+          <w:noProof/>
+          <w:lang w:val="es-419" w:eastAsia="es-CO"/>
+        </w:rPr>
+        <w:t xml:space="preserve"> </w:t>
+      </w:r>
+      <w:r>
+        <w:rPr>
           <w:b/>
           <w:bCs/>
           <w:sz w:val="24"/>
           <w:szCs w:val="24"/>
           <w:lang w:val="es-419" w:eastAsia="es-CO"/>
         </w:rPr>
-        <w:t xml:space="preserve">       </w:t>
+        <w:t>Fuente</w:t>
       </w:r>
       <w:r>
         <w:rPr>
@@ -5480,7 +5510,7 @@
           <w:szCs w:val="24"/>
           <w:lang w:val="es-419" w:eastAsia="es-CO"/>
         </w:rPr>
-        <w:t>Fuente:</w:t>
+        <w:t>:</w:t>
       </w:r>
       <w:r>
         <w:rPr>
@@ -5495,7 +5525,7 @@
       <w:pPr>
         <w:pStyle w:val="Ttulo2"/>
       </w:pPr>
-      <w:bookmarkStart w:id="16" w:name="_Toc199152241"/>
+      <w:bookmarkStart w:id="16" w:name="_Toc202263943"/>
       <w:r>
         <w:lastRenderedPageBreak/>
         <w:t>Materiales de construcción</w:t>
@@ -5519,7 +5549,7 @@
       <w:pPr>
         <w:pStyle w:val="Ttulo2"/>
       </w:pPr>
-      <w:bookmarkStart w:id="17" w:name="_Toc199152242"/>
+      <w:bookmarkStart w:id="17" w:name="_Toc202263944"/>
       <w:r>
         <w:t>Diseño y tipos</w:t>
       </w:r>
@@ -5589,8 +5619,6 @@
         <w:rPr>
           <w:b/>
           <w:bCs/>
-          <w:i/>
-          <w:iCs w:val="0"/>
           <w:lang w:val="es-419" w:eastAsia="es-CO"/>
         </w:rPr>
       </w:pPr>
@@ -5598,8 +5626,6 @@
         <w:rPr>
           <w:b/>
           <w:bCs/>
-          <w:i/>
-          <w:iCs w:val="0"/>
           <w:lang w:val="es-419" w:eastAsia="es-CO"/>
         </w:rPr>
         <w:t>Comparativa entre bielas I-</w:t>
@@ -5616,8 +5642,6 @@
         <w:rPr>
           <w:b/>
           <w:bCs/>
-          <w:i/>
-          <w:iCs w:val="0"/>
           <w:lang w:val="es-419" w:eastAsia="es-CO"/>
         </w:rPr>
         <w:t xml:space="preserve"> y H-</w:t>
@@ -5994,15 +6018,20 @@
               </w:rPr>
               <w:t xml:space="preserve">Motores </w:t>
             </w:r>
-            <w:proofErr w:type="spellStart"/>
             <w:r>
               <w:rPr>
                 <w:sz w:val="28"/>
                 <w:szCs w:val="28"/>
               </w:rPr>
+              <w:t>e</w:t>
+            </w:r>
+            <w:r>
+              <w:rPr>
+                <w:sz w:val="28"/>
+                <w:szCs w:val="28"/>
+              </w:rPr>
               <w:t>stándar</w:t>
             </w:r>
-            <w:proofErr w:type="spellEnd"/>
           </w:p>
         </w:tc>
       </w:tr>
@@ -6018,18 +6047,28 @@
       </w:pPr>
       <w:r>
         <w:rPr>
+          <w:b/>
+          <w:bCs/>
           <w:sz w:val="24"/>
           <w:szCs w:val="24"/>
           <w:lang w:val="es-419" w:eastAsia="es-CO"/>
         </w:rPr>
-        <w:t>Fuente: SENA,2025.</w:t>
+        <w:t>Fuente</w:t>
+      </w:r>
+      <w:r>
+        <w:rPr>
+          <w:sz w:val="24"/>
+          <w:szCs w:val="24"/>
+          <w:lang w:val="es-419" w:eastAsia="es-CO"/>
+        </w:rPr>
+        <w:t>: SENA,2025.</w:t>
       </w:r>
     </w:p>
     <w:p>
       <w:pPr>
         <w:pStyle w:val="Ttulo2"/>
       </w:pPr>
-      <w:bookmarkStart w:id="18" w:name="_Toc199152243"/>
+      <w:bookmarkStart w:id="18" w:name="_Toc202263945"/>
       <w:r>
         <w:lastRenderedPageBreak/>
         <w:t>Cojinetes de biela</w:t>
@@ -6078,19 +6117,14 @@
       </w:pPr>
       <w:r>
         <w:rPr>
-          <w:lang w:val="es-419" w:eastAsia="es-CO"/>
-        </w:rPr>
-        <w:t xml:space="preserve">          </w:t>
-      </w:r>
-      <w:r>
-        <w:rPr>
           <w:noProof/>
+          <w:lang w:val="es-419" w:eastAsia="es-CO"/>
         </w:rPr>
         <w:drawing>
-          <wp:inline distT="0" distB="0" distL="0" distR="0" wp14:anchorId="0646AEC3" wp14:editId="6F3E9D8E">
-            <wp:extent cx="4690753" cy="2673240"/>
-            <wp:effectExtent l="0" t="0" r="0" b="0"/>
-            <wp:docPr id="12" name="Imagen 12" descr="Se muestra en la figura el cojinete de la biela."/>
+          <wp:inline distT="0" distB="0" distL="0" distR="0" wp14:anchorId="5C501AA4" wp14:editId="73B0E774">
+            <wp:extent cx="5448300" cy="3102777"/>
+            <wp:effectExtent l="0" t="0" r="0" b="2540"/>
+            <wp:docPr id="1215982725" name="Imagen 1215982725" descr="Se muestra en la figura el cojinete de la biela."/>
             <wp:cNvGraphicFramePr>
               <a:graphicFrameLocks xmlns:a="http://schemas.openxmlformats.org/drawingml/2006/main" noChangeAspect="1"/>
             </wp:cNvGraphicFramePr>
@@ -6098,10 +6132,8 @@
               <a:graphicData uri="http://schemas.openxmlformats.org/drawingml/2006/picture">
                 <pic:pic xmlns:pic="http://schemas.openxmlformats.org/drawingml/2006/picture">
                   <pic:nvPicPr>
-                    <pic:cNvPr id="12" name="Imagen 12" descr="Se muestra en la figura el cojinete de la biela."/>
-                    <pic:cNvPicPr>
-                      <a:picLocks noChangeAspect="1" noChangeArrowheads="1"/>
-                    </pic:cNvPicPr>
+                    <pic:cNvPr id="1215982725" name="Imagen 1215982725" descr="Se muestra en la figura el cojinete de la biela."/>
+                    <pic:cNvPicPr/>
                   </pic:nvPicPr>
                   <pic:blipFill>
                     <a:blip r:embed="rId23">
@@ -6111,23 +6143,18 @@
                         </a:ext>
                       </a:extLst>
                     </a:blip>
-                    <a:srcRect/>
                     <a:stretch>
                       <a:fillRect/>
                     </a:stretch>
                   </pic:blipFill>
-                  <pic:spPr bwMode="auto">
+                  <pic:spPr>
                     <a:xfrm>
                       <a:off x="0" y="0"/>
-                      <a:ext cx="4692524" cy="2674249"/>
+                      <a:ext cx="5455173" cy="3106691"/>
                     </a:xfrm>
                     <a:prstGeom prst="rect">
                       <a:avLst/>
                     </a:prstGeom>
-                    <a:noFill/>
-                    <a:ln>
-                      <a:noFill/>
-                    </a:ln>
                   </pic:spPr>
                 </pic:pic>
               </a:graphicData>
@@ -6138,26 +6165,31 @@
     </w:p>
     <w:p>
       <w:pPr>
+        <w:ind w:firstLine="708"/>
         <w:rPr>
           <w:sz w:val="24"/>
           <w:szCs w:val="24"/>
           <w:lang w:val="es-419" w:eastAsia="es-CO"/>
         </w:rPr>
       </w:pPr>
-      <w:r>
-        <w:rPr>
-          <w:lang w:val="es-419" w:eastAsia="es-CO"/>
-        </w:rPr>
-        <w:t xml:space="preserve">          </w:t>
-      </w:r>
       <w:bookmarkStart w:id="19" w:name="_Hlk198825028"/>
       <w:r>
         <w:rPr>
+          <w:b/>
+          <w:bCs/>
           <w:sz w:val="24"/>
           <w:szCs w:val="24"/>
           <w:lang w:val="es-419" w:eastAsia="es-CO"/>
         </w:rPr>
-        <w:t>Fuente: SENA, 2025.</w:t>
+        <w:t>Fuente:</w:t>
+      </w:r>
+      <w:r>
+        <w:rPr>
+          <w:sz w:val="24"/>
+          <w:szCs w:val="24"/>
+          <w:lang w:val="es-419" w:eastAsia="es-CO"/>
+        </w:rPr>
+        <w:t xml:space="preserve"> SENA, 2025.</w:t>
       </w:r>
       <w:bookmarkEnd w:id="19"/>
     </w:p>
@@ -6165,7 +6197,7 @@
       <w:pPr>
         <w:pStyle w:val="Ttulo2"/>
       </w:pPr>
-      <w:bookmarkStart w:id="20" w:name="_Toc199152244"/>
+      <w:bookmarkStart w:id="20" w:name="_Toc202263946"/>
       <w:r>
         <w:lastRenderedPageBreak/>
         <w:t>Lubricación del pie de biela</w:t>
@@ -6201,19 +6233,14 @@
       </w:pPr>
       <w:r>
         <w:rPr>
-          <w:lang w:val="es-419" w:eastAsia="es-CO"/>
-        </w:rPr>
-        <w:t xml:space="preserve">                  </w:t>
-      </w:r>
-      <w:r>
-        <w:rPr>
           <w:noProof/>
+          <w:lang w:val="es-419" w:eastAsia="es-CO"/>
         </w:rPr>
         <w:drawing>
-          <wp:inline distT="0" distB="0" distL="0" distR="0" wp14:anchorId="481645D3" wp14:editId="0E5350E0">
-            <wp:extent cx="4987637" cy="3608184"/>
-            <wp:effectExtent l="0" t="0" r="3810" b="0"/>
-            <wp:docPr id="16" name="Imagen 16" descr="En el orificio de lubricación en la cabeza de biela dirigido al pistón, se muestra el aceite inyectado, el orificio del inyector de aceite, orificio del cojinete, orificio del codo del cigüeñal."/>
+          <wp:inline distT="0" distB="0" distL="0" distR="0" wp14:anchorId="20B8AFF5" wp14:editId="10DACB3F">
+            <wp:extent cx="5200650" cy="3760719"/>
+            <wp:effectExtent l="0" t="0" r="0" b="0"/>
+            <wp:docPr id="1215982726" name="Imagen 1215982726" descr="En el orificio de lubricación en la cabeza de biela dirigido al pistón, se muestra el aceite inyectado, el orificio del inyector de aceite, orificio del cojinete, orificio del codo del cigüeñal."/>
             <wp:cNvGraphicFramePr>
               <a:graphicFrameLocks xmlns:a="http://schemas.openxmlformats.org/drawingml/2006/main" noChangeAspect="1"/>
             </wp:cNvGraphicFramePr>
@@ -6221,10 +6248,8 @@
               <a:graphicData uri="http://schemas.openxmlformats.org/drawingml/2006/picture">
                 <pic:pic xmlns:pic="http://schemas.openxmlformats.org/drawingml/2006/picture">
                   <pic:nvPicPr>
-                    <pic:cNvPr id="16" name="Imagen 16" descr="En el orificio de lubricación en la cabeza de biela dirigido al pistón, se muestra el aceite inyectado, el orificio del inyector de aceite, orificio del cojinete, orificio del codo del cigüeñal."/>
-                    <pic:cNvPicPr>
-                      <a:picLocks noChangeAspect="1" noChangeArrowheads="1"/>
-                    </pic:cNvPicPr>
+                    <pic:cNvPr id="1215982726" name="Imagen 1215982726" descr="En el orificio de lubricación en la cabeza de biela dirigido al pistón, se muestra el aceite inyectado, el orificio del inyector de aceite, orificio del cojinete, orificio del codo del cigüeñal."/>
+                    <pic:cNvPicPr/>
                   </pic:nvPicPr>
                   <pic:blipFill>
                     <a:blip r:embed="rId24">
@@ -6234,23 +6259,18 @@
                         </a:ext>
                       </a:extLst>
                     </a:blip>
-                    <a:srcRect/>
                     <a:stretch>
                       <a:fillRect/>
                     </a:stretch>
                   </pic:blipFill>
-                  <pic:spPr bwMode="auto">
+                  <pic:spPr>
                     <a:xfrm>
                       <a:off x="0" y="0"/>
-                      <a:ext cx="4990584" cy="3610316"/>
+                      <a:ext cx="5211967" cy="3768903"/>
                     </a:xfrm>
                     <a:prstGeom prst="rect">
                       <a:avLst/>
                     </a:prstGeom>
-                    <a:noFill/>
-                    <a:ln>
-                      <a:noFill/>
-                    </a:ln>
                   </pic:spPr>
                 </pic:pic>
               </a:graphicData>
@@ -6267,14 +6287,22 @@
           <w:lang w:val="es-419" w:eastAsia="es-CO"/>
         </w:rPr>
       </w:pPr>
+      <w:r>
+        <w:rPr>
+          <w:lang w:val="es-419" w:eastAsia="es-CO"/>
+        </w:rPr>
+        <w:t xml:space="preserve">             </w:t>
+      </w:r>
       <w:bookmarkStart w:id="21" w:name="_Hlk198825296"/>
       <w:r>
         <w:rPr>
+          <w:b/>
+          <w:bCs/>
           <w:sz w:val="24"/>
           <w:szCs w:val="24"/>
           <w:lang w:val="es-419" w:eastAsia="es-CO"/>
         </w:rPr>
-        <w:t xml:space="preserve">                                   </w:t>
+        <w:t>Fuente</w:t>
       </w:r>
       <w:r>
         <w:rPr>
@@ -6282,7 +6310,7 @@
           <w:szCs w:val="24"/>
           <w:lang w:val="es-419" w:eastAsia="es-CO"/>
         </w:rPr>
-        <w:t>Fuente: SENA, 2025.</w:t>
+        <w:t>: SENA, 2025.</w:t>
       </w:r>
     </w:p>
     <w:bookmarkEnd w:id="21"/>
@@ -6305,7 +6333,7 @@
       <w:pPr>
         <w:pStyle w:val="Ttulo1"/>
       </w:pPr>
-      <w:bookmarkStart w:id="22" w:name="_Toc199152245"/>
+      <w:bookmarkStart w:id="22" w:name="_Toc202263947"/>
       <w:r>
         <w:lastRenderedPageBreak/>
         <w:t xml:space="preserve">El eje </w:t>
@@ -6348,12 +6376,13 @@
       <w:r>
         <w:rPr>
           <w:noProof/>
+          <w:lang w:val="es-419" w:eastAsia="es-CO"/>
         </w:rPr>
         <w:drawing>
-          <wp:inline distT="0" distB="0" distL="0" distR="0" wp14:anchorId="2EA2FF7C" wp14:editId="708967F9">
-            <wp:extent cx="5617029" cy="2849634"/>
-            <wp:effectExtent l="0" t="0" r="3175" b="8255"/>
-            <wp:docPr id="17" name="Imagen 17" descr="Se muestra la ubicación del cigüeñal y el bloque."/>
+          <wp:inline distT="0" distB="0" distL="0" distR="0" wp14:anchorId="79805CDC" wp14:editId="3DF49740">
+            <wp:extent cx="5505450" cy="2795236"/>
+            <wp:effectExtent l="0" t="0" r="0" b="5715"/>
+            <wp:docPr id="1215982727" name="Imagen 1215982727" descr="Se muestra la ubicación del cigüeñal y el bloque."/>
             <wp:cNvGraphicFramePr>
               <a:graphicFrameLocks xmlns:a="http://schemas.openxmlformats.org/drawingml/2006/main" noChangeAspect="1"/>
             </wp:cNvGraphicFramePr>
@@ -6361,10 +6390,8 @@
               <a:graphicData uri="http://schemas.openxmlformats.org/drawingml/2006/picture">
                 <pic:pic xmlns:pic="http://schemas.openxmlformats.org/drawingml/2006/picture">
                   <pic:nvPicPr>
-                    <pic:cNvPr id="17" name="Imagen 17" descr="Se muestra la ubicación del cigüeñal y el bloque."/>
-                    <pic:cNvPicPr>
-                      <a:picLocks noChangeAspect="1" noChangeArrowheads="1"/>
-                    </pic:cNvPicPr>
+                    <pic:cNvPr id="1215982727" name="Imagen 1215982727" descr="Se muestra la ubicación del cigüeñal y el bloque."/>
+                    <pic:cNvPicPr/>
                   </pic:nvPicPr>
                   <pic:blipFill>
                     <a:blip r:embed="rId25">
@@ -6374,23 +6401,18 @@
                         </a:ext>
                       </a:extLst>
                     </a:blip>
-                    <a:srcRect/>
                     <a:stretch>
                       <a:fillRect/>
                     </a:stretch>
                   </pic:blipFill>
-                  <pic:spPr bwMode="auto">
+                  <pic:spPr>
                     <a:xfrm>
                       <a:off x="0" y="0"/>
-                      <a:ext cx="5620607" cy="2851449"/>
+                      <a:ext cx="5516179" cy="2800683"/>
                     </a:xfrm>
                     <a:prstGeom prst="rect">
                       <a:avLst/>
                     </a:prstGeom>
-                    <a:noFill/>
-                    <a:ln>
-                      <a:noFill/>
-                    </a:ln>
                   </pic:spPr>
                 </pic:pic>
               </a:graphicData>
@@ -6409,24 +6431,28 @@
       </w:pPr>
       <w:r>
         <w:rPr>
-          <w:lang w:val="es-419" w:eastAsia="es-CO"/>
-        </w:rPr>
-        <w:t xml:space="preserve">      </w:t>
-      </w:r>
-      <w:r>
-        <w:rPr>
+          <w:b/>
+          <w:bCs/>
           <w:sz w:val="24"/>
           <w:szCs w:val="24"/>
           <w:lang w:val="es-419" w:eastAsia="es-CO"/>
         </w:rPr>
-        <w:t>Fuente: SENA, 2025.</w:t>
+        <w:t>Fuente</w:t>
+      </w:r>
+      <w:r>
+        <w:rPr>
+          <w:sz w:val="24"/>
+          <w:szCs w:val="24"/>
+          <w:lang w:val="es-419" w:eastAsia="es-CO"/>
+        </w:rPr>
+        <w:t>: SENA, 2025.</w:t>
       </w:r>
     </w:p>
     <w:p>
       <w:pPr>
         <w:pStyle w:val="Ttulo2"/>
       </w:pPr>
-      <w:bookmarkStart w:id="23" w:name="_Toc199152246"/>
+      <w:bookmarkStart w:id="23" w:name="_Toc202263948"/>
       <w:r>
         <w:t xml:space="preserve">Alojamiento del </w:t>
       </w:r>
@@ -6448,22 +6474,15 @@
         <w:rPr>
           <w:lang w:val="es-419" w:eastAsia="es-CO"/>
         </w:rPr>
-        <w:t xml:space="preserve">El cigüeñal se aloja en el bloque motor en una serie de soportes llamados bancadas. Estas bancadas están formadas por </w:t>
-      </w:r>
-      <w:proofErr w:type="spellStart"/>
-      <w:r>
-        <w:rPr>
-          <w:lang w:val="es-419" w:eastAsia="es-CO"/>
-        </w:rPr>
-        <w:t>semi-cilindros</w:t>
-      </w:r>
-      <w:proofErr w:type="spellEnd"/>
-      <w:r>
-        <w:rPr>
-          <w:lang w:val="es-419" w:eastAsia="es-CO"/>
-        </w:rPr>
-        <w:t xml:space="preserve"> maquinados en la parte inferior del bloque motor y tapas de bancada atornilladas al bloque. Entre el cigüeñal y los alojamientos en el bloque y las tapas se instalan los cojinetes de bancada. La alineación y precisión de estos alojamientos son críticas para el correcto funcionamiento y durabilidad del cigüeñal y los cojinetes.</w:t>
-      </w:r>
+        <w:t>El cigüeñal se aloja en el bloque motor en una serie de soportes llamados bancadas. Estas bancadas están formadas por semicilindros maquinados en la parte inferior del bloque motor y tapas de bancada atornilladas al bloque. Entre el cigüeñal y los alojamientos en el bloque y las tapas se instalan los cojinetes de bancada. La alineación y precisión de estos alojamientos son críticas para el correcto funcionamiento y durabilidad del cigüeñal y los cojinetes.</w:t>
+      </w:r>
+    </w:p>
+    <w:p>
+      <w:pPr>
+        <w:rPr>
+          <w:lang w:val="es-419" w:eastAsia="es-CO"/>
+        </w:rPr>
+      </w:pPr>
     </w:p>
     <w:p>
       <w:pPr>
@@ -6494,23 +6513,18 @@
         <w:rPr>
           <w:lang w:val="es-419" w:eastAsia="es-CO"/>
         </w:rPr>
-        <w:t xml:space="preserve">    </w:t>
-      </w:r>
-      <w:r>
-        <w:rPr>
-          <w:lang w:val="es-419" w:eastAsia="es-CO"/>
-        </w:rPr>
-        <w:t xml:space="preserve">      </w:t>
+        <w:t xml:space="preserve">          </w:t>
       </w:r>
       <w:r>
         <w:rPr>
           <w:noProof/>
+          <w:lang w:val="es-419" w:eastAsia="es-CO"/>
         </w:rPr>
         <w:drawing>
-          <wp:inline distT="0" distB="0" distL="0" distR="0" wp14:anchorId="1614CFB5" wp14:editId="462838E7">
-            <wp:extent cx="4191000" cy="2909156"/>
-            <wp:effectExtent l="0" t="0" r="0" b="5715"/>
-            <wp:docPr id="18" name="Imagen 18" descr="Se muestra los cojinetes de bancada."/>
+          <wp:inline distT="0" distB="0" distL="0" distR="0" wp14:anchorId="29A8AC47" wp14:editId="03658487">
+            <wp:extent cx="4743450" cy="3294063"/>
+            <wp:effectExtent l="0" t="0" r="0" b="1905"/>
+            <wp:docPr id="1215982728" name="Imagen 1215982728" descr="Se muestra los cojinetes de bancada."/>
             <wp:cNvGraphicFramePr>
               <a:graphicFrameLocks xmlns:a="http://schemas.openxmlformats.org/drawingml/2006/main" noChangeAspect="1"/>
             </wp:cNvGraphicFramePr>
@@ -6518,36 +6532,29 @@
               <a:graphicData uri="http://schemas.openxmlformats.org/drawingml/2006/picture">
                 <pic:pic xmlns:pic="http://schemas.openxmlformats.org/drawingml/2006/picture">
                   <pic:nvPicPr>
-                    <pic:cNvPr id="18" name="Imagen 18" descr="Se muestra los cojinetes de bancada."/>
-                    <pic:cNvPicPr>
-                      <a:picLocks noChangeAspect="1" noChangeArrowheads="1"/>
-                    </pic:cNvPicPr>
+                    <pic:cNvPr id="1215982728" name="Imagen 1215982728" descr="Se muestra los cojinetes de bancada."/>
+                    <pic:cNvPicPr/>
                   </pic:nvPicPr>
                   <pic:blipFill>
-                    <a:blip r:embed="rId26" cstate="print">
+                    <a:blip r:embed="rId26">
                       <a:extLst>
                         <a:ext uri="{28A0092B-C50C-407E-A947-70E740481C1C}">
                           <a14:useLocalDpi xmlns:a14="http://schemas.microsoft.com/office/drawing/2010/main" val="0"/>
                         </a:ext>
                       </a:extLst>
                     </a:blip>
-                    <a:srcRect/>
                     <a:stretch>
                       <a:fillRect/>
                     </a:stretch>
                   </pic:blipFill>
-                  <pic:spPr bwMode="auto">
+                  <pic:spPr>
                     <a:xfrm>
                       <a:off x="0" y="0"/>
-                      <a:ext cx="4205857" cy="2919469"/>
+                      <a:ext cx="4755351" cy="3302328"/>
                     </a:xfrm>
                     <a:prstGeom prst="rect">
                       <a:avLst/>
                     </a:prstGeom>
-                    <a:noFill/>
-                    <a:ln>
-                      <a:noFill/>
-                    </a:ln>
                   </pic:spPr>
                 </pic:pic>
               </a:graphicData>
@@ -6566,17 +6573,37 @@
       </w:pPr>
       <w:r>
         <w:rPr>
-          <w:lang w:val="es-419" w:eastAsia="es-CO"/>
-        </w:rPr>
-        <w:t xml:space="preserve">         </w:t>
-      </w:r>
-      <w:r>
-        <w:rPr>
+          <w:b/>
+          <w:bCs/>
+          <w:lang w:val="es-419" w:eastAsia="es-CO"/>
+        </w:rPr>
+        <w:t xml:space="preserve">    </w:t>
+      </w:r>
+      <w:r>
+        <w:rPr>
+          <w:b/>
+          <w:bCs/>
+          <w:lang w:val="es-419" w:eastAsia="es-CO"/>
+        </w:rPr>
+        <w:t xml:space="preserve">      </w:t>
+      </w:r>
+      <w:r>
+        <w:rPr>
+          <w:b/>
+          <w:bCs/>
           <w:sz w:val="24"/>
           <w:szCs w:val="24"/>
           <w:lang w:val="es-419" w:eastAsia="es-CO"/>
         </w:rPr>
-        <w:t>Fuente: SENA,2025.</w:t>
+        <w:t>Fuente</w:t>
+      </w:r>
+      <w:r>
+        <w:rPr>
+          <w:sz w:val="24"/>
+          <w:szCs w:val="24"/>
+          <w:lang w:val="es-419" w:eastAsia="es-CO"/>
+        </w:rPr>
+        <w:t>: SENA,2025.</w:t>
       </w:r>
     </w:p>
     <w:p>
@@ -6600,17 +6627,18 @@
         <w:rPr>
           <w:lang w:val="es-419" w:eastAsia="es-CO"/>
         </w:rPr>
-        <w:t xml:space="preserve">            </w:t>
+        <w:t xml:space="preserve">           </w:t>
       </w:r>
       <w:r>
         <w:rPr>
           <w:noProof/>
+          <w:lang w:val="es-419" w:eastAsia="es-CO"/>
         </w:rPr>
         <w:drawing>
-          <wp:inline distT="0" distB="0" distL="0" distR="0" wp14:anchorId="2DC289F2" wp14:editId="004C628D">
-            <wp:extent cx="4286992" cy="2776742"/>
-            <wp:effectExtent l="0" t="0" r="0" b="5080"/>
-            <wp:docPr id="19" name="Imagen 19" descr="Alineación codos del cigüeñal se puede apreciar el calibrador y la regla de precisión."/>
+          <wp:inline distT="0" distB="0" distL="0" distR="0" wp14:anchorId="6350364B" wp14:editId="424EA9BA">
+            <wp:extent cx="4343400" cy="2812843"/>
+            <wp:effectExtent l="0" t="0" r="0" b="6985"/>
+            <wp:docPr id="1215982729" name="Imagen 1215982729" descr="Alineación codos del cigüeñal se puede apreciar el calibrador y la regla de precisión."/>
             <wp:cNvGraphicFramePr>
               <a:graphicFrameLocks xmlns:a="http://schemas.openxmlformats.org/drawingml/2006/main" noChangeAspect="1"/>
             </wp:cNvGraphicFramePr>
@@ -6618,10 +6646,8 @@
               <a:graphicData uri="http://schemas.openxmlformats.org/drawingml/2006/picture">
                 <pic:pic xmlns:pic="http://schemas.openxmlformats.org/drawingml/2006/picture">
                   <pic:nvPicPr>
-                    <pic:cNvPr id="19" name="Imagen 19" descr="Alineación codos del cigüeñal se puede apreciar el calibrador y la regla de precisión."/>
-                    <pic:cNvPicPr>
-                      <a:picLocks noChangeAspect="1" noChangeArrowheads="1"/>
-                    </pic:cNvPicPr>
+                    <pic:cNvPr id="1215982729" name="Imagen 1215982729" descr="Alineación codos del cigüeñal se puede apreciar el calibrador y la regla de precisión."/>
+                    <pic:cNvPicPr/>
                   </pic:nvPicPr>
                   <pic:blipFill>
                     <a:blip r:embed="rId27">
@@ -6631,23 +6657,18 @@
                         </a:ext>
                       </a:extLst>
                     </a:blip>
-                    <a:srcRect/>
                     <a:stretch>
                       <a:fillRect/>
                     </a:stretch>
                   </pic:blipFill>
-                  <pic:spPr bwMode="auto">
+                  <pic:spPr>
                     <a:xfrm>
                       <a:off x="0" y="0"/>
-                      <a:ext cx="4292214" cy="2780125"/>
+                      <a:ext cx="4356799" cy="2821520"/>
                     </a:xfrm>
                     <a:prstGeom prst="rect">
                       <a:avLst/>
                     </a:prstGeom>
-                    <a:noFill/>
-                    <a:ln>
-                      <a:noFill/>
-                    </a:ln>
                   </pic:spPr>
                 </pic:pic>
               </a:graphicData>
@@ -6666,21 +6687,30 @@
       </w:pPr>
       <w:r>
         <w:rPr>
+          <w:b/>
+          <w:bCs/>
+          <w:lang w:val="es-419" w:eastAsia="es-CO"/>
+        </w:rPr>
+        <w:t xml:space="preserve">            </w:t>
+      </w:r>
+      <w:r>
+        <w:rPr>
+          <w:b/>
+          <w:bCs/>
           <w:sz w:val="24"/>
           <w:szCs w:val="24"/>
           <w:lang w:val="es-419" w:eastAsia="es-CO"/>
         </w:rPr>
-        <w:t>Fuente: SENA, 2025.</w:t>
-      </w:r>
-    </w:p>
-    <w:p>
-      <w:pPr>
+        <w:t>Fuente</w:t>
+      </w:r>
+      <w:r>
         <w:rPr>
           <w:sz w:val="24"/>
           <w:szCs w:val="24"/>
           <w:lang w:val="es-419" w:eastAsia="es-CO"/>
         </w:rPr>
-      </w:pPr>
+        <w:t>: SENA, 2025.</w:t>
+      </w:r>
     </w:p>
     <w:p>
       <w:pPr>
@@ -6738,44 +6768,25 @@
     <w:p>
       <w:pPr>
         <w:rPr>
-          <w:b/>
-          <w:bCs/>
-          <w:lang w:val="es-419" w:eastAsia="es-CO"/>
-        </w:rPr>
-      </w:pPr>
-      <w:r>
-        <w:rPr>
-          <w:b/>
-          <w:bCs/>
-          <w:lang w:val="es-419" w:eastAsia="es-CO"/>
-        </w:rPr>
-        <w:t xml:space="preserve">      </w:t>
-      </w:r>
-      <w:r>
-        <w:rPr>
-          <w:b/>
-          <w:bCs/>
+          <w:lang w:val="es-419" w:eastAsia="es-CO"/>
+        </w:rPr>
+      </w:pPr>
+      <w:r>
+        <w:rPr>
           <w:lang w:val="es-419" w:eastAsia="es-CO"/>
         </w:rPr>
         <w:t xml:space="preserve">    </w:t>
       </w:r>
       <w:r>
         <w:rPr>
-          <w:b/>
-          <w:bCs/>
-          <w:lang w:val="es-419" w:eastAsia="es-CO"/>
-        </w:rPr>
-        <w:t xml:space="preserve">       </w:t>
-      </w:r>
-      <w:r>
-        <w:rPr>
           <w:noProof/>
+          <w:lang w:val="es-419" w:eastAsia="es-CO"/>
         </w:rPr>
         <w:drawing>
-          <wp:inline distT="0" distB="0" distL="0" distR="0" wp14:anchorId="13B45915" wp14:editId="30AB9227">
-            <wp:extent cx="3752603" cy="2312448"/>
-            <wp:effectExtent l="0" t="0" r="635" b="0"/>
-            <wp:docPr id="20" name="Imagen 20" descr="En la figura se muestra la forma de verificar la alineación del cigüeñal con palpador micrométrico."/>
+          <wp:inline distT="0" distB="0" distL="0" distR="0" wp14:anchorId="08195A6C" wp14:editId="5A262E15">
+            <wp:extent cx="4686300" cy="2889227"/>
+            <wp:effectExtent l="0" t="0" r="0" b="6985"/>
+            <wp:docPr id="1215982730" name="Imagen 1215982730" descr="En la figura se muestra la forma de verificar la alineación del cigüeñal con palpador micrométrico."/>
             <wp:cNvGraphicFramePr>
               <a:graphicFrameLocks xmlns:a="http://schemas.openxmlformats.org/drawingml/2006/main" noChangeAspect="1"/>
             </wp:cNvGraphicFramePr>
@@ -6783,36 +6794,29 @@
               <a:graphicData uri="http://schemas.openxmlformats.org/drawingml/2006/picture">
                 <pic:pic xmlns:pic="http://schemas.openxmlformats.org/drawingml/2006/picture">
                   <pic:nvPicPr>
-                    <pic:cNvPr id="20" name="Imagen 20" descr="En la figura se muestra la forma de verificar la alineación del cigüeñal con palpador micrométrico."/>
-                    <pic:cNvPicPr>
-                      <a:picLocks noChangeAspect="1" noChangeArrowheads="1"/>
-                    </pic:cNvPicPr>
+                    <pic:cNvPr id="1215982730" name="Imagen 1215982730" descr="En la figura se muestra la forma de verificar la alineación del cigüeñal con palpador micrométrico."/>
+                    <pic:cNvPicPr/>
                   </pic:nvPicPr>
                   <pic:blipFill>
-                    <a:blip r:embed="rId28" cstate="print">
+                    <a:blip r:embed="rId28">
                       <a:extLst>
                         <a:ext uri="{28A0092B-C50C-407E-A947-70E740481C1C}">
                           <a14:useLocalDpi xmlns:a14="http://schemas.microsoft.com/office/drawing/2010/main" val="0"/>
                         </a:ext>
                       </a:extLst>
                     </a:blip>
-                    <a:srcRect/>
                     <a:stretch>
                       <a:fillRect/>
                     </a:stretch>
                   </pic:blipFill>
-                  <pic:spPr bwMode="auto">
+                  <pic:spPr>
                     <a:xfrm>
                       <a:off x="0" y="0"/>
-                      <a:ext cx="3760481" cy="2317303"/>
+                      <a:ext cx="4696892" cy="2895757"/>
                     </a:xfrm>
                     <a:prstGeom prst="rect">
                       <a:avLst/>
                     </a:prstGeom>
-                    <a:noFill/>
-                    <a:ln>
-                      <a:noFill/>
-                    </a:ln>
                   </pic:spPr>
                 </pic:pic>
               </a:graphicData>
@@ -6831,32 +6835,51 @@
       </w:pPr>
       <w:r>
         <w:rPr>
-          <w:lang w:val="es-419" w:eastAsia="es-CO"/>
-        </w:rPr>
-        <w:t xml:space="preserve">           </w:t>
-      </w:r>
-      <w:r>
-        <w:rPr>
-          <w:lang w:val="es-419" w:eastAsia="es-CO"/>
-        </w:rPr>
-        <w:t xml:space="preserve">       </w:t>
-      </w:r>
-      <w:r>
-        <w:rPr>
+          <w:b/>
+          <w:bCs/>
+          <w:lang w:val="es-419" w:eastAsia="es-CO"/>
+        </w:rPr>
+        <w:t xml:space="preserve">     </w:t>
+      </w:r>
+      <w:r>
+        <w:rPr>
+          <w:b/>
+          <w:bCs/>
           <w:sz w:val="24"/>
           <w:szCs w:val="24"/>
           <w:lang w:val="es-419" w:eastAsia="es-CO"/>
         </w:rPr>
-        <w:t>Fuente: SENA, 2025.</w:t>
+        <w:t>Fuente</w:t>
+      </w:r>
+      <w:r>
+        <w:rPr>
+          <w:sz w:val="24"/>
+          <w:szCs w:val="24"/>
+          <w:lang w:val="es-419" w:eastAsia="es-CO"/>
+        </w:rPr>
+        <w:t>: SENA, 2025.</w:t>
       </w:r>
     </w:p>
     <w:p>
       <w:pPr>
         <w:pStyle w:val="Ttulo2"/>
       </w:pPr>
-      <w:bookmarkStart w:id="24" w:name="_Toc199152247"/>
-      <w:r>
-        <w:t>El Eje Cigüeñal</w:t>
+      <w:bookmarkStart w:id="24" w:name="_Toc202263949"/>
+      <w:r>
+        <w:lastRenderedPageBreak/>
+        <w:t xml:space="preserve">El </w:t>
+      </w:r>
+      <w:r>
+        <w:t>e</w:t>
+      </w:r>
+      <w:r>
+        <w:t xml:space="preserve">je </w:t>
+      </w:r>
+      <w:r>
+        <w:t>c</w:t>
+      </w:r>
+      <w:r>
+        <w:t>igüeñal</w:t>
       </w:r>
       <w:bookmarkEnd w:id="24"/>
       <w:r>
@@ -6881,7 +6904,6 @@
         <w:pStyle w:val="Figura"/>
       </w:pPr>
       <w:r>
-        <w:lastRenderedPageBreak/>
         <w:t xml:space="preserve">Función del </w:t>
       </w:r>
       <w:r>
@@ -6899,19 +6921,14 @@
       </w:pPr>
       <w:r>
         <w:rPr>
-          <w:lang w:val="es-419" w:eastAsia="es-CO"/>
-        </w:rPr>
-        <w:t xml:space="preserve">      </w:t>
-      </w:r>
-      <w:r>
-        <w:rPr>
           <w:noProof/>
+          <w:lang w:val="es-419" w:eastAsia="es-CO"/>
         </w:rPr>
         <w:drawing>
-          <wp:inline distT="0" distB="0" distL="0" distR="0" wp14:anchorId="2E129430" wp14:editId="2372ED90">
-            <wp:extent cx="4595750" cy="2626012"/>
-            <wp:effectExtent l="0" t="0" r="0" b="3175"/>
-            <wp:docPr id="21" name="Imagen 21" descr="Se muestra la función del cigüeñal en la transmisión de fuerza del motor."/>
+          <wp:inline distT="0" distB="0" distL="0" distR="0" wp14:anchorId="5E1CE15A" wp14:editId="166B5497">
+            <wp:extent cx="5448300" cy="3114251"/>
+            <wp:effectExtent l="0" t="0" r="0" b="0"/>
+            <wp:docPr id="1215982731" name="Imagen 1215982731" descr="Se muestra la función del cigüeñal en la transmisión de fuerza del motor."/>
             <wp:cNvGraphicFramePr>
               <a:graphicFrameLocks xmlns:a="http://schemas.openxmlformats.org/drawingml/2006/main" noChangeAspect="1"/>
             </wp:cNvGraphicFramePr>
@@ -6919,10 +6936,8 @@
               <a:graphicData uri="http://schemas.openxmlformats.org/drawingml/2006/picture">
                 <pic:pic xmlns:pic="http://schemas.openxmlformats.org/drawingml/2006/picture">
                   <pic:nvPicPr>
-                    <pic:cNvPr id="21" name="Imagen 21" descr="Se muestra la función del cigüeñal en la transmisión de fuerza del motor."/>
-                    <pic:cNvPicPr>
-                      <a:picLocks noChangeAspect="1" noChangeArrowheads="1"/>
-                    </pic:cNvPicPr>
+                    <pic:cNvPr id="1215982731" name="Imagen 1215982731" descr="Se muestra la función del cigüeñal en la transmisión de fuerza del motor."/>
+                    <pic:cNvPicPr/>
                   </pic:nvPicPr>
                   <pic:blipFill>
                     <a:blip r:embed="rId29">
@@ -6932,23 +6947,18 @@
                         </a:ext>
                       </a:extLst>
                     </a:blip>
-                    <a:srcRect/>
                     <a:stretch>
                       <a:fillRect/>
                     </a:stretch>
                   </pic:blipFill>
-                  <pic:spPr bwMode="auto">
+                  <pic:spPr>
                     <a:xfrm>
                       <a:off x="0" y="0"/>
-                      <a:ext cx="4601594" cy="2629351"/>
+                      <a:ext cx="5453808" cy="3117399"/>
                     </a:xfrm>
                     <a:prstGeom prst="rect">
                       <a:avLst/>
                     </a:prstGeom>
-                    <a:noFill/>
-                    <a:ln>
-                      <a:noFill/>
-                    </a:ln>
                   </pic:spPr>
                 </pic:pic>
               </a:graphicData>
@@ -6967,11 +6977,21 @@
       </w:pPr>
       <w:r>
         <w:rPr>
+          <w:b/>
+          <w:bCs/>
+          <w:lang w:val="es-419" w:eastAsia="es-CO"/>
+        </w:rPr>
+        <w:t xml:space="preserve">  </w:t>
+      </w:r>
+      <w:r>
+        <w:rPr>
+          <w:b/>
+          <w:bCs/>
           <w:sz w:val="24"/>
           <w:szCs w:val="24"/>
           <w:lang w:val="es-419" w:eastAsia="es-CO"/>
         </w:rPr>
-        <w:t xml:space="preserve">        </w:t>
+        <w:t>Fuente</w:t>
       </w:r>
       <w:r>
         <w:rPr>
@@ -6979,7 +6999,7 @@
           <w:szCs w:val="24"/>
           <w:lang w:val="es-419" w:eastAsia="es-CO"/>
         </w:rPr>
-        <w:t>Fuente: SENA, 2025.</w:t>
+        <w:t>: SENA, 2025.</w:t>
       </w:r>
     </w:p>
     <w:p>
@@ -7057,6 +7077,7 @@
           <w:bCs/>
           <w:lang w:val="es-419" w:eastAsia="es-CO"/>
         </w:rPr>
+        <w:lastRenderedPageBreak/>
         <w:t>Muñones de biela</w:t>
       </w:r>
       <w:r>
@@ -7111,7 +7132,6 @@
           <w:bCs/>
           <w:lang w:val="es-419" w:eastAsia="es-CO"/>
         </w:rPr>
-        <w:lastRenderedPageBreak/>
         <w:t>Bridas o pestañas:</w:t>
       </w:r>
       <w:r>
@@ -7161,26 +7181,20 @@
     </w:p>
     <w:p>
       <w:pPr>
-        <w:ind w:firstLine="0"/>
-        <w:rPr>
-          <w:lang w:val="es-419" w:eastAsia="es-CO"/>
-        </w:rPr>
-      </w:pPr>
-      <w:r>
-        <w:rPr>
-          <w:lang w:val="es-419" w:eastAsia="es-CO"/>
-        </w:rPr>
-        <w:t xml:space="preserve">   </w:t>
-      </w:r>
+        <w:rPr>
+          <w:lang w:val="es-419" w:eastAsia="es-CO"/>
+        </w:rPr>
+      </w:pPr>
       <w:r>
         <w:rPr>
           <w:noProof/>
+          <w:lang w:val="es-419" w:eastAsia="es-CO"/>
         </w:rPr>
         <w:drawing>
-          <wp:inline distT="0" distB="0" distL="0" distR="0" wp14:anchorId="605F678A" wp14:editId="4098521A">
-            <wp:extent cx="5886450" cy="2992810"/>
+          <wp:inline distT="0" distB="0" distL="0" distR="0" wp14:anchorId="05799EA7" wp14:editId="4423A754">
+            <wp:extent cx="5334000" cy="2713536"/>
             <wp:effectExtent l="0" t="0" r="0" b="0"/>
-            <wp:docPr id="22" name="Imagen 22" descr="Se detalla los componentes del cigüeñal y codos de biela: conducto de aceite al codo de biela, contrapeso, cara [cachete], montaje para el engrane del cigüeñal, nariz del cigüeñal donde se monta la polea, apoyo del cigüeñal, muñones principales, contrapesos, conducto de aceite del codo de biela, brida de montaje de la rueda volante [flywheel], nota: antes de instalar un cigüeñal se requiere comprobar que los conductos de aceite se encuentren libres [limpios]; usar aire o equivalente para comprobar el recorrido.&#10;"/>
+            <wp:docPr id="1215982732" name="Imagen 1215982732" descr="Se detalla los componentes del cigüeñal y codos de biela: conducto de aceite al codo de biela, contrapeso, cara [cachete], montaje para el engrane del cigüeñal, nariz del cigüeñal donde se monta la polea, apoyo del cigüeñal, muñones principales, contrapesos, conducto de aceite del codo de biela, brida de montaje de la rueda volante [flywheel], nota: antes de instalar un cigüeñal se requiere comprobar que los conductos de aceite se encuentren libres [limpios]; usar aire o equivalente para comprobar el recorrido.&#10;"/>
             <wp:cNvGraphicFramePr>
               <a:graphicFrameLocks xmlns:a="http://schemas.openxmlformats.org/drawingml/2006/main" noChangeAspect="1"/>
             </wp:cNvGraphicFramePr>
@@ -7188,10 +7202,8 @@
               <a:graphicData uri="http://schemas.openxmlformats.org/drawingml/2006/picture">
                 <pic:pic xmlns:pic="http://schemas.openxmlformats.org/drawingml/2006/picture">
                   <pic:nvPicPr>
-                    <pic:cNvPr id="22" name="Imagen 22" descr="Se detalla los componentes del cigüeñal y codos de biela: conducto de aceite al codo de biela, contrapeso, cara [cachete], montaje para el engrane del cigüeñal, nariz del cigüeñal donde se monta la polea, apoyo del cigüeñal, muñones principales, contrapesos, conducto de aceite del codo de biela, brida de montaje de la rueda volante [flywheel], nota: antes de instalar un cigüeñal se requiere comprobar que los conductos de aceite se encuentren libres [limpios]; usar aire o equivalente para comprobar el recorrido.&#10;"/>
-                    <pic:cNvPicPr>
-                      <a:picLocks noChangeAspect="1" noChangeArrowheads="1"/>
-                    </pic:cNvPicPr>
+                    <pic:cNvPr id="1215982732" name="Imagen 1215982732" descr="Se detalla los componentes del cigüeñal y codos de biela: conducto de aceite al codo de biela, contrapeso, cara [cachete], montaje para el engrane del cigüeñal, nariz del cigüeñal donde se monta la polea, apoyo del cigüeñal, muñones principales, contrapesos, conducto de aceite del codo de biela, brida de montaje de la rueda volante [flywheel], nota: antes de instalar un cigüeñal se requiere comprobar que los conductos de aceite se encuentren libres [limpios]; usar aire o equivalente para comprobar el recorrido.&#10;"/>
+                    <pic:cNvPicPr/>
                   </pic:nvPicPr>
                   <pic:blipFill>
                     <a:blip r:embed="rId30">
@@ -7201,23 +7213,18 @@
                         </a:ext>
                       </a:extLst>
                     </a:blip>
-                    <a:srcRect/>
                     <a:stretch>
                       <a:fillRect/>
                     </a:stretch>
                   </pic:blipFill>
-                  <pic:spPr bwMode="auto">
+                  <pic:spPr>
                     <a:xfrm>
                       <a:off x="0" y="0"/>
-                      <a:ext cx="5894723" cy="2997016"/>
+                      <a:ext cx="5348832" cy="2721082"/>
                     </a:xfrm>
                     <a:prstGeom prst="rect">
                       <a:avLst/>
                     </a:prstGeom>
-                    <a:noFill/>
-                    <a:ln>
-                      <a:noFill/>
-                    </a:ln>
                   </pic:spPr>
                 </pic:pic>
               </a:graphicData>
@@ -7237,6 +7244,18 @@
       </w:pPr>
       <w:r>
         <w:rPr>
+          <w:lang w:val="es-419" w:eastAsia="es-CO"/>
+        </w:rPr>
+        <w:t xml:space="preserve">   </w:t>
+      </w:r>
+      <w:r>
+        <w:rPr>
+          <w:lang w:val="es-419" w:eastAsia="es-CO"/>
+        </w:rPr>
+        <w:t xml:space="preserve">    </w:t>
+      </w:r>
+      <w:r>
+        <w:rPr>
           <w:sz w:val="24"/>
           <w:szCs w:val="24"/>
           <w:lang w:val="es-419" w:eastAsia="es-CO"/>
@@ -7249,23 +7268,42 @@
           <w:szCs w:val="24"/>
           <w:lang w:val="es-419" w:eastAsia="es-CO"/>
         </w:rPr>
-        <w:t>Fuente: SENA,2025.</w:t>
-      </w:r>
-    </w:p>
-    <w:p>
-      <w:pPr>
+        <w:t xml:space="preserve"> </w:t>
+      </w:r>
+      <w:r>
         <w:rPr>
           <w:b/>
           <w:bCs/>
-          <w:lang w:val="es-419" w:eastAsia="es-CO"/>
-        </w:rPr>
-      </w:pPr>
-      <w:r>
+          <w:sz w:val="24"/>
+          <w:szCs w:val="24"/>
+          <w:lang w:val="es-419" w:eastAsia="es-CO"/>
+        </w:rPr>
+        <w:t>Fuente:</w:t>
+      </w:r>
+      <w:r>
+        <w:rPr>
+          <w:sz w:val="24"/>
+          <w:szCs w:val="24"/>
+          <w:lang w:val="es-419" w:eastAsia="es-CO"/>
+        </w:rPr>
+        <w:t xml:space="preserve"> SENA,2025.</w:t>
+      </w:r>
+    </w:p>
+    <w:p>
+      <w:pPr>
         <w:rPr>
           <w:b/>
           <w:bCs/>
           <w:lang w:val="es-419" w:eastAsia="es-CO"/>
         </w:rPr>
+      </w:pPr>
+      <w:r>
+        <w:rPr>
+          <w:b/>
+          <w:bCs/>
+          <w:lang w:val="es-419" w:eastAsia="es-CO"/>
+        </w:rPr>
+        <w:lastRenderedPageBreak/>
         <w:t>Esfuerzos soportados</w:t>
       </w:r>
     </w:p>
@@ -7300,7 +7338,6 @@
           <w:bCs/>
           <w:lang w:val="es-419" w:eastAsia="es-CO"/>
         </w:rPr>
-        <w:lastRenderedPageBreak/>
         <w:t>Esfuerzos de torsión</w:t>
       </w:r>
       <w:r>
@@ -7429,9 +7466,25 @@
     </w:p>
     <w:p>
       <w:pPr>
+        <w:spacing w:before="0" w:after="160" w:line="259" w:lineRule="auto"/>
+        <w:ind w:firstLine="0"/>
+        <w:rPr>
+          <w:lang w:val="es-419" w:eastAsia="es-CO"/>
+        </w:rPr>
+      </w:pPr>
+      <w:r>
+        <w:rPr>
+          <w:lang w:val="es-419" w:eastAsia="es-CO"/>
+        </w:rPr>
+        <w:br w:type="page"/>
+      </w:r>
+    </w:p>
+    <w:p>
+      <w:pPr>
         <w:pStyle w:val="Figura"/>
       </w:pPr>
       <w:r>
+        <w:lastRenderedPageBreak/>
         <w:t>Cigüeñal fundido</w:t>
       </w:r>
     </w:p>
@@ -7444,12 +7497,13 @@
       <w:r>
         <w:rPr>
           <w:noProof/>
+          <w:lang w:val="es-419" w:eastAsia="es-CO"/>
         </w:rPr>
         <w:drawing>
-          <wp:inline distT="0" distB="0" distL="0" distR="0" wp14:anchorId="4DFB417C" wp14:editId="7E46436C">
-            <wp:extent cx="5381625" cy="1615783"/>
-            <wp:effectExtent l="0" t="0" r="0" b="3810"/>
-            <wp:docPr id="23" name="Imagen 23" descr="Se muestra el cigüeñal fundido."/>
+          <wp:inline distT="0" distB="0" distL="0" distR="0" wp14:anchorId="54211E91" wp14:editId="2C28CAEE">
+            <wp:extent cx="5629275" cy="1689008"/>
+            <wp:effectExtent l="0" t="0" r="0" b="6985"/>
+            <wp:docPr id="1215982733" name="Imagen 1215982733" descr="Se muestra el cigüeñal fundido."/>
             <wp:cNvGraphicFramePr>
               <a:graphicFrameLocks xmlns:a="http://schemas.openxmlformats.org/drawingml/2006/main" noChangeAspect="1"/>
             </wp:cNvGraphicFramePr>
@@ -7457,10 +7511,8 @@
               <a:graphicData uri="http://schemas.openxmlformats.org/drawingml/2006/picture">
                 <pic:pic xmlns:pic="http://schemas.openxmlformats.org/drawingml/2006/picture">
                   <pic:nvPicPr>
-                    <pic:cNvPr id="23" name="Imagen 23" descr="Se muestra el cigüeñal fundido."/>
-                    <pic:cNvPicPr>
-                      <a:picLocks noChangeAspect="1" noChangeArrowheads="1"/>
-                    </pic:cNvPicPr>
+                    <pic:cNvPr id="1215982733" name="Imagen 1215982733" descr="Se muestra el cigüeñal fundido."/>
+                    <pic:cNvPicPr/>
                   </pic:nvPicPr>
                   <pic:blipFill>
                     <a:blip r:embed="rId31">
@@ -7470,23 +7522,18 @@
                         </a:ext>
                       </a:extLst>
                     </a:blip>
-                    <a:srcRect/>
                     <a:stretch>
                       <a:fillRect/>
                     </a:stretch>
                   </pic:blipFill>
-                  <pic:spPr bwMode="auto">
+                  <pic:spPr>
                     <a:xfrm>
                       <a:off x="0" y="0"/>
-                      <a:ext cx="5386922" cy="1617373"/>
+                      <a:ext cx="5656283" cy="1697112"/>
                     </a:xfrm>
                     <a:prstGeom prst="rect">
                       <a:avLst/>
                     </a:prstGeom>
-                    <a:noFill/>
-                    <a:ln>
-                      <a:noFill/>
-                    </a:ln>
                   </pic:spPr>
                 </pic:pic>
               </a:graphicData>
@@ -7505,11 +7552,21 @@
       </w:pPr>
       <w:r>
         <w:rPr>
+          <w:b/>
+          <w:bCs/>
           <w:sz w:val="24"/>
           <w:szCs w:val="24"/>
           <w:lang w:val="es-419" w:eastAsia="es-CO"/>
         </w:rPr>
-        <w:t>Fuente: SENA, 2025.</w:t>
+        <w:t>Fuente</w:t>
+      </w:r>
+      <w:r>
+        <w:rPr>
+          <w:sz w:val="24"/>
+          <w:szCs w:val="24"/>
+          <w:lang w:val="es-419" w:eastAsia="es-CO"/>
+        </w:rPr>
+        <w:t>: SENA, 2025.</w:t>
       </w:r>
     </w:p>
     <w:p>
@@ -7517,7 +7574,6 @@
         <w:pStyle w:val="Figura"/>
       </w:pPr>
       <w:r>
-        <w:lastRenderedPageBreak/>
         <w:t>Cigüeñal forjado</w:t>
       </w:r>
     </w:p>
@@ -7530,12 +7586,13 @@
       <w:r>
         <w:rPr>
           <w:noProof/>
+          <w:lang w:val="es-419" w:eastAsia="es-CO"/>
         </w:rPr>
         <w:drawing>
-          <wp:inline distT="0" distB="0" distL="0" distR="0" wp14:anchorId="15BE3E41" wp14:editId="7490D2DB">
-            <wp:extent cx="5286375" cy="1740920"/>
-            <wp:effectExtent l="0" t="0" r="0" b="0"/>
-            <wp:docPr id="24" name="Imagen 24" descr="Se muestra el cigüeñal forjado."/>
+          <wp:inline distT="0" distB="0" distL="0" distR="0" wp14:anchorId="63B3FD35" wp14:editId="334E254C">
+            <wp:extent cx="5667375" cy="1865255"/>
+            <wp:effectExtent l="0" t="0" r="0" b="1905"/>
+            <wp:docPr id="1215982734" name="Imagen 1215982734" descr="Se muestra el cigüeñal forjado."/>
             <wp:cNvGraphicFramePr>
               <a:graphicFrameLocks xmlns:a="http://schemas.openxmlformats.org/drawingml/2006/main" noChangeAspect="1"/>
             </wp:cNvGraphicFramePr>
@@ -7543,10 +7600,8 @@
               <a:graphicData uri="http://schemas.openxmlformats.org/drawingml/2006/picture">
                 <pic:pic xmlns:pic="http://schemas.openxmlformats.org/drawingml/2006/picture">
                   <pic:nvPicPr>
-                    <pic:cNvPr id="24" name="Imagen 24" descr="Se muestra el cigüeñal forjado."/>
-                    <pic:cNvPicPr>
-                      <a:picLocks noChangeAspect="1" noChangeArrowheads="1"/>
-                    </pic:cNvPicPr>
+                    <pic:cNvPr id="1215982734" name="Imagen 1215982734" descr="Se muestra el cigüeñal forjado."/>
+                    <pic:cNvPicPr/>
                   </pic:nvPicPr>
                   <pic:blipFill>
                     <a:blip r:embed="rId32">
@@ -7556,23 +7611,18 @@
                         </a:ext>
                       </a:extLst>
                     </a:blip>
-                    <a:srcRect/>
                     <a:stretch>
                       <a:fillRect/>
                     </a:stretch>
                   </pic:blipFill>
-                  <pic:spPr bwMode="auto">
+                  <pic:spPr>
                     <a:xfrm>
                       <a:off x="0" y="0"/>
-                      <a:ext cx="5290357" cy="1742231"/>
+                      <a:ext cx="5680831" cy="1869684"/>
                     </a:xfrm>
                     <a:prstGeom prst="rect">
                       <a:avLst/>
                     </a:prstGeom>
-                    <a:noFill/>
-                    <a:ln>
-                      <a:noFill/>
-                    </a:ln>
                   </pic:spPr>
                 </pic:pic>
               </a:graphicData>
@@ -7591,11 +7641,21 @@
       </w:pPr>
       <w:r>
         <w:rPr>
+          <w:b/>
+          <w:bCs/>
           <w:sz w:val="24"/>
           <w:szCs w:val="24"/>
           <w:lang w:val="es-419" w:eastAsia="es-CO"/>
         </w:rPr>
-        <w:t>Fuente: SENA, 2025.</w:t>
+        <w:t>Fuente:</w:t>
+      </w:r>
+      <w:r>
+        <w:rPr>
+          <w:sz w:val="24"/>
+          <w:szCs w:val="24"/>
+          <w:lang w:val="es-419" w:eastAsia="es-CO"/>
+        </w:rPr>
+        <w:t xml:space="preserve"> SENA, 2025.</w:t>
       </w:r>
     </w:p>
     <w:p>
@@ -7667,6 +7727,7 @@
           <w:bCs/>
           <w:lang w:val="es-419" w:eastAsia="es-CO"/>
         </w:rPr>
+        <w:lastRenderedPageBreak/>
         <w:t>Función nodular</w:t>
       </w:r>
       <w:r>
@@ -7790,34 +7851,48 @@
           <w:bCs/>
           <w:lang w:val="es-419" w:eastAsia="es-CO"/>
         </w:rPr>
+        <w:t>Cojinetes de bancada</w:t>
+      </w:r>
+    </w:p>
+    <w:p>
+      <w:pPr>
+        <w:rPr>
+          <w:lang w:val="es-419" w:eastAsia="es-CO"/>
+        </w:rPr>
+      </w:pPr>
+      <w:r>
+        <w:rPr>
+          <w:lang w:val="es-419" w:eastAsia="es-CO"/>
+        </w:rPr>
+        <w:t>Los cojinetes de bancada son casquillos antifricción bipartidos similares a los de biela, pero de mayor tamaño, que se instalan entre los muñones de bancada del cigüeñal y los alojamientos correspondientes en el bloque y las tapas de bancada. Su función es soportar el peso y las cargas del cigüeñal, permitiendo su giro suave con mínima fricción bajo lubricación hidrodinámica. Se fabrican con materiales multicapa diseñados para soportar las altas cargas radiales y axiales (en el caso del cojinete de bancada axial o de empuje que controla el movimiento longitudinal del cigüeñal) y las condiciones extremas de temperatura y presión en el motor.</w:t>
+      </w:r>
+    </w:p>
+    <w:p>
+      <w:pPr>
+        <w:spacing w:before="0" w:after="160" w:line="259" w:lineRule="auto"/>
+        <w:ind w:firstLine="0"/>
+        <w:rPr>
+          <w:lang w:val="es-419" w:eastAsia="es-CO"/>
+        </w:rPr>
+      </w:pPr>
+      <w:r>
+        <w:rPr>
+          <w:lang w:val="es-419" w:eastAsia="es-CO"/>
+        </w:rPr>
+        <w:br w:type="page"/>
+      </w:r>
+    </w:p>
+    <w:p>
+      <w:pPr>
+        <w:pStyle w:val="Figura"/>
+      </w:pPr>
+      <w:r>
         <w:lastRenderedPageBreak/>
-        <w:t>Cojinetes de bancada</w:t>
-      </w:r>
-    </w:p>
-    <w:p>
-      <w:pPr>
-        <w:rPr>
-          <w:lang w:val="es-419" w:eastAsia="es-CO"/>
-        </w:rPr>
-      </w:pPr>
-      <w:r>
-        <w:rPr>
-          <w:lang w:val="es-419" w:eastAsia="es-CO"/>
-        </w:rPr>
-        <w:t>Los cojinetes de bancada son casquillos antifricción bipartidos similares a los de biela, pero de mayor tamaño, que se instalan entre los muñones de bancada del cigüeñal y los alojamientos correspondientes en el bloque y las tapas de bancada. Su función es soportar el peso y las cargas del cigüeñal, permitiendo su giro suave con mínima fricción bajo lubricación hidrodinámica. Se fabrican con materiales multicapa diseñados para soportar las altas cargas radiales y axiales (en el caso del cojinete de bancada axial o de empuje que controla el movimiento longitudinal del cigüeñal) y las condiciones extremas de temperatura y presión en el motor.</w:t>
-      </w:r>
-    </w:p>
-    <w:p>
-      <w:pPr>
-        <w:pStyle w:val="Figura"/>
-      </w:pPr>
-      <w:r>
         <w:t>Componentes y dimensiones de cojinetes principales del cigüeñal</w:t>
       </w:r>
     </w:p>
     <w:p>
       <w:pPr>
-        <w:ind w:firstLine="0"/>
         <w:rPr>
           <w:lang w:val="es-419" w:eastAsia="es-CO"/>
         </w:rPr>
@@ -7825,12 +7900,13 @@
       <w:r>
         <w:rPr>
           <w:noProof/>
+          <w:lang w:val="es-419" w:eastAsia="es-CO"/>
         </w:rPr>
         <w:drawing>
-          <wp:inline distT="0" distB="0" distL="0" distR="0" wp14:anchorId="2A7D7C83" wp14:editId="6969B5CF">
-            <wp:extent cx="6332220" cy="2870835"/>
-            <wp:effectExtent l="0" t="0" r="0" b="5715"/>
-            <wp:docPr id="2" name="Imagen 2" descr="Se detalla los componentes y dimensiones de cojinetes principales del cigüeñal: espesor de ceja, muesca de ubicación, chaflán, barreno de lubricación, ranura de lubricación, ranura de cara, área antifricción, diámetro exterior, diámetro interior, ancho interior entre caras, ancho del cojinete.&#10;"/>
+          <wp:inline distT="0" distB="0" distL="0" distR="0" wp14:anchorId="704FBA57" wp14:editId="219C0321">
+            <wp:extent cx="5686425" cy="2578051"/>
+            <wp:effectExtent l="0" t="0" r="0" b="0"/>
+            <wp:docPr id="1215982735" name="Imagen 1215982735" descr="Se detalla los componentes y dimensiones de cojinetes principales del cigüeñal: espesor de ceja, muesca de ubicación, chaflán, barreno de lubricación, ranura de lubricación, ranura de cara, área antifricción, diámetro exterior, diámetro interior, ancho interior entre caras, ancho del cojinete.&#10;"/>
             <wp:cNvGraphicFramePr>
               <a:graphicFrameLocks xmlns:a="http://schemas.openxmlformats.org/drawingml/2006/main" noChangeAspect="1"/>
             </wp:cNvGraphicFramePr>
@@ -7838,10 +7914,8 @@
               <a:graphicData uri="http://schemas.openxmlformats.org/drawingml/2006/picture">
                 <pic:pic xmlns:pic="http://schemas.openxmlformats.org/drawingml/2006/picture">
                   <pic:nvPicPr>
-                    <pic:cNvPr id="2" name="Imagen 2" descr="Se detalla los componentes y dimensiones de cojinetes principales del cigüeñal: espesor de ceja, muesca de ubicación, chaflán, barreno de lubricación, ranura de lubricación, ranura de cara, área antifricción, diámetro exterior, diámetro interior, ancho interior entre caras, ancho del cojinete.&#10;"/>
-                    <pic:cNvPicPr>
-                      <a:picLocks noChangeAspect="1" noChangeArrowheads="1"/>
-                    </pic:cNvPicPr>
+                    <pic:cNvPr id="1215982735" name="Imagen 1215982735" descr="Se detalla los componentes y dimensiones de cojinetes principales del cigüeñal: espesor de ceja, muesca de ubicación, chaflán, barreno de lubricación, ranura de lubricación, ranura de cara, área antifricción, diámetro exterior, diámetro interior, ancho interior entre caras, ancho del cojinete.&#10;"/>
+                    <pic:cNvPicPr/>
                   </pic:nvPicPr>
                   <pic:blipFill>
                     <a:blip r:embed="rId33">
@@ -7851,23 +7925,18 @@
                         </a:ext>
                       </a:extLst>
                     </a:blip>
-                    <a:srcRect/>
                     <a:stretch>
                       <a:fillRect/>
                     </a:stretch>
                   </pic:blipFill>
-                  <pic:spPr bwMode="auto">
+                  <pic:spPr>
                     <a:xfrm>
                       <a:off x="0" y="0"/>
-                      <a:ext cx="6332220" cy="2870835"/>
+                      <a:ext cx="5698866" cy="2583691"/>
                     </a:xfrm>
                     <a:prstGeom prst="rect">
                       <a:avLst/>
                     </a:prstGeom>
-                    <a:noFill/>
-                    <a:ln>
-                      <a:noFill/>
-                    </a:ln>
                   </pic:spPr>
                 </pic:pic>
               </a:graphicData>
@@ -7887,79 +7956,99 @@
       </w:pPr>
       <w:r>
         <w:rPr>
+          <w:b/>
+          <w:bCs/>
           <w:sz w:val="24"/>
           <w:szCs w:val="24"/>
           <w:lang w:val="es-419" w:eastAsia="es-CO"/>
         </w:rPr>
-        <w:t>Fuente: SENA, 2025.</w:t>
-      </w:r>
-    </w:p>
-    <w:p>
-      <w:pPr>
-        <w:rPr>
-          <w:lang w:val="es-419" w:eastAsia="es-CO"/>
-        </w:rPr>
-      </w:pPr>
+        <w:t xml:space="preserve">             </w:t>
+      </w:r>
+      <w:r>
+        <w:rPr>
+          <w:b/>
+          <w:bCs/>
+          <w:sz w:val="24"/>
+          <w:szCs w:val="24"/>
+          <w:lang w:val="es-419" w:eastAsia="es-CO"/>
+        </w:rPr>
+        <w:t>Fuente</w:t>
+      </w:r>
+      <w:r>
+        <w:rPr>
+          <w:sz w:val="24"/>
+          <w:szCs w:val="24"/>
+          <w:lang w:val="es-419" w:eastAsia="es-CO"/>
+        </w:rPr>
+        <w:t>: SENA, 2025.</w:t>
+      </w:r>
     </w:p>
     <w:p>
       <w:pPr>
         <w:pStyle w:val="Ttulo2"/>
       </w:pPr>
-      <w:bookmarkStart w:id="25" w:name="_Toc199152248"/>
+      <w:bookmarkStart w:id="25" w:name="_Toc202263950"/>
+      <w:r>
+        <w:t>Lubricación del eje cigüeñal</w:t>
+      </w:r>
+      <w:bookmarkEnd w:id="25"/>
+    </w:p>
+    <w:p>
+      <w:pPr>
+        <w:rPr>
+          <w:lang w:val="es-419" w:eastAsia="es-CO"/>
+        </w:rPr>
+      </w:pPr>
+      <w:r>
+        <w:rPr>
+          <w:lang w:val="es-419" w:eastAsia="es-CO"/>
+        </w:rPr>
+        <w:t>La lubricación del cigüeñal es vital para su funcionamiento y durabilidad, ya que reduce la fricción y el desgaste en los muñones y cojinetes.</w:t>
+      </w:r>
+    </w:p>
+    <w:p>
+      <w:pPr>
+        <w:rPr>
+          <w:b/>
+          <w:bCs/>
+          <w:lang w:val="es-419" w:eastAsia="es-CO"/>
+        </w:rPr>
+      </w:pPr>
+      <w:r>
+        <w:rPr>
+          <w:b/>
+          <w:bCs/>
+          <w:lang w:val="es-419" w:eastAsia="es-CO"/>
+        </w:rPr>
+        <w:t>Recorrido del aceite</w:t>
+      </w:r>
+    </w:p>
+    <w:p>
+      <w:pPr>
+        <w:rPr>
+          <w:lang w:val="es-419" w:eastAsia="es-CO"/>
+        </w:rPr>
+      </w:pPr>
+      <w:r>
+        <w:rPr>
+          <w:lang w:val="es-419" w:eastAsia="es-CO"/>
+        </w:rPr>
+        <w:t>El aceite a presión desde la bomba de aceite del motor es enviado a una galería principal de lubricación en el bloque motor. Desde esta galería, el aceite fluye hacia los alojamientos de los cojinetes de bancada. El cigüeñal tiene conductos internos que recogen el aceite de los cojinetes de bancada y lo dirigen hacia los muñones de biela, lubricando los cojinetes de biela. Desde los cojinetes de biela, el aceite puede continuar su recorrido por los conductos internos de las bielas para lubricar el pie de biela y el pasador del pistón.</w:t>
+      </w:r>
+    </w:p>
+    <w:p>
+      <w:pPr>
+        <w:rPr>
+          <w:lang w:val="es-419" w:eastAsia="es-CO"/>
+        </w:rPr>
+      </w:pPr>
+    </w:p>
+    <w:p>
+      <w:pPr>
+        <w:pStyle w:val="Figura"/>
+      </w:pPr>
       <w:r>
         <w:lastRenderedPageBreak/>
-        <w:t>Lubricación del eje cigüeñal</w:t>
-      </w:r>
-      <w:bookmarkEnd w:id="25"/>
-    </w:p>
-    <w:p>
-      <w:pPr>
-        <w:rPr>
-          <w:lang w:val="es-419" w:eastAsia="es-CO"/>
-        </w:rPr>
-      </w:pPr>
-      <w:r>
-        <w:rPr>
-          <w:lang w:val="es-419" w:eastAsia="es-CO"/>
-        </w:rPr>
-        <w:t>La lubricación del cigüeñal es vital para su funcionamiento y durabilidad, ya que reduce la fricción y el desgaste en los muñones y cojinetes.</w:t>
-      </w:r>
-    </w:p>
-    <w:p>
-      <w:pPr>
-        <w:rPr>
-          <w:b/>
-          <w:bCs/>
-          <w:lang w:val="es-419" w:eastAsia="es-CO"/>
-        </w:rPr>
-      </w:pPr>
-      <w:r>
-        <w:rPr>
-          <w:b/>
-          <w:bCs/>
-          <w:lang w:val="es-419" w:eastAsia="es-CO"/>
-        </w:rPr>
-        <w:t>Recorrido del aceite</w:t>
-      </w:r>
-    </w:p>
-    <w:p>
-      <w:pPr>
-        <w:rPr>
-          <w:lang w:val="es-419" w:eastAsia="es-CO"/>
-        </w:rPr>
-      </w:pPr>
-      <w:r>
-        <w:rPr>
-          <w:lang w:val="es-419" w:eastAsia="es-CO"/>
-        </w:rPr>
-        <w:t>El aceite a presión desde la bomba de aceite del motor es enviado a una galería principal de lubricación en el bloque motor. Desde esta galería, el aceite fluye hacia los alojamientos de los cojinetes de bancada. El cigüeñal tiene conductos internos que recogen el aceite de los cojinetes de bancada y lo dirigen hacia los muñones de biela, lubricando los cojinetes de biela. Desde los cojinetes de biela, el aceite puede continuar su recorrido por los conductos internos de las bielas para lubricar el pie de biela y el pasador del pistón.</w:t>
-      </w:r>
-    </w:p>
-    <w:p>
-      <w:pPr>
-        <w:pStyle w:val="Figura"/>
-      </w:pPr>
-      <w:r>
         <w:t>Ranura central del cojinete para distribución uniforme del lubricante</w:t>
       </w:r>
     </w:p>
@@ -7972,12 +8061,13 @@
       <w:r>
         <w:rPr>
           <w:noProof/>
+          <w:lang w:val="es-419" w:eastAsia="es-CO"/>
         </w:rPr>
         <w:drawing>
-          <wp:inline distT="0" distB="0" distL="0" distR="0" wp14:anchorId="229539C2" wp14:editId="2BC65B68">
-            <wp:extent cx="5358810" cy="3235599"/>
-            <wp:effectExtent l="0" t="0" r="0" b="3175"/>
-            <wp:docPr id="27" name="Imagen 27" descr="Se muestra la ranura central del cojinete para distribución uniforme del lubricante: sistema original, block, cojinete std, perno fijación, canal lubricación, vena aceite, cojinete torneado, casquillo de cero, agujero perno fijación, agujero lubricación, block rectificado para casquillo, conjunto con reforma armado.&#10;"/>
+          <wp:inline distT="0" distB="0" distL="0" distR="0" wp14:anchorId="692AE0B6" wp14:editId="6CD87C82">
+            <wp:extent cx="5676900" cy="3428798"/>
+            <wp:effectExtent l="0" t="0" r="0" b="635"/>
+            <wp:docPr id="1215982736" name="Imagen 1215982736" descr="Se muestra la ranura central del cojinete para distribución uniforme del lubricante: sistema original, block, cojinete std, perno fijación, canal lubricación, vena aceite, cojinete torneado, casquillo de cero, agujero perno fijación, agujero lubricación, block rectificado para casquillo, conjunto con reforma armado.&#10;"/>
             <wp:cNvGraphicFramePr>
               <a:graphicFrameLocks xmlns:a="http://schemas.openxmlformats.org/drawingml/2006/main" noChangeAspect="1"/>
             </wp:cNvGraphicFramePr>
@@ -7985,10 +8075,8 @@
               <a:graphicData uri="http://schemas.openxmlformats.org/drawingml/2006/picture">
                 <pic:pic xmlns:pic="http://schemas.openxmlformats.org/drawingml/2006/picture">
                   <pic:nvPicPr>
-                    <pic:cNvPr id="27" name="Imagen 27" descr="Se muestra la ranura central del cojinete para distribución uniforme del lubricante: sistema original, block, cojinete std, perno fijación, canal lubricación, vena aceite, cojinete torneado, casquillo de cero, agujero perno fijación, agujero lubricación, block rectificado para casquillo, conjunto con reforma armado.&#10;"/>
-                    <pic:cNvPicPr>
-                      <a:picLocks noChangeAspect="1" noChangeArrowheads="1"/>
-                    </pic:cNvPicPr>
+                    <pic:cNvPr id="1215982736" name="Imagen 1215982736" descr="Se muestra la ranura central del cojinete para distribución uniforme del lubricante: sistema original, block, cojinete std, perno fijación, canal lubricación, vena aceite, cojinete torneado, casquillo de cero, agujero perno fijación, agujero lubricación, block rectificado para casquillo, conjunto con reforma armado.&#10;"/>
+                    <pic:cNvPicPr/>
                   </pic:nvPicPr>
                   <pic:blipFill>
                     <a:blip r:embed="rId34">
@@ -7998,23 +8086,18 @@
                         </a:ext>
                       </a:extLst>
                     </a:blip>
-                    <a:srcRect/>
                     <a:stretch>
                       <a:fillRect/>
                     </a:stretch>
                   </pic:blipFill>
-                  <pic:spPr bwMode="auto">
+                  <pic:spPr>
                     <a:xfrm>
                       <a:off x="0" y="0"/>
-                      <a:ext cx="5363329" cy="3238327"/>
+                      <a:ext cx="5685487" cy="3433985"/>
                     </a:xfrm>
                     <a:prstGeom prst="rect">
                       <a:avLst/>
                     </a:prstGeom>
-                    <a:noFill/>
-                    <a:ln>
-                      <a:noFill/>
-                    </a:ln>
                   </pic:spPr>
                 </pic:pic>
               </a:graphicData>
@@ -8035,15 +8118,25 @@
         <w:rPr>
           <w:lang w:val="es-419" w:eastAsia="es-CO"/>
         </w:rPr>
-        <w:t xml:space="preserve">   </w:t>
-      </w:r>
-      <w:r>
-        <w:rPr>
+        <w:t xml:space="preserve"> </w:t>
+      </w:r>
+      <w:r>
+        <w:rPr>
+          <w:b/>
+          <w:bCs/>
           <w:sz w:val="24"/>
           <w:szCs w:val="24"/>
           <w:lang w:val="es-419" w:eastAsia="es-CO"/>
         </w:rPr>
-        <w:t>Fuente: SENA, 2025.</w:t>
+        <w:t>Fuente:</w:t>
+      </w:r>
+      <w:r>
+        <w:rPr>
+          <w:sz w:val="24"/>
+          <w:szCs w:val="24"/>
+          <w:lang w:val="es-419" w:eastAsia="es-CO"/>
+        </w:rPr>
+        <w:t xml:space="preserve"> SENA, 2025.</w:t>
       </w:r>
     </w:p>
     <w:p>
@@ -8051,7 +8144,6 @@
         <w:pStyle w:val="Figura"/>
       </w:pPr>
       <w:r>
-        <w:lastRenderedPageBreak/>
         <w:t>Orificios para lubricación de cojinetes</w:t>
       </w:r>
     </w:p>
@@ -8065,17 +8157,18 @@
         <w:rPr>
           <w:lang w:val="es-419" w:eastAsia="es-CO"/>
         </w:rPr>
-        <w:t xml:space="preserve">         </w:t>
+        <w:t xml:space="preserve">              </w:t>
       </w:r>
       <w:r>
         <w:rPr>
           <w:noProof/>
+          <w:lang w:val="es-419" w:eastAsia="es-CO"/>
         </w:rPr>
         <w:drawing>
-          <wp:inline distT="0" distB="0" distL="0" distR="0" wp14:anchorId="34D87702" wp14:editId="568FCA20">
-            <wp:extent cx="4742121" cy="3149525"/>
-            <wp:effectExtent l="0" t="0" r="1905" b="0"/>
-            <wp:docPr id="28" name="Imagen 28" descr="Se muestra los orificios para lubricación de cojinetes."/>
+          <wp:inline distT="0" distB="0" distL="0" distR="0" wp14:anchorId="1C57456D" wp14:editId="0E8D7C27">
+            <wp:extent cx="4171950" cy="2770422"/>
+            <wp:effectExtent l="0" t="0" r="0" b="0"/>
+            <wp:docPr id="1215982737" name="Imagen 1215982737" descr="Se muestra los orificios para lubricación de cojinetes."/>
             <wp:cNvGraphicFramePr>
               <a:graphicFrameLocks xmlns:a="http://schemas.openxmlformats.org/drawingml/2006/main" noChangeAspect="1"/>
             </wp:cNvGraphicFramePr>
@@ -8083,36 +8176,29 @@
               <a:graphicData uri="http://schemas.openxmlformats.org/drawingml/2006/picture">
                 <pic:pic xmlns:pic="http://schemas.openxmlformats.org/drawingml/2006/picture">
                   <pic:nvPicPr>
-                    <pic:cNvPr id="28" name="Imagen 28" descr="Se muestra los orificios para lubricación de cojinetes."/>
-                    <pic:cNvPicPr>
-                      <a:picLocks noChangeAspect="1" noChangeArrowheads="1"/>
-                    </pic:cNvPicPr>
+                    <pic:cNvPr id="1215982737" name="Imagen 1215982737" descr="Se muestra los orificios para lubricación de cojinetes."/>
+                    <pic:cNvPicPr/>
                   </pic:nvPicPr>
                   <pic:blipFill>
-                    <a:blip r:embed="rId35">
+                    <a:blip r:embed="rId35" cstate="print">
                       <a:extLst>
                         <a:ext uri="{28A0092B-C50C-407E-A947-70E740481C1C}">
                           <a14:useLocalDpi xmlns:a14="http://schemas.microsoft.com/office/drawing/2010/main" val="0"/>
                         </a:ext>
                       </a:extLst>
                     </a:blip>
-                    <a:srcRect/>
                     <a:stretch>
                       <a:fillRect/>
                     </a:stretch>
                   </pic:blipFill>
-                  <pic:spPr bwMode="auto">
+                  <pic:spPr>
                     <a:xfrm>
                       <a:off x="0" y="0"/>
-                      <a:ext cx="4744586" cy="3151162"/>
+                      <a:ext cx="4183248" cy="2777924"/>
                     </a:xfrm>
                     <a:prstGeom prst="rect">
                       <a:avLst/>
                     </a:prstGeom>
-                    <a:noFill/>
-                    <a:ln>
-                      <a:noFill/>
-                    </a:ln>
                   </pic:spPr>
                 </pic:pic>
               </a:graphicData>
@@ -8133,15 +8219,25 @@
         <w:rPr>
           <w:lang w:val="es-419" w:eastAsia="es-CO"/>
         </w:rPr>
-        <w:t xml:space="preserve">         </w:t>
-      </w:r>
-      <w:r>
-        <w:rPr>
+        <w:t xml:space="preserve">             </w:t>
+      </w:r>
+      <w:r>
+        <w:rPr>
+          <w:b/>
+          <w:bCs/>
           <w:sz w:val="24"/>
           <w:szCs w:val="24"/>
           <w:lang w:val="es-419" w:eastAsia="es-CO"/>
         </w:rPr>
-        <w:t>Fuente: SENA, 2025.</w:t>
+        <w:t>Fuente:</w:t>
+      </w:r>
+      <w:r>
+        <w:rPr>
+          <w:sz w:val="24"/>
+          <w:szCs w:val="24"/>
+          <w:lang w:val="es-419" w:eastAsia="es-CO"/>
+        </w:rPr>
+        <w:t xml:space="preserve"> SENA, 2025.</w:t>
       </w:r>
     </w:p>
     <w:p>
@@ -8158,6 +8254,7 @@
           <w:bCs/>
           <w:lang w:val="es-419" w:eastAsia="es-CO"/>
         </w:rPr>
+        <w:lastRenderedPageBreak/>
         <w:t xml:space="preserve">Importancia del claro de lubricación </w:t>
       </w:r>
     </w:p>
@@ -8179,31 +8276,52 @@
       <w:pPr>
         <w:pStyle w:val="Ttulo2"/>
       </w:pPr>
-      <w:bookmarkStart w:id="26" w:name="_Toc199152249"/>
+      <w:bookmarkStart w:id="26" w:name="_Toc202263951"/>
+      <w:r>
+        <w:t>Transmisión de la fuerza del cigüeñal</w:t>
+      </w:r>
+      <w:bookmarkEnd w:id="26"/>
+    </w:p>
+    <w:p>
+      <w:pPr>
+        <w:rPr>
+          <w:lang w:val="es-419" w:eastAsia="es-CO"/>
+        </w:rPr>
+      </w:pPr>
+      <w:r>
+        <w:rPr>
+          <w:lang w:val="es-419" w:eastAsia="es-CO"/>
+        </w:rPr>
+        <w:t xml:space="preserve">La fuerza generada por los pistones y convertida en movimiento rotativo por el cigüeñal se transmite desde el cigüeñal a otros componentes. En el extremo trasero del cigüeñal (generalmente hacia la transmisión) se monta el volante de inercia. En el extremo delantero (generalmente hacia el frontal del vehículo) se monta la polea del cigüeñal. El volante de inercia transmite el movimiento a la caja de cambios a través del embrague. La polea del cigüeñal, a través de correas, impulsa los accesorios del motor como el alternador, la bomba de agua, el compresor del aire acondicionado y la bomba de dirección asistida (si es hidráulica).   </w:t>
+      </w:r>
+    </w:p>
+    <w:p>
+      <w:pPr>
+        <w:rPr>
+          <w:lang w:val="es-419" w:eastAsia="es-CO"/>
+        </w:rPr>
+      </w:pPr>
+    </w:p>
+    <w:p>
+      <w:pPr>
+        <w:rPr>
+          <w:lang w:val="es-419" w:eastAsia="es-CO"/>
+        </w:rPr>
+      </w:pPr>
+    </w:p>
+    <w:p>
+      <w:pPr>
+        <w:rPr>
+          <w:lang w:val="es-419" w:eastAsia="es-CO"/>
+        </w:rPr>
+      </w:pPr>
+    </w:p>
+    <w:p>
+      <w:pPr>
+        <w:pStyle w:val="Figura"/>
+      </w:pPr>
       <w:r>
         <w:lastRenderedPageBreak/>
-        <w:t>Transmisión de la fuerza del cigüeñal</w:t>
-      </w:r>
-      <w:bookmarkEnd w:id="26"/>
-    </w:p>
-    <w:p>
-      <w:pPr>
-        <w:rPr>
-          <w:lang w:val="es-419" w:eastAsia="es-CO"/>
-        </w:rPr>
-      </w:pPr>
-      <w:r>
-        <w:rPr>
-          <w:lang w:val="es-419" w:eastAsia="es-CO"/>
-        </w:rPr>
-        <w:t xml:space="preserve">La fuerza generada por los pistones y convertida en movimiento rotativo por el cigüeñal se transmite desde el cigüeñal a otros componentes. En el extremo trasero del cigüeñal (generalmente hacia la transmisión) se monta el volante de inercia. En el extremo delantero (generalmente hacia el frontal del vehículo) se monta la polea del cigüeñal. El volante de inercia transmite el movimiento a la caja de cambios a través del embrague. La polea del cigüeñal, a través de correas, impulsa los accesorios del motor como el alternador, la bomba de agua, el compresor del aire acondicionado y la bomba de dirección asistida (si es hidráulica).   </w:t>
-      </w:r>
-    </w:p>
-    <w:p>
-      <w:pPr>
-        <w:pStyle w:val="Figura"/>
-      </w:pPr>
-      <w:r>
         <w:t>Piñón del cigüeñal y conexión con ejes de levas</w:t>
       </w:r>
     </w:p>
@@ -8216,12 +8334,13 @@
       <w:r>
         <w:rPr>
           <w:noProof/>
+          <w:lang w:val="es-419" w:eastAsia="es-CO"/>
         </w:rPr>
         <w:drawing>
-          <wp:inline distT="0" distB="0" distL="0" distR="0" wp14:anchorId="0BBB7B99" wp14:editId="16645CBB">
-            <wp:extent cx="5401340" cy="2892956"/>
-            <wp:effectExtent l="0" t="0" r="0" b="3175"/>
-            <wp:docPr id="29" name="Imagen 29" descr="Se muestra el piñón del cigüeñal y conexión con ejes de levas."/>
+          <wp:inline distT="0" distB="0" distL="0" distR="0" wp14:anchorId="710A414B" wp14:editId="5F4660AF">
+            <wp:extent cx="5353050" cy="2870850"/>
+            <wp:effectExtent l="0" t="0" r="0" b="5715"/>
+            <wp:docPr id="1215982738" name="Imagen 1215982738" descr="Se muestra el piñón del cigüeñal y conexión con ejes de levas."/>
             <wp:cNvGraphicFramePr>
               <a:graphicFrameLocks xmlns:a="http://schemas.openxmlformats.org/drawingml/2006/main" noChangeAspect="1"/>
             </wp:cNvGraphicFramePr>
@@ -8229,10 +8348,8 @@
               <a:graphicData uri="http://schemas.openxmlformats.org/drawingml/2006/picture">
                 <pic:pic xmlns:pic="http://schemas.openxmlformats.org/drawingml/2006/picture">
                   <pic:nvPicPr>
-                    <pic:cNvPr id="29" name="Imagen 29" descr="Se muestra el piñón del cigüeñal y conexión con ejes de levas."/>
-                    <pic:cNvPicPr>
-                      <a:picLocks noChangeAspect="1" noChangeArrowheads="1"/>
-                    </pic:cNvPicPr>
+                    <pic:cNvPr id="1215982738" name="Imagen 1215982738" descr="Se muestra el piñón del cigüeñal y conexión con ejes de levas."/>
+                    <pic:cNvPicPr/>
                   </pic:nvPicPr>
                   <pic:blipFill>
                     <a:blip r:embed="rId36">
@@ -8242,23 +8359,18 @@
                         </a:ext>
                       </a:extLst>
                     </a:blip>
-                    <a:srcRect/>
                     <a:stretch>
                       <a:fillRect/>
                     </a:stretch>
                   </pic:blipFill>
-                  <pic:spPr bwMode="auto">
+                  <pic:spPr>
                     <a:xfrm>
                       <a:off x="0" y="0"/>
-                      <a:ext cx="5409392" cy="2897269"/>
+                      <a:ext cx="5365582" cy="2877571"/>
                     </a:xfrm>
                     <a:prstGeom prst="rect">
                       <a:avLst/>
                     </a:prstGeom>
-                    <a:noFill/>
-                    <a:ln>
-                      <a:noFill/>
-                    </a:ln>
                   </pic:spPr>
                 </pic:pic>
               </a:graphicData>
@@ -8281,14 +8393,32 @@
           <w:szCs w:val="24"/>
           <w:lang w:val="es-419" w:eastAsia="es-CO"/>
         </w:rPr>
-        <w:t>Fuente: SENA, 2025.</w:t>
+        <w:t xml:space="preserve">  </w:t>
+      </w:r>
+      <w:r>
+        <w:rPr>
+          <w:b/>
+          <w:bCs/>
+          <w:sz w:val="24"/>
+          <w:szCs w:val="24"/>
+          <w:lang w:val="es-419" w:eastAsia="es-CO"/>
+        </w:rPr>
+        <w:t>Fuente</w:t>
+      </w:r>
+      <w:r>
+        <w:rPr>
+          <w:sz w:val="24"/>
+          <w:szCs w:val="24"/>
+          <w:lang w:val="es-419" w:eastAsia="es-CO"/>
+        </w:rPr>
+        <w:t>: SENA, 2025.</w:t>
       </w:r>
     </w:p>
     <w:p>
       <w:pPr>
         <w:pStyle w:val="Ttulo2"/>
       </w:pPr>
-      <w:bookmarkStart w:id="27" w:name="_Toc199152250"/>
+      <w:bookmarkStart w:id="27" w:name="_Toc202263952"/>
       <w:r>
         <w:t>El volante de inercia</w:t>
       </w:r>
@@ -8310,13 +8440,6 @@
     <w:p>
       <w:pPr>
         <w:rPr>
-          <w:lang w:val="es-419" w:eastAsia="es-CO"/>
-        </w:rPr>
-      </w:pPr>
-    </w:p>
-    <w:p>
-      <w:pPr>
-        <w:rPr>
           <w:b/>
           <w:bCs/>
           <w:lang w:val="es-419" w:eastAsia="es-CO"/>
@@ -8328,60 +8451,39 @@
           <w:bCs/>
           <w:lang w:val="es-419" w:eastAsia="es-CO"/>
         </w:rPr>
+        <w:t xml:space="preserve">Función </w:t>
+      </w:r>
+    </w:p>
+    <w:p>
+      <w:pPr>
+        <w:rPr>
+          <w:lang w:val="es-419" w:eastAsia="es-CO"/>
+        </w:rPr>
+      </w:pPr>
+      <w:r>
+        <w:rPr>
+          <w:lang w:val="es-419" w:eastAsia="es-CO"/>
+        </w:rPr>
+        <w:t>La función principal del volante de inercia es almacenar energía cinética durante las carreras de potencia (cuando los pistones generan torque) y liberar esa energía durante las carreras no motorizadas (escape, admisión, compresión). Esto ayuda a suavizar las fluctuaciones de velocidad angular del cigüeñal, proporcionando un giro más uniforme y reduciendo las vibraciones inherentes al funcionamiento de un motor alternativo. También facilita el arranque del motor y sirve como superficie de fricción para el embrague, permitiendo la conexión y desconexión entre el motor y la transmisión. En su periferia, lleva una corona dentada con la que engrana el piñón del motor de arranque para poner en marcha el motor.</w:t>
+      </w:r>
+    </w:p>
+    <w:p>
+      <w:pPr>
+        <w:pStyle w:val="Figura"/>
+      </w:pPr>
+      <w:r>
         <w:lastRenderedPageBreak/>
-        <w:t xml:space="preserve">Función </w:t>
-      </w:r>
-    </w:p>
-    <w:p>
-      <w:pPr>
-        <w:rPr>
-          <w:lang w:val="es-419" w:eastAsia="es-CO"/>
-        </w:rPr>
-      </w:pPr>
-      <w:r>
-        <w:rPr>
-          <w:lang w:val="es-419" w:eastAsia="es-CO"/>
-        </w:rPr>
-        <w:t>La función principal del volante de inercia es almacenar energía cinética durante las carreras de potencia (cuando los pistones generan torque) y liberar esa energía durante las carreras no motorizadas (escape, admisión, compresión). Esto ayuda a suavizar las fluctuaciones de velocidad angular del cigüeñal, proporcionando un giro más uniforme y reduciendo las vibraciones inherentes al funcionamiento de un motor alternativo. También facilita el arranque del motor y sirve como superficie de fricción para el embrague, permitiendo la conexión y desconexión entre el motor y la transmisión. En su periferia, lleva una corona dentada con la que engrana el piñón del motor de arranque para poner en marcha el motor.</w:t>
-      </w:r>
-    </w:p>
-    <w:p>
-      <w:pPr>
-        <w:pStyle w:val="Figura"/>
-      </w:pPr>
-      <w:r>
         <w:t>Volante de inercia conectado al cigüeñal</w:t>
       </w:r>
     </w:p>
     <w:p>
       <w:pPr>
-        <w:ind w:left="720" w:firstLine="0"/>
-        <w:rPr>
-          <w:b/>
-          <w:bCs/>
-          <w:lang w:val="es-419" w:eastAsia="es-CO"/>
-        </w:rPr>
-      </w:pPr>
-      <w:r>
-        <w:rPr>
-          <w:b/>
-          <w:bCs/>
-          <w:lang w:val="es-419" w:eastAsia="es-CO"/>
-        </w:rPr>
-        <w:t xml:space="preserve"> </w:t>
-      </w:r>
-      <w:r>
-        <w:rPr>
-          <w:b/>
-          <w:bCs/>
-          <w:lang w:val="es-419" w:eastAsia="es-CO"/>
-        </w:rPr>
-        <w:t xml:space="preserve">                 </w:t>
-      </w:r>
-      <w:r>
-        <w:rPr>
-          <w:b/>
-          <w:bCs/>
+        <w:rPr>
+          <w:lang w:val="es-419" w:eastAsia="es-CO"/>
+        </w:rPr>
+      </w:pPr>
+      <w:r>
+        <w:rPr>
           <w:lang w:val="es-419" w:eastAsia="es-CO"/>
         </w:rPr>
         <w:t xml:space="preserve">       </w:t>
@@ -8389,12 +8491,13 @@
       <w:r>
         <w:rPr>
           <w:noProof/>
+          <w:lang w:val="es-419" w:eastAsia="es-CO"/>
         </w:rPr>
         <w:drawing>
-          <wp:inline distT="0" distB="0" distL="0" distR="0" wp14:anchorId="77AF28EE" wp14:editId="05B10E72">
-            <wp:extent cx="3019425" cy="2395375"/>
-            <wp:effectExtent l="0" t="0" r="0" b="5080"/>
-            <wp:docPr id="30" name="Imagen 30" descr="Se muestra el volante de inercia conectado al cigüeñal."/>
+          <wp:inline distT="0" distB="0" distL="0" distR="0" wp14:anchorId="0FC819E0" wp14:editId="13F902C7">
+            <wp:extent cx="4762500" cy="3781058"/>
+            <wp:effectExtent l="0" t="0" r="0" b="0"/>
+            <wp:docPr id="1215982739" name="Imagen 1215982739" descr="Se muestra el volante de inercia conectado al cigüeñal."/>
             <wp:cNvGraphicFramePr>
               <a:graphicFrameLocks xmlns:a="http://schemas.openxmlformats.org/drawingml/2006/main" noChangeAspect="1"/>
             </wp:cNvGraphicFramePr>
@@ -8402,36 +8505,29 @@
               <a:graphicData uri="http://schemas.openxmlformats.org/drawingml/2006/picture">
                 <pic:pic xmlns:pic="http://schemas.openxmlformats.org/drawingml/2006/picture">
                   <pic:nvPicPr>
-                    <pic:cNvPr id="30" name="Imagen 30" descr="Se muestra el volante de inercia conectado al cigüeñal."/>
-                    <pic:cNvPicPr>
-                      <a:picLocks noChangeAspect="1" noChangeArrowheads="1"/>
-                    </pic:cNvPicPr>
+                    <pic:cNvPr id="1215982739" name="Imagen 1215982739" descr="Se muestra el volante de inercia conectado al cigüeñal."/>
+                    <pic:cNvPicPr/>
                   </pic:nvPicPr>
                   <pic:blipFill>
-                    <a:blip r:embed="rId37" cstate="print">
+                    <a:blip r:embed="rId37">
                       <a:extLst>
                         <a:ext uri="{28A0092B-C50C-407E-A947-70E740481C1C}">
                           <a14:useLocalDpi xmlns:a14="http://schemas.microsoft.com/office/drawing/2010/main" val="0"/>
                         </a:ext>
                       </a:extLst>
                     </a:blip>
-                    <a:srcRect/>
                     <a:stretch>
                       <a:fillRect/>
                     </a:stretch>
                   </pic:blipFill>
-                  <pic:spPr bwMode="auto">
+                  <pic:spPr>
                     <a:xfrm>
                       <a:off x="0" y="0"/>
-                      <a:ext cx="3024604" cy="2399483"/>
+                      <a:ext cx="4770829" cy="3787670"/>
                     </a:xfrm>
                     <a:prstGeom prst="rect">
                       <a:avLst/>
                     </a:prstGeom>
-                    <a:noFill/>
-                    <a:ln>
-                      <a:noFill/>
-                    </a:ln>
                   </pic:spPr>
                 </pic:pic>
               </a:graphicData>
@@ -8442,6 +8538,7 @@
     </w:p>
     <w:p>
       <w:pPr>
+        <w:ind w:left="720" w:firstLine="0"/>
         <w:rPr>
           <w:sz w:val="24"/>
           <w:szCs w:val="24"/>
@@ -8450,18 +8547,24 @@
       </w:pPr>
       <w:r>
         <w:rPr>
-          <w:lang w:val="es-419" w:eastAsia="es-CO"/>
-        </w:rPr>
-        <w:t xml:space="preserve">          </w:t>
-      </w:r>
-      <w:r>
-        <w:rPr>
-          <w:lang w:val="es-419" w:eastAsia="es-CO"/>
-        </w:rPr>
-        <w:t xml:space="preserve">                </w:t>
-      </w:r>
-      <w:r>
-        <w:rPr>
+          <w:b/>
+          <w:bCs/>
+          <w:lang w:val="es-419" w:eastAsia="es-CO"/>
+        </w:rPr>
+        <w:t xml:space="preserve"> </w:t>
+      </w:r>
+      <w:r>
+        <w:rPr>
+          <w:b/>
+          <w:bCs/>
+          <w:lang w:val="es-419" w:eastAsia="es-CO"/>
+        </w:rPr>
+        <w:t xml:space="preserve">        </w:t>
+      </w:r>
+      <w:r>
+        <w:rPr>
+          <w:b/>
+          <w:bCs/>
           <w:sz w:val="24"/>
           <w:szCs w:val="24"/>
           <w:lang w:val="es-419" w:eastAsia="es-CO"/>
@@ -8470,11 +8573,21 @@
       </w:r>
       <w:r>
         <w:rPr>
+          <w:b/>
+          <w:bCs/>
           <w:sz w:val="24"/>
           <w:szCs w:val="24"/>
           <w:lang w:val="es-419" w:eastAsia="es-CO"/>
         </w:rPr>
-        <w:t>uente: SENA, 2025.</w:t>
+        <w:t>uente</w:t>
+      </w:r>
+      <w:r>
+        <w:rPr>
+          <w:sz w:val="24"/>
+          <w:szCs w:val="24"/>
+          <w:lang w:val="es-419" w:eastAsia="es-CO"/>
+        </w:rPr>
+        <w:t>: SENA, 2025.</w:t>
       </w:r>
     </w:p>
     <w:p>
@@ -8491,27 +8604,36 @@
           <w:bCs/>
           <w:lang w:val="es-419" w:eastAsia="es-CO"/>
         </w:rPr>
-        <w:t>Estructura y Tipos</w:t>
-      </w:r>
-    </w:p>
-    <w:p>
-      <w:pPr>
-        <w:rPr>
-          <w:lang w:val="es-419" w:eastAsia="es-CO"/>
-        </w:rPr>
-      </w:pPr>
-      <w:r>
-        <w:rPr>
-          <w:lang w:val="es-419" w:eastAsia="es-CO"/>
-        </w:rPr>
-        <w:t xml:space="preserve">El volante de inercia es típicamente un disco pesado fabricado de fundición de hierro o acero. Su masa y diámetro están calculados para proporcionar la inercia </w:t>
-      </w:r>
-      <w:r>
-        <w:rPr>
-          <w:lang w:val="es-419" w:eastAsia="es-CO"/>
-        </w:rPr>
-        <w:lastRenderedPageBreak/>
-        <w:t>necesaria según las características del motor. Existen principalmente dos tipos de volantes de inercia:</w:t>
+        <w:t xml:space="preserve">Estructura y </w:t>
+      </w:r>
+      <w:r>
+        <w:rPr>
+          <w:b/>
+          <w:bCs/>
+          <w:lang w:val="es-419" w:eastAsia="es-CO"/>
+        </w:rPr>
+        <w:t>t</w:t>
+      </w:r>
+      <w:r>
+        <w:rPr>
+          <w:b/>
+          <w:bCs/>
+          <w:lang w:val="es-419" w:eastAsia="es-CO"/>
+        </w:rPr>
+        <w:t>ipos</w:t>
+      </w:r>
+    </w:p>
+    <w:p>
+      <w:pPr>
+        <w:rPr>
+          <w:lang w:val="es-419" w:eastAsia="es-CO"/>
+        </w:rPr>
+      </w:pPr>
+      <w:r>
+        <w:rPr>
+          <w:lang w:val="es-419" w:eastAsia="es-CO"/>
+        </w:rPr>
+        <w:t>El volante de inercia es típicamente un disco pesado fabricado de fundición de hierro o acero. Su masa y diámetro están calculados para proporcionar la inercia necesaria según las características del motor. Existen principalmente dos tipos de volantes de inercia:</w:t>
       </w:r>
     </w:p>
     <w:p>
@@ -8636,7 +8758,14 @@
         <w:rPr>
           <w:lang w:val="es-419" w:eastAsia="es-CO"/>
         </w:rPr>
-        <w:t xml:space="preserve"> es un diseño más moderno que consta de dos masas (primaria y secundaria) unidas por un sistema de muelles y amortiguadores internos. La masa primaria se une al cigüeñal y la masa secundaria a la transmisión. Este diseño es más complejo, pero ofrece una mayor capacidad para amortiguar las vibraciones torsionales del cigüeñal, proporcionando un funcionamiento más suave y confortable, especialmente a bajas revoluciones. Sin embargo, son más caros y propensos a fallas con el tiempo.</w:t>
+        <w:t xml:space="preserve"> es un diseño más moderno que consta de dos masas (primaria y secundaria) unidas por un sistema de </w:t>
+      </w:r>
+      <w:r>
+        <w:rPr>
+          <w:lang w:val="es-419" w:eastAsia="es-CO"/>
+        </w:rPr>
+        <w:lastRenderedPageBreak/>
+        <w:t>muelles y amortiguadores internos. La masa primaria se une al cigüeñal y la masa secundaria a la transmisión. Este diseño es más complejo, pero ofrece una mayor capacidad para amortiguar las vibraciones torsionales del cigüeñal, proporcionando un funcionamiento más suave y confortable, especialmente a bajas revoluciones. Sin embargo, son más caros y propensos a fallas con el tiempo.</w:t>
       </w:r>
     </w:p>
     <w:p>
@@ -8657,7 +8786,7 @@
         <w:rPr>
           <w:lang w:val="es-419" w:eastAsia="es-CO"/>
         </w:rPr>
-        <w:t xml:space="preserve">                         </w:t>
+        <w:t xml:space="preserve">  </w:t>
       </w:r>
       <w:r>
         <w:rPr>
@@ -8665,10 +8794,10 @@
           <w:lang w:val="es-419" w:eastAsia="es-CO"/>
         </w:rPr>
         <w:drawing>
-          <wp:inline distT="0" distB="0" distL="0" distR="0" wp14:anchorId="6F22AA68" wp14:editId="7ABFD312">
-            <wp:extent cx="3564727" cy="2190750"/>
-            <wp:effectExtent l="0" t="0" r="0" b="0"/>
-            <wp:docPr id="1215982721" name="Imagen 1215982721" descr="Se muestra el volante de inercia con muelles amortiguadores."/>
+          <wp:inline distT="0" distB="0" distL="0" distR="0" wp14:anchorId="68F53A7F" wp14:editId="2515D800">
+            <wp:extent cx="5162550" cy="3177671"/>
+            <wp:effectExtent l="0" t="0" r="0" b="3810"/>
+            <wp:docPr id="1215982740" name="Imagen 1215982740" descr="Se muestra el volante de inercia con muelles amortiguadores."/>
             <wp:cNvGraphicFramePr>
               <a:graphicFrameLocks xmlns:a="http://schemas.openxmlformats.org/drawingml/2006/main" noChangeAspect="1"/>
             </wp:cNvGraphicFramePr>
@@ -8676,33 +8805,29 @@
               <a:graphicData uri="http://schemas.openxmlformats.org/drawingml/2006/picture">
                 <pic:pic xmlns:pic="http://schemas.openxmlformats.org/drawingml/2006/picture">
                   <pic:nvPicPr>
-                    <pic:cNvPr id="1215982721" name="Imagen 1215982721" descr="Se muestra el volante de inercia con muelles amortiguadores."/>
-                    <pic:cNvPicPr>
-                      <a:picLocks noChangeAspect="1" noChangeArrowheads="1"/>
-                    </pic:cNvPicPr>
+                    <pic:cNvPr id="1215982740" name="Imagen 1215982740" descr="Se muestra el volante de inercia con muelles amortiguadores."/>
+                    <pic:cNvPicPr/>
                   </pic:nvPicPr>
                   <pic:blipFill>
-                    <a:blip r:embed="rId38" cstate="print">
+                    <a:blip r:embed="rId38">
                       <a:extLst>
                         <a:ext uri="{28A0092B-C50C-407E-A947-70E740481C1C}">
                           <a14:useLocalDpi xmlns:a14="http://schemas.microsoft.com/office/drawing/2010/main" val="0"/>
                         </a:ext>
                       </a:extLst>
                     </a:blip>
-                    <a:srcRect/>
                     <a:stretch>
                       <a:fillRect/>
                     </a:stretch>
                   </pic:blipFill>
-                  <pic:spPr bwMode="auto">
+                  <pic:spPr>
                     <a:xfrm>
                       <a:off x="0" y="0"/>
-                      <a:ext cx="3577255" cy="2198449"/>
+                      <a:ext cx="5169497" cy="3181947"/>
                     </a:xfrm>
                     <a:prstGeom prst="rect">
                       <a:avLst/>
                     </a:prstGeom>
-                    <a:noFill/>
                   </pic:spPr>
                 </pic:pic>
               </a:graphicData>
@@ -8721,24 +8846,36 @@
       </w:pPr>
       <w:r>
         <w:rPr>
-          <w:lang w:val="es-419" w:eastAsia="es-CO"/>
-        </w:rPr>
-        <w:t xml:space="preserve">                           </w:t>
-      </w:r>
-      <w:r>
-        <w:rPr>
+          <w:b/>
+          <w:bCs/>
+          <w:lang w:val="es-419" w:eastAsia="es-CO"/>
+        </w:rPr>
+        <w:t xml:space="preserve">  </w:t>
+      </w:r>
+      <w:r>
+        <w:rPr>
+          <w:b/>
+          <w:bCs/>
           <w:sz w:val="24"/>
           <w:szCs w:val="24"/>
           <w:lang w:val="es-419" w:eastAsia="es-CO"/>
         </w:rPr>
-        <w:t>Fuente: SENA, 2025.</w:t>
+        <w:t>Fuente</w:t>
+      </w:r>
+      <w:r>
+        <w:rPr>
+          <w:sz w:val="24"/>
+          <w:szCs w:val="24"/>
+          <w:lang w:val="es-419" w:eastAsia="es-CO"/>
+        </w:rPr>
+        <w:t>: SENA, 2025.</w:t>
       </w:r>
     </w:p>
     <w:p>
       <w:pPr>
         <w:pStyle w:val="Titulosgenerales"/>
       </w:pPr>
-      <w:bookmarkStart w:id="28" w:name="_Toc199152251"/>
+      <w:bookmarkStart w:id="28" w:name="_Toc202263953"/>
       <w:r>
         <w:lastRenderedPageBreak/>
         <w:t>Síntesis</w:t>
@@ -8775,7 +8912,6 @@
     </w:p>
     <w:p>
       <w:pPr>
-        <w:ind w:firstLine="0"/>
         <w:rPr>
           <w:lang w:val="es-419" w:eastAsia="es-CO"/>
         </w:rPr>
@@ -8787,10 +8923,10 @@
         </w:rPr>
         <w:lastRenderedPageBreak/>
         <w:drawing>
-          <wp:inline distT="0" distB="0" distL="0" distR="0" wp14:anchorId="4792BEB2" wp14:editId="3E822926">
-            <wp:extent cx="6332220" cy="4330700"/>
-            <wp:effectExtent l="0" t="0" r="0" b="0"/>
-            <wp:docPr id="1215982722" name="Gráfico 1215982722" descr="El componente formativo “Pasadores, anillos y bielas lubricadas” ofrece una aproximación integral a la comprensión de los elementos clave del conjunto móvil del motor. A lo largo del curso se estudian desde la función de los pasadores y tipos de anillos del pistón, pasando por el diseño estructural de la biela y sus esfuerzos mecánicos, hasta la dinámica de lubricación del eje cigüeñal y el volante de inercia. El contenido profundiza en los materiales, técnicas de ensamblaje y mecanismos de deslizamiento, esenciales para garantizar la eficiencia y durabilidad del motor. Se enfatiza la importancia de cada componente en la transformación de la energía térmica en movimiento mecánico continuo y balanceado. Se sugiere elaborar un mapa mental que sintetice estos aspectos, evidenciando la relación entre la estructura interna del motor y los procesos de lubricación, montaje y transferencia de fuerza, lo cual facilita una visión práctica y técnica del funcionamiento y mantenimiento del sistema motriz."/>
+          <wp:inline distT="0" distB="0" distL="0" distR="0" wp14:anchorId="2CF78FAD" wp14:editId="01F85358">
+            <wp:extent cx="5501232" cy="3762375"/>
+            <wp:effectExtent l="0" t="0" r="4445" b="0"/>
+            <wp:docPr id="1215982741" name="Gráfico 1215982741" descr="El componente formativo “Pasadores, anillos y bielas lubricadas” ofrece una aproximación integral a la comprensión de los elementos clave del conjunto móvil del motor. A lo largo del curso se estudian desde la función de los pasadores y tipos de anillos del pistón, pasando por el diseño estructural de la biela y sus esfuerzos mecánicos, hasta la dinámica de lubricación del eje cigüeñal y el volante de inercia. El contenido profundiza en los materiales, técnicas de ensamblaje y mecanismos de deslizamiento, esenciales para garantizar la eficiencia y durabilidad del motor. Se enfatiza la importancia de cada componente en la transformación de la energía térmica en movimiento mecánico continuo y balanceado. Se sugiere elaborar un mapa mental que sintetice estos aspectos, evidenciando la relación entre la estructura interna del motor y los procesos de lubricación, montaje y transferencia de fuerza, lo cual facilita una visión práctica y técnica del funcionamiento y mantenimiento del sistema motriz."/>
             <wp:cNvGraphicFramePr>
               <a:graphicFrameLocks xmlns:a="http://schemas.openxmlformats.org/drawingml/2006/main" noChangeAspect="1"/>
             </wp:cNvGraphicFramePr>
@@ -8798,7 +8934,7 @@
               <a:graphicData uri="http://schemas.openxmlformats.org/drawingml/2006/picture">
                 <pic:pic xmlns:pic="http://schemas.openxmlformats.org/drawingml/2006/picture">
                   <pic:nvPicPr>
-                    <pic:cNvPr id="1215982722" name="Gráfico 1215982722" descr="El componente formativo “Pasadores, anillos y bielas lubricadas” ofrece una aproximación integral a la comprensión de los elementos clave del conjunto móvil del motor. A lo largo del curso se estudian desde la función de los pasadores y tipos de anillos del pistón, pasando por el diseño estructural de la biela y sus esfuerzos mecánicos, hasta la dinámica de lubricación del eje cigüeñal y el volante de inercia. El contenido profundiza en los materiales, técnicas de ensamblaje y mecanismos de deslizamiento, esenciales para garantizar la eficiencia y durabilidad del motor. Se enfatiza la importancia de cada componente en la transformación de la energía térmica en movimiento mecánico continuo y balanceado. Se sugiere elaborar un mapa mental que sintetice estos aspectos, evidenciando la relación entre la estructura interna del motor y los procesos de lubricación, montaje y transferencia de fuerza, lo cual facilita una visión práctica y técnica del funcionamiento y mantenimiento del sistema motriz."/>
+                    <pic:cNvPr id="1215982741" name="Gráfico 1215982741" descr="El componente formativo “Pasadores, anillos y bielas lubricadas” ofrece una aproximación integral a la comprensión de los elementos clave del conjunto móvil del motor. A lo largo del curso se estudian desde la función de los pasadores y tipos de anillos del pistón, pasando por el diseño estructural de la biela y sus esfuerzos mecánicos, hasta la dinámica de lubricación del eje cigüeñal y el volante de inercia. El contenido profundiza en los materiales, técnicas de ensamblaje y mecanismos de deslizamiento, esenciales para garantizar la eficiencia y durabilidad del motor. Se enfatiza la importancia de cada componente en la transformación de la energía térmica en movimiento mecánico continuo y balanceado. Se sugiere elaborar un mapa mental que sintetice estos aspectos, evidenciando la relación entre la estructura interna del motor y los procesos de lubricación, montaje y transferencia de fuerza, lo cual facilita una visión práctica y técnica del funcionamiento y mantenimiento del sistema motriz."/>
                     <pic:cNvPicPr/>
                   </pic:nvPicPr>
                   <pic:blipFill>
@@ -8819,7 +8955,7 @@
                   <pic:spPr>
                     <a:xfrm>
                       <a:off x="0" y="0"/>
-                      <a:ext cx="6332220" cy="4330700"/>
+                      <a:ext cx="5504119" cy="3764350"/>
                     </a:xfrm>
                     <a:prstGeom prst="rect">
                       <a:avLst/>
@@ -8834,6 +8970,14 @@
     </w:p>
     <w:p>
       <w:pPr>
+        <w:ind w:firstLine="0"/>
+        <w:rPr>
+          <w:lang w:val="es-419" w:eastAsia="es-CO"/>
+        </w:rPr>
+      </w:pPr>
+    </w:p>
+    <w:p>
+      <w:pPr>
         <w:rPr>
           <w:lang w:val="es-419" w:eastAsia="es-CO"/>
         </w:rPr>
@@ -8864,7 +9008,7 @@
       <w:pPr>
         <w:pStyle w:val="Titulosgenerales"/>
       </w:pPr>
-      <w:bookmarkStart w:id="29" w:name="_Toc199152252"/>
+      <w:bookmarkStart w:id="29" w:name="_Toc202263954"/>
       <w:r>
         <w:lastRenderedPageBreak/>
         <w:t>Glosario</w:t>
@@ -9413,7 +9557,7 @@
       <w:pPr>
         <w:pStyle w:val="Titulosgenerales"/>
       </w:pPr>
-      <w:bookmarkStart w:id="30" w:name="_Toc199152253"/>
+      <w:bookmarkStart w:id="30" w:name="_Toc202263955"/>
       <w:r>
         <w:lastRenderedPageBreak/>
         <w:t>Material complementario</w:t>
@@ -9685,7 +9829,21 @@
                 <w:sz w:val="28"/>
                 <w:szCs w:val="28"/>
               </w:rPr>
-              <w:t xml:space="preserve"> (30 de diciembre de 2019). Como colocar los anillos en los pistones [Video]. YouTube.</w:t>
+              <w:t xml:space="preserve"> (30 de diciembre de 2019). </w:t>
+            </w:r>
+            <w:r>
+              <w:rPr>
+                <w:sz w:val="28"/>
+                <w:szCs w:val="28"/>
+              </w:rPr>
+              <w:t>¿Qué es una biela? Función y partes</w:t>
+            </w:r>
+            <w:r>
+              <w:rPr>
+                <w:sz w:val="28"/>
+                <w:szCs w:val="28"/>
+              </w:rPr>
+              <w:t>.</w:t>
             </w:r>
           </w:p>
         </w:tc>
@@ -9746,7 +9904,7 @@
       <w:pPr>
         <w:pStyle w:val="Titulosgenerales"/>
       </w:pPr>
-      <w:bookmarkStart w:id="31" w:name="_Toc199152254"/>
+      <w:bookmarkStart w:id="31" w:name="_Toc202263956"/>
       <w:r>
         <w:lastRenderedPageBreak/>
         <w:t>Referencias bibliográficas</w:t>
@@ -10240,7 +10398,7 @@
       <w:pPr>
         <w:pStyle w:val="Titulosgenerales"/>
       </w:pPr>
-      <w:bookmarkStart w:id="32" w:name="_Toc199152255"/>
+      <w:bookmarkStart w:id="32" w:name="_Toc202263957"/>
       <w:r>
         <w:lastRenderedPageBreak/>
         <w:t>C</w:t>
@@ -12196,8 +12354,8 @@
   <w:abstractNum w:abstractNumId="5" w15:restartNumberingAfterBreak="0">
     <w:nsid w:val="27412B07"/>
     <w:multiLevelType w:val="hybridMultilevel"/>
-    <w:tmpl w:val="302A100E"/>
-    <w:lvl w:ilvl="0" w:tplc="44B42D02">
+    <w:tmpl w:val="2E00056E"/>
+    <w:lvl w:ilvl="0" w:tplc="CDA4999E">
       <w:start w:val="1"/>
       <w:numFmt w:val="decimal"/>
       <w:pStyle w:val="Figura"/>
@@ -14799,7 +14957,7 @@
     <w:link w:val="FiguraCar"/>
     <w:autoRedefine/>
     <w:qFormat/>
-    <w:rsid w:val="00FB6456"/>
+    <w:rsid w:val="00FD7E11"/>
     <w:pPr>
       <w:numPr>
         <w:numId w:val="2"/>
@@ -14814,8 +14972,6 @@
       <w:rFonts w:ascii="Calibri" w:hAnsi="Calibri" w:cs="Times New Roman (Cuerpo en alfa"/>
       <w:b/>
       <w:bCs/>
-      <w:i/>
-      <w:iCs/>
       <w:color w:val="000000" w:themeColor="text1"/>
       <w:kern w:val="0"/>
       <w:szCs w:val="24"/>
@@ -14829,13 +14985,11 @@
     <w:name w:val="Figura Car"/>
     <w:basedOn w:val="Fuentedeprrafopredeter"/>
     <w:link w:val="Figura"/>
-    <w:rsid w:val="00FB6456"/>
+    <w:rsid w:val="00FD7E11"/>
     <w:rPr>
       <w:rFonts w:ascii="Calibri" w:hAnsi="Calibri" w:cs="Times New Roman (Cuerpo en alfa"/>
       <w:b/>
       <w:bCs/>
-      <w:i/>
-      <w:iCs/>
       <w:color w:val="000000" w:themeColor="text1"/>
       <w:kern w:val="0"/>
       <w:sz w:val="28"/>
@@ -15724,6 +15878,15 @@
 </file>
 
 <file path=customXml/item1.xml><?xml version="1.0" encoding="utf-8"?>
+<?mso-contentType ?>
+<FormTemplates xmlns="http://schemas.microsoft.com/sharepoint/v3/contenttype/forms">
+  <Display>DocumentLibraryForm</Display>
+  <Edit>DocumentLibraryForm</Edit>
+  <New>DocumentLibraryForm</New>
+</FormTemplates>
+</file>
+
+<file path=customXml/item2.xml><?xml version="1.0" encoding="utf-8"?>
 <ct:contentTypeSchema xmlns:ct="http://schemas.microsoft.com/office/2006/metadata/contentType" xmlns:ma="http://schemas.microsoft.com/office/2006/metadata/properties/metaAttributes" ct:_="" ma:_="" ma:contentTypeName="Documento" ma:contentTypeID="0x01010049282E1EDBE9234EA9E6D38F720E265F" ma:contentTypeVersion="15" ma:contentTypeDescription="Crear nuevo documento." ma:contentTypeScope="" ma:versionID="b31c7aa9eaf043a08b87120b3c4916e3">
   <xsd:schema xmlns:xsd="http://www.w3.org/2001/XMLSchema" xmlns:xs="http://www.w3.org/2001/XMLSchema" xmlns:p="http://schemas.microsoft.com/office/2006/metadata/properties" xmlns:ns2="cb45339b-ced9-4d0d-8f64-77573914d53b" xmlns:ns3="43a3ca16-9c26-4813-b83f-4aec9927b43f" targetNamespace="http://schemas.microsoft.com/office/2006/metadata/properties" ma:root="true" ma:fieldsID="3533d065b04d75c457075bc55f1f5315" ns2:_="" ns3:_="">
     <xsd:import namespace="cb45339b-ced9-4d0d-8f64-77573914d53b"/>
@@ -15958,10 +16121,14 @@
 </ct:contentTypeSchema>
 </file>
 
-<file path=customXml/item2.xml><?xml version="1.0" encoding="utf-8"?>
+<file path=customXml/item3.xml><?xml version="1.0" encoding="utf-8"?>
+<b:Sources xmlns:b="http://schemas.openxmlformats.org/officeDocument/2006/bibliography" xmlns="http://schemas.openxmlformats.org/officeDocument/2006/bibliography" SelectedStyle="\APASixthEditionOfficeOnline.xsl" StyleName="APA" Version="6"/>
+</file>
+
+<file path=customXml/item4.xml><?xml version="1.0" encoding="utf-8"?>
 <p:properties xmlns:p="http://schemas.microsoft.com/office/2006/metadata/properties" xmlns:xsi="http://www.w3.org/2001/XMLSchema-instance" xmlns:pc="http://schemas.microsoft.com/office/infopath/2007/PartnerControls">
   <documentManagement>
-    <TaxCatchAll xmlns="cb45339b-ced9-4d0d-8f64-77573914d53b" xsi:nil="true"/>
+    <TaxCatchAll xmlns="cb45339b-ced9-4d0d-8f64-77573914d53b"/>
     <lcf76f155ced4ddcb4097134ff3c332f xmlns="43a3ca16-9c26-4813-b83f-4aec9927b43f">
       <Terms xmlns="http://schemas.microsoft.com/office/infopath/2007/PartnerControls"/>
     </lcf76f155ced4ddcb4097134ff3c332f>
@@ -15969,20 +16136,15 @@
 </p:properties>
 </file>
 
-<file path=customXml/item3.xml><?xml version="1.0" encoding="utf-8"?>
-<b:Sources xmlns:b="http://schemas.openxmlformats.org/officeDocument/2006/bibliography" xmlns="http://schemas.openxmlformats.org/officeDocument/2006/bibliography" SelectedStyle="\APASixthEditionOfficeOnline.xsl" StyleName="APA" Version="6"/>
+<file path=customXml/itemProps1.xml><?xml version="1.0" encoding="utf-8"?>
+<ds:datastoreItem xmlns:ds="http://schemas.openxmlformats.org/officeDocument/2006/customXml" ds:itemID="{81CBDEC1-3B00-44ED-AD36-0268077980BA}">
+  <ds:schemaRefs>
+    <ds:schemaRef ds:uri="http://schemas.microsoft.com/sharepoint/v3/contenttype/forms"/>
+  </ds:schemaRefs>
+</ds:datastoreItem>
 </file>
 
-<file path=customXml/item4.xml><?xml version="1.0" encoding="utf-8"?>
-<?mso-contentType ?>
-<FormTemplates xmlns="http://schemas.microsoft.com/sharepoint/v3/contenttype/forms">
-  <Display>DocumentLibraryForm</Display>
-  <Edit>DocumentLibraryForm</Edit>
-  <New>DocumentLibraryForm</New>
-</FormTemplates>
-</file>
-
-<file path=customXml/itemProps1.xml><?xml version="1.0" encoding="utf-8"?>
+<file path=customXml/itemProps2.xml><?xml version="1.0" encoding="utf-8"?>
 <ds:datastoreItem xmlns:ds="http://schemas.openxmlformats.org/officeDocument/2006/customXml" ds:itemID="{DF43E046-DB0C-42D1-8C73-AE38B52F1ED7}">
   <ds:schemaRefs>
     <ds:schemaRef ds:uri="http://schemas.microsoft.com/office/2006/metadata/contentType"/>
@@ -16001,17 +16163,6 @@
 </ds:datastoreItem>
 </file>
 
-<file path=customXml/itemProps2.xml><?xml version="1.0" encoding="utf-8"?>
-<ds:datastoreItem xmlns:ds="http://schemas.openxmlformats.org/officeDocument/2006/customXml" ds:itemID="{6929C9FE-9F22-4B98-96EF-1B541B3BD0B2}">
-  <ds:schemaRefs>
-    <ds:schemaRef ds:uri="http://schemas.microsoft.com/office/2006/metadata/properties"/>
-    <ds:schemaRef ds:uri="http://schemas.microsoft.com/office/infopath/2007/PartnerControls"/>
-    <ds:schemaRef ds:uri="cb45339b-ced9-4d0d-8f64-77573914d53b"/>
-    <ds:schemaRef ds:uri="43a3ca16-9c26-4813-b83f-4aec9927b43f"/>
-  </ds:schemaRefs>
-</ds:datastoreItem>
-</file>
-
 <file path=customXml/itemProps3.xml><?xml version="1.0" encoding="utf-8"?>
 <ds:datastoreItem xmlns:ds="http://schemas.openxmlformats.org/officeDocument/2006/customXml" ds:itemID="{E8AB44A3-7C62-4BD2-82ED-8ABC209970FA}">
   <ds:schemaRefs>
@@ -16021,9 +16172,12 @@
 </file>
 
 <file path=customXml/itemProps4.xml><?xml version="1.0" encoding="utf-8"?>
-<ds:datastoreItem xmlns:ds="http://schemas.openxmlformats.org/officeDocument/2006/customXml" ds:itemID="{81CBDEC1-3B00-44ED-AD36-0268077980BA}">
+<ds:datastoreItem xmlns:ds="http://schemas.openxmlformats.org/officeDocument/2006/customXml" ds:itemID="{1145D752-ACC1-45E1-AB53-0C756F67FC7F}">
   <ds:schemaRefs>
-    <ds:schemaRef ds:uri="http://schemas.microsoft.com/sharepoint/v3/contenttype/forms"/>
+    <ds:schemaRef ds:uri="http://schemas.microsoft.com/office/2006/metadata/properties"/>
+    <ds:schemaRef ds:uri="http://schemas.microsoft.com/office/infopath/2007/PartnerControls"/>
+    <ds:schemaRef ds:uri="cb45339b-ced9-4d0d-8f64-77573914d53b"/>
+    <ds:schemaRef ds:uri="43a3ca16-9c26-4813-b83f-4aec9927b43f"/>
   </ds:schemaRefs>
 </ds:datastoreItem>
 </file>
</xml_diff>

<commit_message>
Ajustado DU y cargado
</commit_message>
<xml_diff>
--- a/fuentes/CFA2_86120367_DU.docx
+++ b/fuentes/CFA2_86120367_DU.docx
@@ -85,7 +85,7 @@
               </wp:anchor>
             </w:drawing>
           </mc:Choice>
-          <mc:Fallback xmlns:w16sdtfl="http://schemas.microsoft.com/office/word/2024/wordml/sdtformatlock" xmlns:w16du="http://schemas.microsoft.com/office/word/2023/wordml/word16du" xmlns:oel="http://schemas.microsoft.com/office/2019/extlst">
+          <mc:Fallback xmlns:oel="http://schemas.microsoft.com/office/2019/extlst" xmlns:w16du="http://schemas.microsoft.com/office/word/2023/wordml/word16du" xmlns:w16sdtfl="http://schemas.microsoft.com/office/word/2024/wordml/sdtformatlock">
             <w:pict>
               <v:rect w14:anchorId="4E7873B1" id="Rectángulo 3" o:spid="_x0000_s1026" alt="&quot;&quot;" style="position:absolute;margin-left:-54pt;margin-top:31.65pt;width:613.85pt;height:204pt;z-index:-251655168;visibility:visible;mso-wrap-style:square;mso-height-percent:0;mso-wrap-distance-left:9pt;mso-wrap-distance-top:0;mso-wrap-distance-right:9pt;mso-wrap-distance-bottom:0;mso-position-horizontal:absolute;mso-position-horizontal-relative:text;mso-position-vertical:absolute;mso-position-vertical-relative:text;mso-height-percent:0;mso-height-relative:margin;v-text-anchor:middle" o:gfxdata="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" fillcolor="#00314d" stroked="f" strokeweight="1pt"/>
             </w:pict>
@@ -2966,8 +2966,6 @@
       </w:pPr>
       <w:r>
         <w:rPr>
-          <w:b/>
-          <w:bCs/>
           <w:lang w:val="es-419"/>
         </w:rPr>
         <w:t>Pasadores, anillos y bielas lubricadas</w:t>
@@ -3467,10 +3465,10 @@
           <w:lang w:val="es-419" w:eastAsia="es-CO"/>
         </w:rPr>
         <w:drawing>
-          <wp:inline distT="0" distB="0" distL="0" distR="0" wp14:anchorId="0AF301B3" wp14:editId="1FD347ED">
-            <wp:extent cx="5210175" cy="2802063"/>
-            <wp:effectExtent l="0" t="0" r="0" b="0"/>
-            <wp:docPr id="1215982742" name="Imagen 1215982742">
+          <wp:inline distT="0" distB="0" distL="0" distR="0" wp14:anchorId="41738886" wp14:editId="4EF0809C">
+            <wp:extent cx="5267325" cy="2832798"/>
+            <wp:effectExtent l="0" t="0" r="0" b="5715"/>
+            <wp:docPr id="2" name="Imagen 2">
               <a:extLst xmlns:a="http://schemas.openxmlformats.org/drawingml/2006/main">
                 <a:ext uri="{C183D7F6-B498-43B3-948B-1728B52AA6E4}">
                   <adec:decorative xmlns:adec="http://schemas.microsoft.com/office/drawing/2017/decorative" val="1"/>
@@ -3484,7 +3482,7 @@
               <a:graphicData uri="http://schemas.openxmlformats.org/drawingml/2006/picture">
                 <pic:pic xmlns:pic="http://schemas.openxmlformats.org/drawingml/2006/picture">
                   <pic:nvPicPr>
-                    <pic:cNvPr id="1215982742" name="Imagen 1215982742">
+                    <pic:cNvPr id="2" name="Imagen 2">
                       <a:extLst>
                         <a:ext uri="{C183D7F6-B498-43B3-948B-1728B52AA6E4}">
                           <adec:decorative xmlns:adec="http://schemas.microsoft.com/office/drawing/2017/decorative" val="1"/>
@@ -3508,7 +3506,7 @@
                   <pic:spPr>
                     <a:xfrm>
                       <a:off x="0" y="0"/>
-                      <a:ext cx="5214456" cy="2804365"/>
+                      <a:ext cx="5276116" cy="2837526"/>
                     </a:xfrm>
                     <a:prstGeom prst="rect">
                       <a:avLst/>
@@ -5615,17 +5613,12 @@
     <w:p>
       <w:pPr>
         <w:pStyle w:val="Tabla"/>
-        <w:jc w:val="center"/>
-        <w:rPr>
-          <w:b/>
-          <w:bCs/>
-          <w:lang w:val="es-419" w:eastAsia="es-CO"/>
-        </w:rPr>
-      </w:pPr>
-      <w:r>
-        <w:rPr>
-          <w:b/>
-          <w:bCs/>
+        <w:rPr>
+          <w:lang w:val="es-419" w:eastAsia="es-CO"/>
+        </w:rPr>
+      </w:pPr>
+      <w:r>
+        <w:rPr>
           <w:lang w:val="es-419" w:eastAsia="es-CO"/>
         </w:rPr>
         <w:t>Comparativa entre bielas I-</w:t>
@@ -5633,15 +5626,11 @@
       <w:r>
         <w:rPr>
           <w:rStyle w:val="Extranjerismo"/>
-          <w:b/>
-          <w:bCs/>
         </w:rPr>
         <w:t>Beam</w:t>
       </w:r>
       <w:r>
         <w:rPr>
-          <w:b/>
-          <w:bCs/>
           <w:lang w:val="es-419" w:eastAsia="es-CO"/>
         </w:rPr>
         <w:t xml:space="preserve"> y H-</w:t>
@@ -5649,8 +5638,6 @@
       <w:r>
         <w:rPr>
           <w:rStyle w:val="Extranjerismo"/>
-          <w:b/>
-          <w:bCs/>
         </w:rPr>
         <w:t>Beam</w:t>
       </w:r>
@@ -12354,8 +12341,8 @@
   <w:abstractNum w:abstractNumId="5" w15:restartNumberingAfterBreak="0">
     <w:nsid w:val="27412B07"/>
     <w:multiLevelType w:val="hybridMultilevel"/>
-    <w:tmpl w:val="2E00056E"/>
-    <w:lvl w:ilvl="0" w:tplc="CDA4999E">
+    <w:tmpl w:val="C12AF874"/>
+    <w:lvl w:ilvl="0" w:tplc="06DEBADE">
       <w:start w:val="1"/>
       <w:numFmt w:val="decimal"/>
       <w:pStyle w:val="Figura"/>
@@ -14957,7 +14944,7 @@
     <w:link w:val="FiguraCar"/>
     <w:autoRedefine/>
     <w:qFormat/>
-    <w:rsid w:val="00FD7E11"/>
+    <w:rsid w:val="001C3127"/>
     <w:pPr>
       <w:numPr>
         <w:numId w:val="2"/>
@@ -14970,8 +14957,6 @@
     </w:pPr>
     <w:rPr>
       <w:rFonts w:ascii="Calibri" w:hAnsi="Calibri" w:cs="Times New Roman (Cuerpo en alfa"/>
-      <w:b/>
-      <w:bCs/>
       <w:color w:val="000000" w:themeColor="text1"/>
       <w:kern w:val="0"/>
       <w:szCs w:val="24"/>
@@ -14985,11 +14970,9 @@
     <w:name w:val="Figura Car"/>
     <w:basedOn w:val="Fuentedeprrafopredeter"/>
     <w:link w:val="Figura"/>
-    <w:rsid w:val="00FD7E11"/>
+    <w:rsid w:val="001C3127"/>
     <w:rPr>
       <w:rFonts w:ascii="Calibri" w:hAnsi="Calibri" w:cs="Times New Roman (Cuerpo en alfa"/>
-      <w:b/>
-      <w:bCs/>
       <w:color w:val="000000" w:themeColor="text1"/>
       <w:kern w:val="0"/>
       <w:sz w:val="28"/>
@@ -15878,15 +15861,6 @@
 </file>
 
 <file path=customXml/item1.xml><?xml version="1.0" encoding="utf-8"?>
-<?mso-contentType ?>
-<FormTemplates xmlns="http://schemas.microsoft.com/sharepoint/v3/contenttype/forms">
-  <Display>DocumentLibraryForm</Display>
-  <Edit>DocumentLibraryForm</Edit>
-  <New>DocumentLibraryForm</New>
-</FormTemplates>
-</file>
-
-<file path=customXml/item2.xml><?xml version="1.0" encoding="utf-8"?>
 <ct:contentTypeSchema xmlns:ct="http://schemas.microsoft.com/office/2006/metadata/contentType" xmlns:ma="http://schemas.microsoft.com/office/2006/metadata/properties/metaAttributes" ct:_="" ma:_="" ma:contentTypeName="Documento" ma:contentTypeID="0x01010049282E1EDBE9234EA9E6D38F720E265F" ma:contentTypeVersion="15" ma:contentTypeDescription="Crear nuevo documento." ma:contentTypeScope="" ma:versionID="b31c7aa9eaf043a08b87120b3c4916e3">
   <xsd:schema xmlns:xsd="http://www.w3.org/2001/XMLSchema" xmlns:xs="http://www.w3.org/2001/XMLSchema" xmlns:p="http://schemas.microsoft.com/office/2006/metadata/properties" xmlns:ns2="cb45339b-ced9-4d0d-8f64-77573914d53b" xmlns:ns3="43a3ca16-9c26-4813-b83f-4aec9927b43f" targetNamespace="http://schemas.microsoft.com/office/2006/metadata/properties" ma:root="true" ma:fieldsID="3533d065b04d75c457075bc55f1f5315" ns2:_="" ns3:_="">
     <xsd:import namespace="cb45339b-ced9-4d0d-8f64-77573914d53b"/>
@@ -16121,11 +16095,16 @@
 </ct:contentTypeSchema>
 </file>
 
-<file path=customXml/item3.xml><?xml version="1.0" encoding="utf-8"?>
-<b:Sources xmlns:b="http://schemas.openxmlformats.org/officeDocument/2006/bibliography" xmlns="http://schemas.openxmlformats.org/officeDocument/2006/bibliography" SelectedStyle="\APASixthEditionOfficeOnline.xsl" StyleName="APA" Version="6"/>
+<file path=customXml/item2.xml><?xml version="1.0" encoding="utf-8"?>
+<?mso-contentType ?>
+<FormTemplates xmlns="http://schemas.microsoft.com/sharepoint/v3/contenttype/forms">
+  <Display>DocumentLibraryForm</Display>
+  <Edit>DocumentLibraryForm</Edit>
+  <New>DocumentLibraryForm</New>
+</FormTemplates>
 </file>
 
-<file path=customXml/item4.xml><?xml version="1.0" encoding="utf-8"?>
+<file path=customXml/item3.xml><?xml version="1.0" encoding="utf-8"?>
 <p:properties xmlns:p="http://schemas.microsoft.com/office/2006/metadata/properties" xmlns:xsi="http://www.w3.org/2001/XMLSchema-instance" xmlns:pc="http://schemas.microsoft.com/office/infopath/2007/PartnerControls">
   <documentManagement>
     <TaxCatchAll xmlns="cb45339b-ced9-4d0d-8f64-77573914d53b"/>
@@ -16136,15 +16115,11 @@
 </p:properties>
 </file>
 
-<file path=customXml/itemProps1.xml><?xml version="1.0" encoding="utf-8"?>
-<ds:datastoreItem xmlns:ds="http://schemas.openxmlformats.org/officeDocument/2006/customXml" ds:itemID="{81CBDEC1-3B00-44ED-AD36-0268077980BA}">
-  <ds:schemaRefs>
-    <ds:schemaRef ds:uri="http://schemas.microsoft.com/sharepoint/v3/contenttype/forms"/>
-  </ds:schemaRefs>
-</ds:datastoreItem>
+<file path=customXml/item4.xml><?xml version="1.0" encoding="utf-8"?>
+<b:Sources xmlns:b="http://schemas.openxmlformats.org/officeDocument/2006/bibliography" xmlns="http://schemas.openxmlformats.org/officeDocument/2006/bibliography" SelectedStyle="\APASixthEditionOfficeOnline.xsl" StyleName="APA" Version="6"/>
 </file>
 
-<file path=customXml/itemProps2.xml><?xml version="1.0" encoding="utf-8"?>
+<file path=customXml/itemProps1.xml><?xml version="1.0" encoding="utf-8"?>
 <ds:datastoreItem xmlns:ds="http://schemas.openxmlformats.org/officeDocument/2006/customXml" ds:itemID="{DF43E046-DB0C-42D1-8C73-AE38B52F1ED7}">
   <ds:schemaRefs>
     <ds:schemaRef ds:uri="http://schemas.microsoft.com/office/2006/metadata/contentType"/>
@@ -16163,15 +16138,15 @@
 </ds:datastoreItem>
 </file>
 
-<file path=customXml/itemProps3.xml><?xml version="1.0" encoding="utf-8"?>
-<ds:datastoreItem xmlns:ds="http://schemas.openxmlformats.org/officeDocument/2006/customXml" ds:itemID="{E8AB44A3-7C62-4BD2-82ED-8ABC209970FA}">
+<file path=customXml/itemProps2.xml><?xml version="1.0" encoding="utf-8"?>
+<ds:datastoreItem xmlns:ds="http://schemas.openxmlformats.org/officeDocument/2006/customXml" ds:itemID="{81CBDEC1-3B00-44ED-AD36-0268077980BA}">
   <ds:schemaRefs>
-    <ds:schemaRef ds:uri="http://schemas.openxmlformats.org/officeDocument/2006/bibliography"/>
+    <ds:schemaRef ds:uri="http://schemas.microsoft.com/sharepoint/v3/contenttype/forms"/>
   </ds:schemaRefs>
 </ds:datastoreItem>
 </file>
 
-<file path=customXml/itemProps4.xml><?xml version="1.0" encoding="utf-8"?>
+<file path=customXml/itemProps3.xml><?xml version="1.0" encoding="utf-8"?>
 <ds:datastoreItem xmlns:ds="http://schemas.openxmlformats.org/officeDocument/2006/customXml" ds:itemID="{1145D752-ACC1-45E1-AB53-0C756F67FC7F}">
   <ds:schemaRefs>
     <ds:schemaRef ds:uri="http://schemas.microsoft.com/office/2006/metadata/properties"/>
@@ -16180,4 +16155,12 @@
     <ds:schemaRef ds:uri="43a3ca16-9c26-4813-b83f-4aec9927b43f"/>
   </ds:schemaRefs>
 </ds:datastoreItem>
+</file>
+
+<file path=customXml/itemProps4.xml><?xml version="1.0" encoding="utf-8"?>
+<ds:datastoreItem xmlns:ds="http://schemas.openxmlformats.org/officeDocument/2006/customXml" ds:itemID="{E8AB44A3-7C62-4BD2-82ED-8ABC209970FA}">
+  <ds:schemaRefs>
+    <ds:schemaRef ds:uri="http://schemas.openxmlformats.org/officeDocument/2006/bibliography"/>
+  </ds:schemaRefs>
+</ds:datastoreItem>
 </file>
</xml_diff>

<commit_message>
Actualizado DU con ajustes realizados
</commit_message>
<xml_diff>
--- a/fuentes/CFA2_86120367_DU.docx
+++ b/fuentes/CFA2_86120367_DU.docx
@@ -85,7 +85,7 @@
               </wp:anchor>
             </w:drawing>
           </mc:Choice>
-          <mc:Fallback xmlns:oel="http://schemas.microsoft.com/office/2019/extlst" xmlns:w16du="http://schemas.microsoft.com/office/word/2023/wordml/word16du" xmlns:w16sdtfl="http://schemas.microsoft.com/office/word/2024/wordml/sdtformatlock">
+          <mc:Fallback xmlns:w16sdtfl="http://schemas.microsoft.com/office/word/2024/wordml/sdtformatlock" xmlns:w16du="http://schemas.microsoft.com/office/word/2023/wordml/word16du" xmlns:oel="http://schemas.microsoft.com/office/2019/extlst">
             <w:pict>
               <v:rect w14:anchorId="4E7873B1" id="Rectángulo 3" o:spid="_x0000_s1026" alt="&quot;&quot;" style="position:absolute;margin-left:-54pt;margin-top:31.65pt;width:613.85pt;height:204pt;z-index:-251655168;visibility:visible;mso-wrap-style:square;mso-height-percent:0;mso-wrap-distance-left:9pt;mso-wrap-distance-top:0;mso-wrap-distance-right:9pt;mso-wrap-distance-bottom:0;mso-position-horizontal:absolute;mso-position-horizontal-relative:text;mso-position-vertical:absolute;mso-position-vertical-relative:text;mso-height-percent:0;mso-height-relative:margin;v-text-anchor:middle" o:gfxdata="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" fillcolor="#00314d" stroked="f" strokeweight="1pt"/>
             </w:pict>
@@ -528,7 +528,7 @@
           <w:r>
             <w:fldChar w:fldCharType="separate"/>
           </w:r>
-          <w:hyperlink w:anchor="_Toc202263930" w:history="1">
+          <w:hyperlink w:anchor="_Toc202947797" w:history="1">
             <w:r>
               <w:rPr>
                 <w:rStyle w:val="Hipervnculo"/>
@@ -555,7 +555,7 @@
                 <w:noProof/>
                 <w:webHidden/>
               </w:rPr>
-              <w:instrText xml:space="preserve"> PAGEREF _Toc202263930 \h </w:instrText>
+              <w:instrText xml:space="preserve"> PAGEREF _Toc202947797 \h </w:instrText>
             </w:r>
             <w:r>
               <w:rPr>
@@ -602,7 +602,7 @@
               <w14:ligatures w14:val="none"/>
             </w:rPr>
           </w:pPr>
-          <w:hyperlink w:anchor="_Toc202263931" w:history="1">
+          <w:hyperlink w:anchor="_Toc202947798" w:history="1">
             <w:r>
               <w:rPr>
                 <w:rStyle w:val="Hipervnculo"/>
@@ -647,7 +647,7 @@
                 <w:noProof/>
                 <w:webHidden/>
               </w:rPr>
-              <w:instrText xml:space="preserve"> PAGEREF _Toc202263931 \h </w:instrText>
+              <w:instrText xml:space="preserve"> PAGEREF _Toc202947798 \h </w:instrText>
             </w:r>
             <w:r>
               <w:rPr>
@@ -690,7 +690,7 @@
               <w14:ligatures w14:val="none"/>
             </w:rPr>
           </w:pPr>
-          <w:hyperlink w:anchor="_Toc202263932" w:history="1">
+          <w:hyperlink w:anchor="_Toc202947799" w:history="1">
             <w:r>
               <w:rPr>
                 <w:rStyle w:val="Hipervnculo"/>
@@ -735,7 +735,7 @@
                 <w:noProof/>
                 <w:webHidden/>
               </w:rPr>
-              <w:instrText xml:space="preserve"> PAGEREF _Toc202263932 \h </w:instrText>
+              <w:instrText xml:space="preserve"> PAGEREF _Toc202947799 \h </w:instrText>
             </w:r>
             <w:r>
               <w:rPr>
@@ -778,7 +778,7 @@
               <w14:ligatures w14:val="none"/>
             </w:rPr>
           </w:pPr>
-          <w:hyperlink w:anchor="_Toc202263933" w:history="1">
+          <w:hyperlink w:anchor="_Toc202947800" w:history="1">
             <w:r>
               <w:rPr>
                 <w:rStyle w:val="Hipervnculo"/>
@@ -823,7 +823,7 @@
                 <w:noProof/>
                 <w:webHidden/>
               </w:rPr>
-              <w:instrText xml:space="preserve"> PAGEREF _Toc202263933 \h </w:instrText>
+              <w:instrText xml:space="preserve"> PAGEREF _Toc202947800 \h </w:instrText>
             </w:r>
             <w:r>
               <w:rPr>
@@ -866,7 +866,7 @@
               <w14:ligatures w14:val="none"/>
             </w:rPr>
           </w:pPr>
-          <w:hyperlink w:anchor="_Toc202263934" w:history="1">
+          <w:hyperlink w:anchor="_Toc202947801" w:history="1">
             <w:r>
               <w:rPr>
                 <w:rStyle w:val="Hipervnculo"/>
@@ -911,7 +911,7 @@
                 <w:noProof/>
                 <w:webHidden/>
               </w:rPr>
-              <w:instrText xml:space="preserve"> PAGEREF _Toc202263934 \h </w:instrText>
+              <w:instrText xml:space="preserve"> PAGEREF _Toc202947801 \h </w:instrText>
             </w:r>
             <w:r>
               <w:rPr>
@@ -958,7 +958,7 @@
               <w14:ligatures w14:val="none"/>
             </w:rPr>
           </w:pPr>
-          <w:hyperlink w:anchor="_Toc202263935" w:history="1">
+          <w:hyperlink w:anchor="_Toc202947802" w:history="1">
             <w:r>
               <w:rPr>
                 <w:rStyle w:val="Hipervnculo"/>
@@ -1003,7 +1003,7 @@
                 <w:noProof/>
                 <w:webHidden/>
               </w:rPr>
-              <w:instrText xml:space="preserve"> PAGEREF _Toc202263935 \h </w:instrText>
+              <w:instrText xml:space="preserve"> PAGEREF _Toc202947802 \h </w:instrText>
             </w:r>
             <w:r>
               <w:rPr>
@@ -1046,7 +1046,7 @@
               <w14:ligatures w14:val="none"/>
             </w:rPr>
           </w:pPr>
-          <w:hyperlink w:anchor="_Toc202263936" w:history="1">
+          <w:hyperlink w:anchor="_Toc202947803" w:history="1">
             <w:r>
               <w:rPr>
                 <w:rStyle w:val="Hipervnculo"/>
@@ -1092,7 +1092,7 @@
                 <w:noProof/>
                 <w:webHidden/>
               </w:rPr>
-              <w:instrText xml:space="preserve"> PAGEREF _Toc202263936 \h </w:instrText>
+              <w:instrText xml:space="preserve"> PAGEREF _Toc202947803 \h </w:instrText>
             </w:r>
             <w:r>
               <w:rPr>
@@ -1135,7 +1135,7 @@
               <w14:ligatures w14:val="none"/>
             </w:rPr>
           </w:pPr>
-          <w:hyperlink w:anchor="_Toc202263937" w:history="1">
+          <w:hyperlink w:anchor="_Toc202947804" w:history="1">
             <w:r>
               <w:rPr>
                 <w:rStyle w:val="Hipervnculo"/>
@@ -1180,7 +1180,7 @@
                 <w:noProof/>
                 <w:webHidden/>
               </w:rPr>
-              <w:instrText xml:space="preserve"> PAGEREF _Toc202263937 \h </w:instrText>
+              <w:instrText xml:space="preserve"> PAGEREF _Toc202947804 \h </w:instrText>
             </w:r>
             <w:r>
               <w:rPr>
@@ -1223,7 +1223,7 @@
               <w14:ligatures w14:val="none"/>
             </w:rPr>
           </w:pPr>
-          <w:hyperlink w:anchor="_Toc202263938" w:history="1">
+          <w:hyperlink w:anchor="_Toc202947805" w:history="1">
             <w:r>
               <w:rPr>
                 <w:rStyle w:val="Hipervnculo"/>
@@ -1268,7 +1268,7 @@
                 <w:noProof/>
                 <w:webHidden/>
               </w:rPr>
-              <w:instrText xml:space="preserve"> PAGEREF _Toc202263938 \h </w:instrText>
+              <w:instrText xml:space="preserve"> PAGEREF _Toc202947805 \h </w:instrText>
             </w:r>
             <w:r>
               <w:rPr>
@@ -1311,7 +1311,7 @@
               <w14:ligatures w14:val="none"/>
             </w:rPr>
           </w:pPr>
-          <w:hyperlink w:anchor="_Toc202263939" w:history="1">
+          <w:hyperlink w:anchor="_Toc202947806" w:history="1">
             <w:r>
               <w:rPr>
                 <w:rStyle w:val="Hipervnculo"/>
@@ -1356,7 +1356,7 @@
                 <w:noProof/>
                 <w:webHidden/>
               </w:rPr>
-              <w:instrText xml:space="preserve"> PAGEREF _Toc202263939 \h </w:instrText>
+              <w:instrText xml:space="preserve"> PAGEREF _Toc202947806 \h </w:instrText>
             </w:r>
             <w:r>
               <w:rPr>
@@ -1403,7 +1403,7 @@
               <w14:ligatures w14:val="none"/>
             </w:rPr>
           </w:pPr>
-          <w:hyperlink w:anchor="_Toc202263940" w:history="1">
+          <w:hyperlink w:anchor="_Toc202947807" w:history="1">
             <w:r>
               <w:rPr>
                 <w:rStyle w:val="Hipervnculo"/>
@@ -1448,7 +1448,7 @@
                 <w:noProof/>
                 <w:webHidden/>
               </w:rPr>
-              <w:instrText xml:space="preserve"> PAGEREF _Toc202263940 \h </w:instrText>
+              <w:instrText xml:space="preserve"> PAGEREF _Toc202947807 \h </w:instrText>
             </w:r>
             <w:r>
               <w:rPr>
@@ -1491,7 +1491,7 @@
               <w14:ligatures w14:val="none"/>
             </w:rPr>
           </w:pPr>
-          <w:hyperlink w:anchor="_Toc202263941" w:history="1">
+          <w:hyperlink w:anchor="_Toc202947808" w:history="1">
             <w:r>
               <w:rPr>
                 <w:rStyle w:val="Hipervnculo"/>
@@ -1536,7 +1536,7 @@
                 <w:noProof/>
                 <w:webHidden/>
               </w:rPr>
-              <w:instrText xml:space="preserve"> PAGEREF _Toc202263941 \h </w:instrText>
+              <w:instrText xml:space="preserve"> PAGEREF _Toc202947808 \h </w:instrText>
             </w:r>
             <w:r>
               <w:rPr>
@@ -1579,7 +1579,7 @@
               <w14:ligatures w14:val="none"/>
             </w:rPr>
           </w:pPr>
-          <w:hyperlink w:anchor="_Toc202263942" w:history="1">
+          <w:hyperlink w:anchor="_Toc202947809" w:history="1">
             <w:r>
               <w:rPr>
                 <w:rStyle w:val="Hipervnculo"/>
@@ -1624,7 +1624,7 @@
                 <w:noProof/>
                 <w:webHidden/>
               </w:rPr>
-              <w:instrText xml:space="preserve"> PAGEREF _Toc202263942 \h </w:instrText>
+              <w:instrText xml:space="preserve"> PAGEREF _Toc202947809 \h </w:instrText>
             </w:r>
             <w:r>
               <w:rPr>
@@ -1667,7 +1667,7 @@
               <w14:ligatures w14:val="none"/>
             </w:rPr>
           </w:pPr>
-          <w:hyperlink w:anchor="_Toc202263943" w:history="1">
+          <w:hyperlink w:anchor="_Toc202947810" w:history="1">
             <w:r>
               <w:rPr>
                 <w:rStyle w:val="Hipervnculo"/>
@@ -1712,7 +1712,7 @@
                 <w:noProof/>
                 <w:webHidden/>
               </w:rPr>
-              <w:instrText xml:space="preserve"> PAGEREF _Toc202263943 \h </w:instrText>
+              <w:instrText xml:space="preserve"> PAGEREF _Toc202947810 \h </w:instrText>
             </w:r>
             <w:r>
               <w:rPr>
@@ -1755,7 +1755,7 @@
               <w14:ligatures w14:val="none"/>
             </w:rPr>
           </w:pPr>
-          <w:hyperlink w:anchor="_Toc202263944" w:history="1">
+          <w:hyperlink w:anchor="_Toc202947811" w:history="1">
             <w:r>
               <w:rPr>
                 <w:rStyle w:val="Hipervnculo"/>
@@ -1800,7 +1800,7 @@
                 <w:noProof/>
                 <w:webHidden/>
               </w:rPr>
-              <w:instrText xml:space="preserve"> PAGEREF _Toc202263944 \h </w:instrText>
+              <w:instrText xml:space="preserve"> PAGEREF _Toc202947811 \h </w:instrText>
             </w:r>
             <w:r>
               <w:rPr>
@@ -1843,7 +1843,7 @@
               <w14:ligatures w14:val="none"/>
             </w:rPr>
           </w:pPr>
-          <w:hyperlink w:anchor="_Toc202263945" w:history="1">
+          <w:hyperlink w:anchor="_Toc202947812" w:history="1">
             <w:r>
               <w:rPr>
                 <w:rStyle w:val="Hipervnculo"/>
@@ -1888,7 +1888,7 @@
                 <w:noProof/>
                 <w:webHidden/>
               </w:rPr>
-              <w:instrText xml:space="preserve"> PAGEREF _Toc202263945 \h </w:instrText>
+              <w:instrText xml:space="preserve"> PAGEREF _Toc202947812 \h </w:instrText>
             </w:r>
             <w:r>
               <w:rPr>
@@ -1931,7 +1931,7 @@
               <w14:ligatures w14:val="none"/>
             </w:rPr>
           </w:pPr>
-          <w:hyperlink w:anchor="_Toc202263946" w:history="1">
+          <w:hyperlink w:anchor="_Toc202947813" w:history="1">
             <w:r>
               <w:rPr>
                 <w:rStyle w:val="Hipervnculo"/>
@@ -1976,7 +1976,7 @@
                 <w:noProof/>
                 <w:webHidden/>
               </w:rPr>
-              <w:instrText xml:space="preserve"> PAGEREF _Toc202263946 \h </w:instrText>
+              <w:instrText xml:space="preserve"> PAGEREF _Toc202947813 \h </w:instrText>
             </w:r>
             <w:r>
               <w:rPr>
@@ -2023,7 +2023,7 @@
               <w14:ligatures w14:val="none"/>
             </w:rPr>
           </w:pPr>
-          <w:hyperlink w:anchor="_Toc202263947" w:history="1">
+          <w:hyperlink w:anchor="_Toc202947814" w:history="1">
             <w:r>
               <w:rPr>
                 <w:rStyle w:val="Hipervnculo"/>
@@ -2068,7 +2068,7 @@
                 <w:noProof/>
                 <w:webHidden/>
               </w:rPr>
-              <w:instrText xml:space="preserve"> PAGEREF _Toc202263947 \h </w:instrText>
+              <w:instrText xml:space="preserve"> PAGEREF _Toc202947814 \h </w:instrText>
             </w:r>
             <w:r>
               <w:rPr>
@@ -2111,7 +2111,7 @@
               <w14:ligatures w14:val="none"/>
             </w:rPr>
           </w:pPr>
-          <w:hyperlink w:anchor="_Toc202263948" w:history="1">
+          <w:hyperlink w:anchor="_Toc202947815" w:history="1">
             <w:r>
               <w:rPr>
                 <w:rStyle w:val="Hipervnculo"/>
@@ -2156,7 +2156,7 @@
                 <w:noProof/>
                 <w:webHidden/>
               </w:rPr>
-              <w:instrText xml:space="preserve"> PAGEREF _Toc202263948 \h </w:instrText>
+              <w:instrText xml:space="preserve"> PAGEREF _Toc202947815 \h </w:instrText>
             </w:r>
             <w:r>
               <w:rPr>
@@ -2199,7 +2199,7 @@
               <w14:ligatures w14:val="none"/>
             </w:rPr>
           </w:pPr>
-          <w:hyperlink w:anchor="_Toc202263949" w:history="1">
+          <w:hyperlink w:anchor="_Toc202947816" w:history="1">
             <w:r>
               <w:rPr>
                 <w:rStyle w:val="Hipervnculo"/>
@@ -2244,7 +2244,7 @@
                 <w:noProof/>
                 <w:webHidden/>
               </w:rPr>
-              <w:instrText xml:space="preserve"> PAGEREF _Toc202263949 \h </w:instrText>
+              <w:instrText xml:space="preserve"> PAGEREF _Toc202947816 \h </w:instrText>
             </w:r>
             <w:r>
               <w:rPr>
@@ -2287,7 +2287,7 @@
               <w14:ligatures w14:val="none"/>
             </w:rPr>
           </w:pPr>
-          <w:hyperlink w:anchor="_Toc202263950" w:history="1">
+          <w:hyperlink w:anchor="_Toc202947817" w:history="1">
             <w:r>
               <w:rPr>
                 <w:rStyle w:val="Hipervnculo"/>
@@ -2332,7 +2332,7 @@
                 <w:noProof/>
                 <w:webHidden/>
               </w:rPr>
-              <w:instrText xml:space="preserve"> PAGEREF _Toc202263950 \h </w:instrText>
+              <w:instrText xml:space="preserve"> PAGEREF _Toc202947817 \h </w:instrText>
             </w:r>
             <w:r>
               <w:rPr>
@@ -2375,7 +2375,7 @@
               <w14:ligatures w14:val="none"/>
             </w:rPr>
           </w:pPr>
-          <w:hyperlink w:anchor="_Toc202263951" w:history="1">
+          <w:hyperlink w:anchor="_Toc202947818" w:history="1">
             <w:r>
               <w:rPr>
                 <w:rStyle w:val="Hipervnculo"/>
@@ -2420,7 +2420,7 @@
                 <w:noProof/>
                 <w:webHidden/>
               </w:rPr>
-              <w:instrText xml:space="preserve"> PAGEREF _Toc202263951 \h </w:instrText>
+              <w:instrText xml:space="preserve"> PAGEREF _Toc202947818 \h </w:instrText>
             </w:r>
             <w:r>
               <w:rPr>
@@ -2463,7 +2463,7 @@
               <w14:ligatures w14:val="none"/>
             </w:rPr>
           </w:pPr>
-          <w:hyperlink w:anchor="_Toc202263952" w:history="1">
+          <w:hyperlink w:anchor="_Toc202947819" w:history="1">
             <w:r>
               <w:rPr>
                 <w:rStyle w:val="Hipervnculo"/>
@@ -2508,7 +2508,7 @@
                 <w:noProof/>
                 <w:webHidden/>
               </w:rPr>
-              <w:instrText xml:space="preserve"> PAGEREF _Toc202263952 \h </w:instrText>
+              <w:instrText xml:space="preserve"> PAGEREF _Toc202947819 \h </w:instrText>
             </w:r>
             <w:r>
               <w:rPr>
@@ -2554,7 +2554,7 @@
               <w14:ligatures w14:val="none"/>
             </w:rPr>
           </w:pPr>
-          <w:hyperlink w:anchor="_Toc202263953" w:history="1">
+          <w:hyperlink w:anchor="_Toc202947820" w:history="1">
             <w:r>
               <w:rPr>
                 <w:rStyle w:val="Hipervnculo"/>
@@ -2581,7 +2581,7 @@
                 <w:noProof/>
                 <w:webHidden/>
               </w:rPr>
-              <w:instrText xml:space="preserve"> PAGEREF _Toc202263953 \h </w:instrText>
+              <w:instrText xml:space="preserve"> PAGEREF _Toc202947820 \h </w:instrText>
             </w:r>
             <w:r>
               <w:rPr>
@@ -2627,7 +2627,7 @@
               <w14:ligatures w14:val="none"/>
             </w:rPr>
           </w:pPr>
-          <w:hyperlink w:anchor="_Toc202263954" w:history="1">
+          <w:hyperlink w:anchor="_Toc202947821" w:history="1">
             <w:r>
               <w:rPr>
                 <w:rStyle w:val="Hipervnculo"/>
@@ -2654,7 +2654,7 @@
                 <w:noProof/>
                 <w:webHidden/>
               </w:rPr>
-              <w:instrText xml:space="preserve"> PAGEREF _Toc202263954 \h </w:instrText>
+              <w:instrText xml:space="preserve"> PAGEREF _Toc202947821 \h </w:instrText>
             </w:r>
             <w:r>
               <w:rPr>
@@ -2700,7 +2700,7 @@
               <w14:ligatures w14:val="none"/>
             </w:rPr>
           </w:pPr>
-          <w:hyperlink w:anchor="_Toc202263955" w:history="1">
+          <w:hyperlink w:anchor="_Toc202947822" w:history="1">
             <w:r>
               <w:rPr>
                 <w:rStyle w:val="Hipervnculo"/>
@@ -2727,7 +2727,7 @@
                 <w:noProof/>
                 <w:webHidden/>
               </w:rPr>
-              <w:instrText xml:space="preserve"> PAGEREF _Toc202263955 \h </w:instrText>
+              <w:instrText xml:space="preserve"> PAGEREF _Toc202947822 \h </w:instrText>
             </w:r>
             <w:r>
               <w:rPr>
@@ -2773,7 +2773,7 @@
               <w14:ligatures w14:val="none"/>
             </w:rPr>
           </w:pPr>
-          <w:hyperlink w:anchor="_Toc202263956" w:history="1">
+          <w:hyperlink w:anchor="_Toc202947823" w:history="1">
             <w:r>
               <w:rPr>
                 <w:rStyle w:val="Hipervnculo"/>
@@ -2800,7 +2800,7 @@
                 <w:noProof/>
                 <w:webHidden/>
               </w:rPr>
-              <w:instrText xml:space="preserve"> PAGEREF _Toc202263956 \h </w:instrText>
+              <w:instrText xml:space="preserve"> PAGEREF _Toc202947823 \h </w:instrText>
             </w:r>
             <w:r>
               <w:rPr>
@@ -2846,7 +2846,7 @@
               <w14:ligatures w14:val="none"/>
             </w:rPr>
           </w:pPr>
-          <w:hyperlink w:anchor="_Toc202263957" w:history="1">
+          <w:hyperlink w:anchor="_Toc202947824" w:history="1">
             <w:r>
               <w:rPr>
                 <w:rStyle w:val="Hipervnculo"/>
@@ -2873,7 +2873,7 @@
                 <w:noProof/>
                 <w:webHidden/>
               </w:rPr>
-              <w:instrText xml:space="preserve"> PAGEREF _Toc202263957 \h </w:instrText>
+              <w:instrText xml:space="preserve"> PAGEREF _Toc202947824 \h </w:instrText>
             </w:r>
             <w:r>
               <w:rPr>
@@ -2938,7 +2938,7 @@
       <w:pPr>
         <w:pStyle w:val="Titulosgenerales"/>
       </w:pPr>
-      <w:bookmarkStart w:id="0" w:name="_Toc202263930"/>
+      <w:bookmarkStart w:id="0" w:name="_Toc202947797"/>
       <w:r>
         <w:lastRenderedPageBreak/>
         <w:t>Introducción</w:t>
@@ -3421,7 +3421,7 @@
       <w:pPr>
         <w:pStyle w:val="Ttulo1"/>
       </w:pPr>
-      <w:bookmarkStart w:id="1" w:name="_Toc202263931"/>
+      <w:bookmarkStart w:id="1" w:name="_Toc202947798"/>
       <w:r>
         <w:lastRenderedPageBreak/>
         <w:t>Pasadores del pistón</w:t>
@@ -3465,13 +3465,13 @@
           <w:lang w:val="es-419" w:eastAsia="es-CO"/>
         </w:rPr>
         <w:drawing>
-          <wp:inline distT="0" distB="0" distL="0" distR="0" wp14:anchorId="41738886" wp14:editId="4EF0809C">
+          <wp:inline distT="0" distB="0" distL="0" distR="0" wp14:anchorId="41738886" wp14:editId="17799673">
             <wp:extent cx="5267325" cy="2832798"/>
             <wp:effectExtent l="0" t="0" r="0" b="5715"/>
-            <wp:docPr id="2" name="Imagen 2">
+            <wp:docPr id="2" name="Imagen 2" descr="Se muestra en la figura el pasador del pistón.">
               <a:extLst xmlns:a="http://schemas.openxmlformats.org/drawingml/2006/main">
                 <a:ext uri="{C183D7F6-B498-43B3-948B-1728B52AA6E4}">
-                  <adec:decorative xmlns:adec="http://schemas.microsoft.com/office/drawing/2017/decorative" val="1"/>
+                  <adec:decorative xmlns:adec="http://schemas.microsoft.com/office/drawing/2017/decorative" val="0"/>
                 </a:ext>
               </a:extLst>
             </wp:docPr>
@@ -3482,10 +3482,10 @@
               <a:graphicData uri="http://schemas.openxmlformats.org/drawingml/2006/picture">
                 <pic:pic xmlns:pic="http://schemas.openxmlformats.org/drawingml/2006/picture">
                   <pic:nvPicPr>
-                    <pic:cNvPr id="2" name="Imagen 2">
+                    <pic:cNvPr id="2" name="Imagen 2" descr="Se muestra en la figura el pasador del pistón.">
                       <a:extLst>
                         <a:ext uri="{C183D7F6-B498-43B3-948B-1728B52AA6E4}">
-                          <adec:decorative xmlns:adec="http://schemas.microsoft.com/office/drawing/2017/decorative" val="1"/>
+                          <adec:decorative xmlns:adec="http://schemas.microsoft.com/office/drawing/2017/decorative" val="0"/>
                         </a:ext>
                       </a:extLst>
                     </pic:cNvPr>
@@ -3574,7 +3574,7 @@
       <w:pPr>
         <w:pStyle w:val="Ttulo2"/>
       </w:pPr>
-      <w:bookmarkStart w:id="2" w:name="_Toc202263932"/>
+      <w:bookmarkStart w:id="2" w:name="_Toc202947799"/>
       <w:r>
         <w:t>F</w:t>
       </w:r>
@@ -3824,7 +3824,7 @@
       <w:pPr>
         <w:pStyle w:val="Ttulo2"/>
       </w:pPr>
-      <w:bookmarkStart w:id="3" w:name="_Toc202263933"/>
+      <w:bookmarkStart w:id="3" w:name="_Toc202947800"/>
       <w:r>
         <w:t>Materiales de construcción</w:t>
       </w:r>
@@ -3853,7 +3853,7 @@
       <w:pPr>
         <w:pStyle w:val="Ttulo2"/>
       </w:pPr>
-      <w:bookmarkStart w:id="4" w:name="_Toc202263934"/>
+      <w:bookmarkStart w:id="4" w:name="_Toc202947801"/>
       <w:r>
         <w:t>Montaje y aseguramiento</w:t>
       </w:r>
@@ -4025,7 +4025,7 @@
       <w:pPr>
         <w:pStyle w:val="Ttulo1"/>
       </w:pPr>
-      <w:bookmarkStart w:id="6" w:name="_Toc202263935"/>
+      <w:bookmarkStart w:id="6" w:name="_Toc202947802"/>
       <w:r>
         <w:lastRenderedPageBreak/>
         <w:t>Anillos del pistón</w:t>
@@ -4061,7 +4061,7 @@
           <w:bCs/>
         </w:rPr>
       </w:pPr>
-      <w:bookmarkStart w:id="7" w:name="_Toc202263936"/>
+      <w:bookmarkStart w:id="7" w:name="_Toc202947803"/>
       <w:r>
         <w:t>F</w:t>
       </w:r>
@@ -4296,7 +4296,7 @@
       <w:pPr>
         <w:pStyle w:val="Ttulo2"/>
       </w:pPr>
-      <w:bookmarkStart w:id="9" w:name="_Toc202263937"/>
+      <w:bookmarkStart w:id="9" w:name="_Toc202947804"/>
       <w:bookmarkEnd w:id="8"/>
       <w:r>
         <w:t>Tipos de anillos</w:t>
@@ -4400,10 +4400,10 @@
           <w:lang w:val="es-419" w:eastAsia="es-CO"/>
         </w:rPr>
         <w:drawing>
-          <wp:inline distT="0" distB="0" distL="0" distR="0" wp14:anchorId="4B2AFBFD" wp14:editId="436EDF38">
+          <wp:inline distT="0" distB="0" distL="0" distR="0" wp14:anchorId="4B2AFBFD" wp14:editId="42538B74">
             <wp:extent cx="4581525" cy="2863683"/>
             <wp:effectExtent l="0" t="0" r="0" b="0"/>
-            <wp:docPr id="26" name="Imagen 26" descr="Los tipos de anillos se clasifican en: anillos de comprensión y anillo de aceite."/>
+            <wp:docPr id="26" name="Imagen 26" descr="Los tipos de anillos se clasifican en: anillos de compresión y anillo de aceite."/>
             <wp:cNvGraphicFramePr>
               <a:graphicFrameLocks xmlns:a="http://schemas.openxmlformats.org/drawingml/2006/main" noChangeAspect="1"/>
             </wp:cNvGraphicFramePr>
@@ -4411,7 +4411,7 @@
               <a:graphicData uri="http://schemas.openxmlformats.org/drawingml/2006/picture">
                 <pic:pic xmlns:pic="http://schemas.openxmlformats.org/drawingml/2006/picture">
                   <pic:nvPicPr>
-                    <pic:cNvPr id="26" name="Imagen 26" descr="Los tipos de anillos se clasifican en: anillos de comprensión y anillo de aceite."/>
+                    <pic:cNvPr id="26" name="Imagen 26" descr="Los tipos de anillos se clasifican en: anillos de compresión y anillo de aceite."/>
                     <pic:cNvPicPr/>
                   </pic:nvPicPr>
                   <pic:blipFill>
@@ -4499,7 +4499,7 @@
       <w:pPr>
         <w:pStyle w:val="Ttulo2"/>
       </w:pPr>
-      <w:bookmarkStart w:id="10" w:name="_Toc202263938"/>
+      <w:bookmarkStart w:id="10" w:name="_Toc202947805"/>
       <w:r>
         <w:t>Materiales y características</w:t>
       </w:r>
@@ -4785,7 +4785,7 @@
       <w:pPr>
         <w:pStyle w:val="Ttulo2"/>
       </w:pPr>
-      <w:bookmarkStart w:id="11" w:name="_Toc202263939"/>
+      <w:bookmarkStart w:id="11" w:name="_Toc202947806"/>
       <w:r>
         <w:t>Instalación y comprobación</w:t>
       </w:r>
@@ -5153,7 +5153,7 @@
       <w:pPr>
         <w:pStyle w:val="Ttulo1"/>
       </w:pPr>
-      <w:bookmarkStart w:id="13" w:name="_Toc202263940"/>
+      <w:bookmarkStart w:id="13" w:name="_Toc202947807"/>
       <w:r>
         <w:lastRenderedPageBreak/>
         <w:t>La biela</w:t>
@@ -5183,7 +5183,7 @@
       <w:pPr>
         <w:pStyle w:val="Ttulo2"/>
       </w:pPr>
-      <w:bookmarkStart w:id="14" w:name="_Toc202263941"/>
+      <w:bookmarkStart w:id="14" w:name="_Toc202947808"/>
       <w:r>
         <w:t>Función y esfuerzos soportados</w:t>
       </w:r>
@@ -5314,7 +5314,7 @@
       <w:pPr>
         <w:pStyle w:val="Ttulo2"/>
       </w:pPr>
-      <w:bookmarkStart w:id="15" w:name="_Toc202263942"/>
+      <w:bookmarkStart w:id="15" w:name="_Toc202947809"/>
       <w:r>
         <w:t>Partes de la biela</w:t>
       </w:r>
@@ -5523,7 +5523,7 @@
       <w:pPr>
         <w:pStyle w:val="Ttulo2"/>
       </w:pPr>
-      <w:bookmarkStart w:id="16" w:name="_Toc202263943"/>
+      <w:bookmarkStart w:id="16" w:name="_Toc202947810"/>
       <w:r>
         <w:lastRenderedPageBreak/>
         <w:t>Materiales de construcción</w:t>
@@ -5547,7 +5547,7 @@
       <w:pPr>
         <w:pStyle w:val="Ttulo2"/>
       </w:pPr>
-      <w:bookmarkStart w:id="17" w:name="_Toc202263944"/>
+      <w:bookmarkStart w:id="17" w:name="_Toc202947811"/>
       <w:r>
         <w:t>Diseño y tipos</w:t>
       </w:r>
@@ -6055,7 +6055,7 @@
       <w:pPr>
         <w:pStyle w:val="Ttulo2"/>
       </w:pPr>
-      <w:bookmarkStart w:id="18" w:name="_Toc202263945"/>
+      <w:bookmarkStart w:id="18" w:name="_Toc202947812"/>
       <w:r>
         <w:lastRenderedPageBreak/>
         <w:t>Cojinetes de biela</w:t>
@@ -6184,7 +6184,7 @@
       <w:pPr>
         <w:pStyle w:val="Ttulo2"/>
       </w:pPr>
-      <w:bookmarkStart w:id="20" w:name="_Toc202263946"/>
+      <w:bookmarkStart w:id="20" w:name="_Toc202947813"/>
       <w:r>
         <w:lastRenderedPageBreak/>
         <w:t>Lubricación del pie de biela</w:t>
@@ -6320,7 +6320,7 @@
       <w:pPr>
         <w:pStyle w:val="Ttulo1"/>
       </w:pPr>
-      <w:bookmarkStart w:id="22" w:name="_Toc202263947"/>
+      <w:bookmarkStart w:id="22" w:name="_Toc202947814"/>
       <w:r>
         <w:lastRenderedPageBreak/>
         <w:t xml:space="preserve">El eje </w:t>
@@ -6439,7 +6439,7 @@
       <w:pPr>
         <w:pStyle w:val="Ttulo2"/>
       </w:pPr>
-      <w:bookmarkStart w:id="23" w:name="_Toc202263948"/>
+      <w:bookmarkStart w:id="23" w:name="_Toc202947815"/>
       <w:r>
         <w:t xml:space="preserve">Alojamiento del </w:t>
       </w:r>
@@ -6851,7 +6851,7 @@
       <w:pPr>
         <w:pStyle w:val="Ttulo2"/>
       </w:pPr>
-      <w:bookmarkStart w:id="24" w:name="_Toc202263949"/>
+      <w:bookmarkStart w:id="24" w:name="_Toc202947816"/>
       <w:r>
         <w:lastRenderedPageBreak/>
         <w:t xml:space="preserve">El </w:t>
@@ -7974,7 +7974,7 @@
       <w:pPr>
         <w:pStyle w:val="Ttulo2"/>
       </w:pPr>
-      <w:bookmarkStart w:id="25" w:name="_Toc202263950"/>
+      <w:bookmarkStart w:id="25" w:name="_Toc202947817"/>
       <w:r>
         <w:t>Lubricación del eje cigüeñal</w:t>
       </w:r>
@@ -8263,7 +8263,7 @@
       <w:pPr>
         <w:pStyle w:val="Ttulo2"/>
       </w:pPr>
-      <w:bookmarkStart w:id="26" w:name="_Toc202263951"/>
+      <w:bookmarkStart w:id="26" w:name="_Toc202947818"/>
       <w:r>
         <w:t>Transmisión de la fuerza del cigüeñal</w:t>
       </w:r>
@@ -8405,7 +8405,7 @@
       <w:pPr>
         <w:pStyle w:val="Ttulo2"/>
       </w:pPr>
-      <w:bookmarkStart w:id="27" w:name="_Toc202263952"/>
+      <w:bookmarkStart w:id="27" w:name="_Toc202947819"/>
       <w:r>
         <w:t>El volante de inercia</w:t>
       </w:r>
@@ -8862,7 +8862,7 @@
       <w:pPr>
         <w:pStyle w:val="Titulosgenerales"/>
       </w:pPr>
-      <w:bookmarkStart w:id="28" w:name="_Toc202263953"/>
+      <w:bookmarkStart w:id="28" w:name="_Toc202947820"/>
       <w:r>
         <w:lastRenderedPageBreak/>
         <w:t>Síntesis</w:t>
@@ -8995,7 +8995,7 @@
       <w:pPr>
         <w:pStyle w:val="Titulosgenerales"/>
       </w:pPr>
-      <w:bookmarkStart w:id="29" w:name="_Toc202263954"/>
+      <w:bookmarkStart w:id="29" w:name="_Toc202947821"/>
       <w:r>
         <w:lastRenderedPageBreak/>
         <w:t>Glosario</w:t>
@@ -9544,7 +9544,7 @@
       <w:pPr>
         <w:pStyle w:val="Titulosgenerales"/>
       </w:pPr>
-      <w:bookmarkStart w:id="30" w:name="_Toc202263955"/>
+      <w:bookmarkStart w:id="30" w:name="_Toc202947822"/>
       <w:r>
         <w:lastRenderedPageBreak/>
         <w:t>Material complementario</w:t>
@@ -9891,7 +9891,7 @@
       <w:pPr>
         <w:pStyle w:val="Titulosgenerales"/>
       </w:pPr>
-      <w:bookmarkStart w:id="31" w:name="_Toc202263956"/>
+      <w:bookmarkStart w:id="31" w:name="_Toc202947823"/>
       <w:r>
         <w:lastRenderedPageBreak/>
         <w:t>Referencias bibliográficas</w:t>
@@ -10385,7 +10385,7 @@
       <w:pPr>
         <w:pStyle w:val="Titulosgenerales"/>
       </w:pPr>
-      <w:bookmarkStart w:id="32" w:name="_Toc202263957"/>
+      <w:bookmarkStart w:id="32" w:name="_Toc202947824"/>
       <w:r>
         <w:lastRenderedPageBreak/>
         <w:t>C</w:t>
@@ -15861,6 +15861,15 @@
 </file>
 
 <file path=customXml/item1.xml><?xml version="1.0" encoding="utf-8"?>
+<?mso-contentType ?>
+<FormTemplates xmlns="http://schemas.microsoft.com/sharepoint/v3/contenttype/forms">
+  <Display>DocumentLibraryForm</Display>
+  <Edit>DocumentLibraryForm</Edit>
+  <New>DocumentLibraryForm</New>
+</FormTemplates>
+</file>
+
+<file path=customXml/item2.xml><?xml version="1.0" encoding="utf-8"?>
 <ct:contentTypeSchema xmlns:ct="http://schemas.microsoft.com/office/2006/metadata/contentType" xmlns:ma="http://schemas.microsoft.com/office/2006/metadata/properties/metaAttributes" ct:_="" ma:_="" ma:contentTypeName="Documento" ma:contentTypeID="0x01010049282E1EDBE9234EA9E6D38F720E265F" ma:contentTypeVersion="15" ma:contentTypeDescription="Crear nuevo documento." ma:contentTypeScope="" ma:versionID="b31c7aa9eaf043a08b87120b3c4916e3">
   <xsd:schema xmlns:xsd="http://www.w3.org/2001/XMLSchema" xmlns:xs="http://www.w3.org/2001/XMLSchema" xmlns:p="http://schemas.microsoft.com/office/2006/metadata/properties" xmlns:ns2="cb45339b-ced9-4d0d-8f64-77573914d53b" xmlns:ns3="43a3ca16-9c26-4813-b83f-4aec9927b43f" targetNamespace="http://schemas.microsoft.com/office/2006/metadata/properties" ma:root="true" ma:fieldsID="3533d065b04d75c457075bc55f1f5315" ns2:_="" ns3:_="">
     <xsd:import namespace="cb45339b-ced9-4d0d-8f64-77573914d53b"/>
@@ -16095,16 +16104,11 @@
 </ct:contentTypeSchema>
 </file>
 
-<file path=customXml/item2.xml><?xml version="1.0" encoding="utf-8"?>
-<?mso-contentType ?>
-<FormTemplates xmlns="http://schemas.microsoft.com/sharepoint/v3/contenttype/forms">
-  <Display>DocumentLibraryForm</Display>
-  <Edit>DocumentLibraryForm</Edit>
-  <New>DocumentLibraryForm</New>
-</FormTemplates>
+<file path=customXml/item3.xml><?xml version="1.0" encoding="utf-8"?>
+<b:Sources xmlns:b="http://schemas.openxmlformats.org/officeDocument/2006/bibliography" xmlns="http://schemas.openxmlformats.org/officeDocument/2006/bibliography" SelectedStyle="\APASixthEditionOfficeOnline.xsl" StyleName="APA" Version="6"/>
 </file>
 
-<file path=customXml/item3.xml><?xml version="1.0" encoding="utf-8"?>
+<file path=customXml/item4.xml><?xml version="1.0" encoding="utf-8"?>
 <p:properties xmlns:p="http://schemas.microsoft.com/office/2006/metadata/properties" xmlns:xsi="http://www.w3.org/2001/XMLSchema-instance" xmlns:pc="http://schemas.microsoft.com/office/infopath/2007/PartnerControls">
   <documentManagement>
     <TaxCatchAll xmlns="cb45339b-ced9-4d0d-8f64-77573914d53b"/>
@@ -16115,11 +16119,15 @@
 </p:properties>
 </file>
 
-<file path=customXml/item4.xml><?xml version="1.0" encoding="utf-8"?>
-<b:Sources xmlns:b="http://schemas.openxmlformats.org/officeDocument/2006/bibliography" xmlns="http://schemas.openxmlformats.org/officeDocument/2006/bibliography" SelectedStyle="\APASixthEditionOfficeOnline.xsl" StyleName="APA" Version="6"/>
+<file path=customXml/itemProps1.xml><?xml version="1.0" encoding="utf-8"?>
+<ds:datastoreItem xmlns:ds="http://schemas.openxmlformats.org/officeDocument/2006/customXml" ds:itemID="{81CBDEC1-3B00-44ED-AD36-0268077980BA}">
+  <ds:schemaRefs>
+    <ds:schemaRef ds:uri="http://schemas.microsoft.com/sharepoint/v3/contenttype/forms"/>
+  </ds:schemaRefs>
+</ds:datastoreItem>
 </file>
 
-<file path=customXml/itemProps1.xml><?xml version="1.0" encoding="utf-8"?>
+<file path=customXml/itemProps2.xml><?xml version="1.0" encoding="utf-8"?>
 <ds:datastoreItem xmlns:ds="http://schemas.openxmlformats.org/officeDocument/2006/customXml" ds:itemID="{DF43E046-DB0C-42D1-8C73-AE38B52F1ED7}">
   <ds:schemaRefs>
     <ds:schemaRef ds:uri="http://schemas.microsoft.com/office/2006/metadata/contentType"/>
@@ -16138,15 +16146,15 @@
 </ds:datastoreItem>
 </file>
 
-<file path=customXml/itemProps2.xml><?xml version="1.0" encoding="utf-8"?>
-<ds:datastoreItem xmlns:ds="http://schemas.openxmlformats.org/officeDocument/2006/customXml" ds:itemID="{81CBDEC1-3B00-44ED-AD36-0268077980BA}">
+<file path=customXml/itemProps3.xml><?xml version="1.0" encoding="utf-8"?>
+<ds:datastoreItem xmlns:ds="http://schemas.openxmlformats.org/officeDocument/2006/customXml" ds:itemID="{E8AB44A3-7C62-4BD2-82ED-8ABC209970FA}">
   <ds:schemaRefs>
-    <ds:schemaRef ds:uri="http://schemas.microsoft.com/sharepoint/v3/contenttype/forms"/>
+    <ds:schemaRef ds:uri="http://schemas.openxmlformats.org/officeDocument/2006/bibliography"/>
   </ds:schemaRefs>
 </ds:datastoreItem>
 </file>
 
-<file path=customXml/itemProps3.xml><?xml version="1.0" encoding="utf-8"?>
+<file path=customXml/itemProps4.xml><?xml version="1.0" encoding="utf-8"?>
 <ds:datastoreItem xmlns:ds="http://schemas.openxmlformats.org/officeDocument/2006/customXml" ds:itemID="{1145D752-ACC1-45E1-AB53-0C756F67FC7F}">
   <ds:schemaRefs>
     <ds:schemaRef ds:uri="http://schemas.microsoft.com/office/2006/metadata/properties"/>
@@ -16155,12 +16163,4 @@
     <ds:schemaRef ds:uri="43a3ca16-9c26-4813-b83f-4aec9927b43f"/>
   </ds:schemaRefs>
 </ds:datastoreItem>
-</file>
-
-<file path=customXml/itemProps4.xml><?xml version="1.0" encoding="utf-8"?>
-<ds:datastoreItem xmlns:ds="http://schemas.openxmlformats.org/officeDocument/2006/customXml" ds:itemID="{E8AB44A3-7C62-4BD2-82ED-8ABC209970FA}">
-  <ds:schemaRefs>
-    <ds:schemaRef ds:uri="http://schemas.openxmlformats.org/officeDocument/2006/bibliography"/>
-  </ds:schemaRefs>
-</ds:datastoreItem>
 </file>
</xml_diff>